<commit_message>
Create a custom node, add elements to it and traverse it.
</commit_message>
<xml_diff>
--- a/Daily Tasks/Day14_113203635_Kunal.docx
+++ b/Daily Tasks/Day14_113203635_Kunal.docx
@@ -5,6 +5,1741 @@
     <w:p>
       <w:r>
         <w:t>Day 14 – 04/07/2025</w:t>
+      </w:r>
+    </w:p>
+    <w:p/>
+    <w:p>
+      <w:pPr>
+        <w:shd w:val="clear" w:color="auto" w:fill="1E1F22"/>
+        <w:tabs>
+          <w:tab w:val="left" w:pos="916"/>
+          <w:tab w:val="left" w:pos="1832"/>
+          <w:tab w:val="left" w:pos="2748"/>
+          <w:tab w:val="left" w:pos="3664"/>
+          <w:tab w:val="left" w:pos="4580"/>
+          <w:tab w:val="left" w:pos="5496"/>
+          <w:tab w:val="left" w:pos="6412"/>
+          <w:tab w:val="left" w:pos="7328"/>
+          <w:tab w:val="left" w:pos="8244"/>
+          <w:tab w:val="left" w:pos="9160"/>
+          <w:tab w:val="left" w:pos="10076"/>
+          <w:tab w:val="left" w:pos="10992"/>
+          <w:tab w:val="left" w:pos="11908"/>
+          <w:tab w:val="left" w:pos="12824"/>
+          <w:tab w:val="left" w:pos="13740"/>
+          <w:tab w:val="left" w:pos="14656"/>
+        </w:tabs>
+        <w:spacing w:after="0" w:line="240" w:lineRule="auto"/>
+        <w:rPr>
+          <w:rFonts w:ascii="Courier New" w:eastAsia="Times New Roman" w:hAnsi="Courier New" w:cs="Courier New"/>
+          <w:color w:val="BCBEC4"/>
+          <w:sz w:val="20"/>
+          <w:szCs w:val="20"/>
+        </w:rPr>
+      </w:pPr>
+      <w:r>
+        <w:rPr>
+          <w:rFonts w:ascii="Courier New" w:eastAsia="Times New Roman" w:hAnsi="Courier New" w:cs="Courier New"/>
+          <w:color w:val="7A7E85"/>
+          <w:sz w:val="20"/>
+          <w:szCs w:val="20"/>
+        </w:rPr>
+        <w:t>// Task001: Create a custom node, add elements to it and traverse it.</w:t>
+      </w:r>
+      <w:r>
+        <w:rPr>
+          <w:rFonts w:ascii="Courier New" w:eastAsia="Times New Roman" w:hAnsi="Courier New" w:cs="Courier New"/>
+          <w:color w:val="7A7E85"/>
+          <w:sz w:val="20"/>
+          <w:szCs w:val="20"/>
+        </w:rPr>
+        <w:br/>
+      </w:r>
+      <w:r>
+        <w:rPr>
+          <w:rFonts w:ascii="Courier New" w:eastAsia="Times New Roman" w:hAnsi="Courier New" w:cs="Courier New"/>
+          <w:color w:val="7A7E85"/>
+          <w:sz w:val="20"/>
+          <w:szCs w:val="20"/>
+        </w:rPr>
+        <w:br/>
+      </w:r>
+      <w:r>
+        <w:rPr>
+          <w:rFonts w:ascii="Courier New" w:eastAsia="Times New Roman" w:hAnsi="Courier New" w:cs="Courier New"/>
+          <w:color w:val="CF8E6D"/>
+          <w:sz w:val="20"/>
+          <w:szCs w:val="20"/>
+        </w:rPr>
+        <w:t xml:space="preserve">package </w:t>
+      </w:r>
+      <w:r>
+        <w:rPr>
+          <w:rFonts w:ascii="Courier New" w:eastAsia="Times New Roman" w:hAnsi="Courier New" w:cs="Courier New"/>
+          <w:color w:val="BCBEC4"/>
+          <w:sz w:val="20"/>
+          <w:szCs w:val="20"/>
+        </w:rPr>
+        <w:t>Stacks;</w:t>
+      </w:r>
+      <w:r>
+        <w:rPr>
+          <w:rFonts w:ascii="Courier New" w:eastAsia="Times New Roman" w:hAnsi="Courier New" w:cs="Courier New"/>
+          <w:color w:val="BCBEC4"/>
+          <w:sz w:val="20"/>
+          <w:szCs w:val="20"/>
+        </w:rPr>
+        <w:br/>
+      </w:r>
+      <w:r>
+        <w:rPr>
+          <w:rFonts w:ascii="Courier New" w:eastAsia="Times New Roman" w:hAnsi="Courier New" w:cs="Courier New"/>
+          <w:color w:val="BCBEC4"/>
+          <w:sz w:val="20"/>
+          <w:szCs w:val="20"/>
+        </w:rPr>
+        <w:br/>
+      </w:r>
+      <w:r>
+        <w:rPr>
+          <w:rFonts w:ascii="Courier New" w:eastAsia="Times New Roman" w:hAnsi="Courier New" w:cs="Courier New"/>
+          <w:color w:val="CF8E6D"/>
+          <w:sz w:val="20"/>
+          <w:szCs w:val="20"/>
+        </w:rPr>
+        <w:t xml:space="preserve">class </w:t>
+      </w:r>
+      <w:r>
+        <w:rPr>
+          <w:rFonts w:ascii="Courier New" w:eastAsia="Times New Roman" w:hAnsi="Courier New" w:cs="Courier New"/>
+          <w:color w:val="BCBEC4"/>
+          <w:sz w:val="20"/>
+          <w:szCs w:val="20"/>
+        </w:rPr>
+        <w:t>Node&lt;</w:t>
+      </w:r>
+      <w:r>
+        <w:rPr>
+          <w:rFonts w:ascii="Courier New" w:eastAsia="Times New Roman" w:hAnsi="Courier New" w:cs="Courier New"/>
+          <w:color w:val="16BAAC"/>
+          <w:sz w:val="20"/>
+          <w:szCs w:val="20"/>
+        </w:rPr>
+        <w:t>T</w:t>
+      </w:r>
+      <w:r>
+        <w:rPr>
+          <w:rFonts w:ascii="Courier New" w:eastAsia="Times New Roman" w:hAnsi="Courier New" w:cs="Courier New"/>
+          <w:color w:val="BCBEC4"/>
+          <w:sz w:val="20"/>
+          <w:szCs w:val="20"/>
+        </w:rPr>
+        <w:t>&gt;{</w:t>
+      </w:r>
+      <w:r>
+        <w:rPr>
+          <w:rFonts w:ascii="Courier New" w:eastAsia="Times New Roman" w:hAnsi="Courier New" w:cs="Courier New"/>
+          <w:color w:val="BCBEC4"/>
+          <w:sz w:val="20"/>
+          <w:szCs w:val="20"/>
+        </w:rPr>
+        <w:br/>
+        <w:t xml:space="preserve">    </w:t>
+      </w:r>
+      <w:r>
+        <w:rPr>
+          <w:rFonts w:ascii="Courier New" w:eastAsia="Times New Roman" w:hAnsi="Courier New" w:cs="Courier New"/>
+          <w:color w:val="16BAAC"/>
+          <w:sz w:val="20"/>
+          <w:szCs w:val="20"/>
+        </w:rPr>
+        <w:t xml:space="preserve">T </w:t>
+      </w:r>
+      <w:r>
+        <w:rPr>
+          <w:rFonts w:ascii="Courier New" w:eastAsia="Times New Roman" w:hAnsi="Courier New" w:cs="Courier New"/>
+          <w:color w:val="C77DBB"/>
+          <w:sz w:val="20"/>
+          <w:szCs w:val="20"/>
+        </w:rPr>
+        <w:t>data</w:t>
+      </w:r>
+      <w:r>
+        <w:rPr>
+          <w:rFonts w:ascii="Courier New" w:eastAsia="Times New Roman" w:hAnsi="Courier New" w:cs="Courier New"/>
+          <w:color w:val="BCBEC4"/>
+          <w:sz w:val="20"/>
+          <w:szCs w:val="20"/>
+        </w:rPr>
+        <w:t>;</w:t>
+      </w:r>
+      <w:r>
+        <w:rPr>
+          <w:rFonts w:ascii="Courier New" w:eastAsia="Times New Roman" w:hAnsi="Courier New" w:cs="Courier New"/>
+          <w:color w:val="BCBEC4"/>
+          <w:sz w:val="20"/>
+          <w:szCs w:val="20"/>
+        </w:rPr>
+        <w:br/>
+        <w:t xml:space="preserve">    Node&lt;</w:t>
+      </w:r>
+      <w:r>
+        <w:rPr>
+          <w:rFonts w:ascii="Courier New" w:eastAsia="Times New Roman" w:hAnsi="Courier New" w:cs="Courier New"/>
+          <w:color w:val="16BAAC"/>
+          <w:sz w:val="20"/>
+          <w:szCs w:val="20"/>
+        </w:rPr>
+        <w:t>T</w:t>
+      </w:r>
+      <w:r>
+        <w:rPr>
+          <w:rFonts w:ascii="Courier New" w:eastAsia="Times New Roman" w:hAnsi="Courier New" w:cs="Courier New"/>
+          <w:color w:val="BCBEC4"/>
+          <w:sz w:val="20"/>
+          <w:szCs w:val="20"/>
+        </w:rPr>
+        <w:t xml:space="preserve">&gt; </w:t>
+      </w:r>
+      <w:r>
+        <w:rPr>
+          <w:rFonts w:ascii="Courier New" w:eastAsia="Times New Roman" w:hAnsi="Courier New" w:cs="Courier New"/>
+          <w:color w:val="C77DBB"/>
+          <w:sz w:val="20"/>
+          <w:szCs w:val="20"/>
+        </w:rPr>
+        <w:t>next</w:t>
+      </w:r>
+      <w:r>
+        <w:rPr>
+          <w:rFonts w:ascii="Courier New" w:eastAsia="Times New Roman" w:hAnsi="Courier New" w:cs="Courier New"/>
+          <w:color w:val="BCBEC4"/>
+          <w:sz w:val="20"/>
+          <w:szCs w:val="20"/>
+        </w:rPr>
+        <w:t>;</w:t>
+      </w:r>
+      <w:r>
+        <w:rPr>
+          <w:rFonts w:ascii="Courier New" w:eastAsia="Times New Roman" w:hAnsi="Courier New" w:cs="Courier New"/>
+          <w:color w:val="BCBEC4"/>
+          <w:sz w:val="20"/>
+          <w:szCs w:val="20"/>
+        </w:rPr>
+        <w:br/>
+        <w:t xml:space="preserve">    </w:t>
+      </w:r>
+      <w:r>
+        <w:rPr>
+          <w:rFonts w:ascii="Courier New" w:eastAsia="Times New Roman" w:hAnsi="Courier New" w:cs="Courier New"/>
+          <w:color w:val="CF8E6D"/>
+          <w:sz w:val="20"/>
+          <w:szCs w:val="20"/>
+        </w:rPr>
+        <w:t xml:space="preserve">public </w:t>
+      </w:r>
+      <w:r>
+        <w:rPr>
+          <w:rFonts w:ascii="Courier New" w:eastAsia="Times New Roman" w:hAnsi="Courier New" w:cs="Courier New"/>
+          <w:color w:val="56A8F5"/>
+          <w:sz w:val="20"/>
+          <w:szCs w:val="20"/>
+        </w:rPr>
+        <w:t>Node</w:t>
+      </w:r>
+      <w:r>
+        <w:rPr>
+          <w:rFonts w:ascii="Courier New" w:eastAsia="Times New Roman" w:hAnsi="Courier New" w:cs="Courier New"/>
+          <w:color w:val="BCBEC4"/>
+          <w:sz w:val="20"/>
+          <w:szCs w:val="20"/>
+        </w:rPr>
+        <w:t>(</w:t>
+      </w:r>
+      <w:r>
+        <w:rPr>
+          <w:rFonts w:ascii="Courier New" w:eastAsia="Times New Roman" w:hAnsi="Courier New" w:cs="Courier New"/>
+          <w:color w:val="16BAAC"/>
+          <w:sz w:val="20"/>
+          <w:szCs w:val="20"/>
+        </w:rPr>
+        <w:t xml:space="preserve">T </w:t>
+      </w:r>
+      <w:r>
+        <w:rPr>
+          <w:rFonts w:ascii="Courier New" w:eastAsia="Times New Roman" w:hAnsi="Courier New" w:cs="Courier New"/>
+          <w:color w:val="BCBEC4"/>
+          <w:sz w:val="20"/>
+          <w:szCs w:val="20"/>
+        </w:rPr>
+        <w:t>data){</w:t>
+      </w:r>
+      <w:r>
+        <w:rPr>
+          <w:rFonts w:ascii="Courier New" w:eastAsia="Times New Roman" w:hAnsi="Courier New" w:cs="Courier New"/>
+          <w:color w:val="BCBEC4"/>
+          <w:sz w:val="20"/>
+          <w:szCs w:val="20"/>
+        </w:rPr>
+        <w:br/>
+        <w:t xml:space="preserve">        </w:t>
+      </w:r>
+      <w:proofErr w:type="spellStart"/>
+      <w:r>
+        <w:rPr>
+          <w:rFonts w:ascii="Courier New" w:eastAsia="Times New Roman" w:hAnsi="Courier New" w:cs="Courier New"/>
+          <w:color w:val="CF8E6D"/>
+          <w:sz w:val="20"/>
+          <w:szCs w:val="20"/>
+        </w:rPr>
+        <w:t>this</w:t>
+      </w:r>
+      <w:r>
+        <w:rPr>
+          <w:rFonts w:ascii="Courier New" w:eastAsia="Times New Roman" w:hAnsi="Courier New" w:cs="Courier New"/>
+          <w:color w:val="BCBEC4"/>
+          <w:sz w:val="20"/>
+          <w:szCs w:val="20"/>
+        </w:rPr>
+        <w:t>.</w:t>
+      </w:r>
+      <w:r>
+        <w:rPr>
+          <w:rFonts w:ascii="Courier New" w:eastAsia="Times New Roman" w:hAnsi="Courier New" w:cs="Courier New"/>
+          <w:color w:val="C77DBB"/>
+          <w:sz w:val="20"/>
+          <w:szCs w:val="20"/>
+        </w:rPr>
+        <w:t>data</w:t>
+      </w:r>
+      <w:proofErr w:type="spellEnd"/>
+      <w:r>
+        <w:rPr>
+          <w:rFonts w:ascii="Courier New" w:eastAsia="Times New Roman" w:hAnsi="Courier New" w:cs="Courier New"/>
+          <w:color w:val="C77DBB"/>
+          <w:sz w:val="20"/>
+          <w:szCs w:val="20"/>
+        </w:rPr>
+        <w:t xml:space="preserve"> </w:t>
+      </w:r>
+      <w:r>
+        <w:rPr>
+          <w:rFonts w:ascii="Courier New" w:eastAsia="Times New Roman" w:hAnsi="Courier New" w:cs="Courier New"/>
+          <w:color w:val="BCBEC4"/>
+          <w:sz w:val="20"/>
+          <w:szCs w:val="20"/>
+        </w:rPr>
+        <w:t>= data;</w:t>
+      </w:r>
+      <w:r>
+        <w:rPr>
+          <w:rFonts w:ascii="Courier New" w:eastAsia="Times New Roman" w:hAnsi="Courier New" w:cs="Courier New"/>
+          <w:color w:val="BCBEC4"/>
+          <w:sz w:val="20"/>
+          <w:szCs w:val="20"/>
+        </w:rPr>
+        <w:br/>
+        <w:t xml:space="preserve">        </w:t>
+      </w:r>
+      <w:proofErr w:type="spellStart"/>
+      <w:r>
+        <w:rPr>
+          <w:rFonts w:ascii="Courier New" w:eastAsia="Times New Roman" w:hAnsi="Courier New" w:cs="Courier New"/>
+          <w:color w:val="CF8E6D"/>
+          <w:sz w:val="20"/>
+          <w:szCs w:val="20"/>
+        </w:rPr>
+        <w:t>this</w:t>
+      </w:r>
+      <w:r>
+        <w:rPr>
+          <w:rFonts w:ascii="Courier New" w:eastAsia="Times New Roman" w:hAnsi="Courier New" w:cs="Courier New"/>
+          <w:color w:val="BCBEC4"/>
+          <w:sz w:val="20"/>
+          <w:szCs w:val="20"/>
+        </w:rPr>
+        <w:t>.</w:t>
+      </w:r>
+      <w:r>
+        <w:rPr>
+          <w:rFonts w:ascii="Courier New" w:eastAsia="Times New Roman" w:hAnsi="Courier New" w:cs="Courier New"/>
+          <w:color w:val="C77DBB"/>
+          <w:sz w:val="20"/>
+          <w:szCs w:val="20"/>
+        </w:rPr>
+        <w:t>next</w:t>
+      </w:r>
+      <w:proofErr w:type="spellEnd"/>
+      <w:r>
+        <w:rPr>
+          <w:rFonts w:ascii="Courier New" w:eastAsia="Times New Roman" w:hAnsi="Courier New" w:cs="Courier New"/>
+          <w:color w:val="C77DBB"/>
+          <w:sz w:val="20"/>
+          <w:szCs w:val="20"/>
+        </w:rPr>
+        <w:t xml:space="preserve"> </w:t>
+      </w:r>
+      <w:r>
+        <w:rPr>
+          <w:rFonts w:ascii="Courier New" w:eastAsia="Times New Roman" w:hAnsi="Courier New" w:cs="Courier New"/>
+          <w:color w:val="BCBEC4"/>
+          <w:sz w:val="20"/>
+          <w:szCs w:val="20"/>
+        </w:rPr>
+        <w:t xml:space="preserve">= </w:t>
+      </w:r>
+      <w:r>
+        <w:rPr>
+          <w:rFonts w:ascii="Courier New" w:eastAsia="Times New Roman" w:hAnsi="Courier New" w:cs="Courier New"/>
+          <w:color w:val="CF8E6D"/>
+          <w:sz w:val="20"/>
+          <w:szCs w:val="20"/>
+        </w:rPr>
+        <w:t>null</w:t>
+      </w:r>
+      <w:r>
+        <w:rPr>
+          <w:rFonts w:ascii="Courier New" w:eastAsia="Times New Roman" w:hAnsi="Courier New" w:cs="Courier New"/>
+          <w:color w:val="BCBEC4"/>
+          <w:sz w:val="20"/>
+          <w:szCs w:val="20"/>
+        </w:rPr>
+        <w:t>;</w:t>
+      </w:r>
+      <w:r>
+        <w:rPr>
+          <w:rFonts w:ascii="Courier New" w:eastAsia="Times New Roman" w:hAnsi="Courier New" w:cs="Courier New"/>
+          <w:color w:val="BCBEC4"/>
+          <w:sz w:val="20"/>
+          <w:szCs w:val="20"/>
+        </w:rPr>
+        <w:br/>
+        <w:t xml:space="preserve">    }</w:t>
+      </w:r>
+      <w:r>
+        <w:rPr>
+          <w:rFonts w:ascii="Courier New" w:eastAsia="Times New Roman" w:hAnsi="Courier New" w:cs="Courier New"/>
+          <w:color w:val="BCBEC4"/>
+          <w:sz w:val="20"/>
+          <w:szCs w:val="20"/>
+        </w:rPr>
+        <w:br/>
+        <w:t>}</w:t>
+      </w:r>
+      <w:r>
+        <w:rPr>
+          <w:rFonts w:ascii="Courier New" w:eastAsia="Times New Roman" w:hAnsi="Courier New" w:cs="Courier New"/>
+          <w:color w:val="BCBEC4"/>
+          <w:sz w:val="20"/>
+          <w:szCs w:val="20"/>
+        </w:rPr>
+        <w:br/>
+      </w:r>
+      <w:r>
+        <w:rPr>
+          <w:rFonts w:ascii="Courier New" w:eastAsia="Times New Roman" w:hAnsi="Courier New" w:cs="Courier New"/>
+          <w:color w:val="BCBEC4"/>
+          <w:sz w:val="20"/>
+          <w:szCs w:val="20"/>
+        </w:rPr>
+        <w:br/>
+      </w:r>
+      <w:r>
+        <w:rPr>
+          <w:rFonts w:ascii="Courier New" w:eastAsia="Times New Roman" w:hAnsi="Courier New" w:cs="Courier New"/>
+          <w:color w:val="CF8E6D"/>
+          <w:sz w:val="20"/>
+          <w:szCs w:val="20"/>
+        </w:rPr>
+        <w:t xml:space="preserve">class </w:t>
+      </w:r>
+      <w:r>
+        <w:rPr>
+          <w:rFonts w:ascii="Courier New" w:eastAsia="Times New Roman" w:hAnsi="Courier New" w:cs="Courier New"/>
+          <w:color w:val="BCBEC4"/>
+          <w:sz w:val="20"/>
+          <w:szCs w:val="20"/>
+        </w:rPr>
+        <w:t>LinkedList&lt;</w:t>
+      </w:r>
+      <w:r>
+        <w:rPr>
+          <w:rFonts w:ascii="Courier New" w:eastAsia="Times New Roman" w:hAnsi="Courier New" w:cs="Courier New"/>
+          <w:color w:val="16BAAC"/>
+          <w:sz w:val="20"/>
+          <w:szCs w:val="20"/>
+        </w:rPr>
+        <w:t>T</w:t>
+      </w:r>
+      <w:r>
+        <w:rPr>
+          <w:rFonts w:ascii="Courier New" w:eastAsia="Times New Roman" w:hAnsi="Courier New" w:cs="Courier New"/>
+          <w:color w:val="BCBEC4"/>
+          <w:sz w:val="20"/>
+          <w:szCs w:val="20"/>
+        </w:rPr>
+        <w:t>&gt;{</w:t>
+      </w:r>
+      <w:r>
+        <w:rPr>
+          <w:rFonts w:ascii="Courier New" w:eastAsia="Times New Roman" w:hAnsi="Courier New" w:cs="Courier New"/>
+          <w:color w:val="BCBEC4"/>
+          <w:sz w:val="20"/>
+          <w:szCs w:val="20"/>
+        </w:rPr>
+        <w:br/>
+        <w:t xml:space="preserve">    Node&lt;</w:t>
+      </w:r>
+      <w:r>
+        <w:rPr>
+          <w:rFonts w:ascii="Courier New" w:eastAsia="Times New Roman" w:hAnsi="Courier New" w:cs="Courier New"/>
+          <w:color w:val="16BAAC"/>
+          <w:sz w:val="20"/>
+          <w:szCs w:val="20"/>
+        </w:rPr>
+        <w:t>T</w:t>
+      </w:r>
+      <w:r>
+        <w:rPr>
+          <w:rFonts w:ascii="Courier New" w:eastAsia="Times New Roman" w:hAnsi="Courier New" w:cs="Courier New"/>
+          <w:color w:val="BCBEC4"/>
+          <w:sz w:val="20"/>
+          <w:szCs w:val="20"/>
+        </w:rPr>
+        <w:t xml:space="preserve">&gt; </w:t>
+      </w:r>
+      <w:r>
+        <w:rPr>
+          <w:rFonts w:ascii="Courier New" w:eastAsia="Times New Roman" w:hAnsi="Courier New" w:cs="Courier New"/>
+          <w:color w:val="C77DBB"/>
+          <w:sz w:val="20"/>
+          <w:szCs w:val="20"/>
+        </w:rPr>
+        <w:t>head</w:t>
+      </w:r>
+      <w:r>
+        <w:rPr>
+          <w:rFonts w:ascii="Courier New" w:eastAsia="Times New Roman" w:hAnsi="Courier New" w:cs="Courier New"/>
+          <w:color w:val="BCBEC4"/>
+          <w:sz w:val="20"/>
+          <w:szCs w:val="20"/>
+        </w:rPr>
+        <w:t>;</w:t>
+      </w:r>
+      <w:r>
+        <w:rPr>
+          <w:rFonts w:ascii="Courier New" w:eastAsia="Times New Roman" w:hAnsi="Courier New" w:cs="Courier New"/>
+          <w:color w:val="BCBEC4"/>
+          <w:sz w:val="20"/>
+          <w:szCs w:val="20"/>
+        </w:rPr>
+        <w:br/>
+      </w:r>
+      <w:r>
+        <w:rPr>
+          <w:rFonts w:ascii="Courier New" w:eastAsia="Times New Roman" w:hAnsi="Courier New" w:cs="Courier New"/>
+          <w:color w:val="BCBEC4"/>
+          <w:sz w:val="20"/>
+          <w:szCs w:val="20"/>
+        </w:rPr>
+        <w:br/>
+        <w:t xml:space="preserve">    </w:t>
+      </w:r>
+      <w:r>
+        <w:rPr>
+          <w:rFonts w:ascii="Courier New" w:eastAsia="Times New Roman" w:hAnsi="Courier New" w:cs="Courier New"/>
+          <w:color w:val="CF8E6D"/>
+          <w:sz w:val="20"/>
+          <w:szCs w:val="20"/>
+        </w:rPr>
+        <w:t xml:space="preserve">public void </w:t>
+      </w:r>
+      <w:proofErr w:type="spellStart"/>
+      <w:r>
+        <w:rPr>
+          <w:rFonts w:ascii="Courier New" w:eastAsia="Times New Roman" w:hAnsi="Courier New" w:cs="Courier New"/>
+          <w:color w:val="56A8F5"/>
+          <w:sz w:val="20"/>
+          <w:szCs w:val="20"/>
+        </w:rPr>
+        <w:t>addNode</w:t>
+      </w:r>
+      <w:proofErr w:type="spellEnd"/>
+      <w:r>
+        <w:rPr>
+          <w:rFonts w:ascii="Courier New" w:eastAsia="Times New Roman" w:hAnsi="Courier New" w:cs="Courier New"/>
+          <w:color w:val="BCBEC4"/>
+          <w:sz w:val="20"/>
+          <w:szCs w:val="20"/>
+        </w:rPr>
+        <w:t>(</w:t>
+      </w:r>
+      <w:r>
+        <w:rPr>
+          <w:rFonts w:ascii="Courier New" w:eastAsia="Times New Roman" w:hAnsi="Courier New" w:cs="Courier New"/>
+          <w:color w:val="16BAAC"/>
+          <w:sz w:val="20"/>
+          <w:szCs w:val="20"/>
+        </w:rPr>
+        <w:t xml:space="preserve">T </w:t>
+      </w:r>
+      <w:r>
+        <w:rPr>
+          <w:rFonts w:ascii="Courier New" w:eastAsia="Times New Roman" w:hAnsi="Courier New" w:cs="Courier New"/>
+          <w:color w:val="BCBEC4"/>
+          <w:sz w:val="20"/>
+          <w:szCs w:val="20"/>
+        </w:rPr>
+        <w:t>data){</w:t>
+      </w:r>
+      <w:r>
+        <w:rPr>
+          <w:rFonts w:ascii="Courier New" w:eastAsia="Times New Roman" w:hAnsi="Courier New" w:cs="Courier New"/>
+          <w:color w:val="BCBEC4"/>
+          <w:sz w:val="20"/>
+          <w:szCs w:val="20"/>
+        </w:rPr>
+        <w:br/>
+        <w:t xml:space="preserve">        Node&lt;</w:t>
+      </w:r>
+      <w:r>
+        <w:rPr>
+          <w:rFonts w:ascii="Courier New" w:eastAsia="Times New Roman" w:hAnsi="Courier New" w:cs="Courier New"/>
+          <w:color w:val="16BAAC"/>
+          <w:sz w:val="20"/>
+          <w:szCs w:val="20"/>
+        </w:rPr>
+        <w:t>T</w:t>
+      </w:r>
+      <w:r>
+        <w:rPr>
+          <w:rFonts w:ascii="Courier New" w:eastAsia="Times New Roman" w:hAnsi="Courier New" w:cs="Courier New"/>
+          <w:color w:val="BCBEC4"/>
+          <w:sz w:val="20"/>
+          <w:szCs w:val="20"/>
+        </w:rPr>
+        <w:t xml:space="preserve">&gt; node = </w:t>
+      </w:r>
+      <w:r>
+        <w:rPr>
+          <w:rFonts w:ascii="Courier New" w:eastAsia="Times New Roman" w:hAnsi="Courier New" w:cs="Courier New"/>
+          <w:color w:val="CF8E6D"/>
+          <w:sz w:val="20"/>
+          <w:szCs w:val="20"/>
+        </w:rPr>
+        <w:t xml:space="preserve">new </w:t>
+      </w:r>
+      <w:r>
+        <w:rPr>
+          <w:rFonts w:ascii="Courier New" w:eastAsia="Times New Roman" w:hAnsi="Courier New" w:cs="Courier New"/>
+          <w:color w:val="BCBEC4"/>
+          <w:sz w:val="20"/>
+          <w:szCs w:val="20"/>
+        </w:rPr>
+        <w:t>Node&lt;&gt;(data);</w:t>
+      </w:r>
+      <w:r>
+        <w:rPr>
+          <w:rFonts w:ascii="Courier New" w:eastAsia="Times New Roman" w:hAnsi="Courier New" w:cs="Courier New"/>
+          <w:color w:val="BCBEC4"/>
+          <w:sz w:val="20"/>
+          <w:szCs w:val="20"/>
+        </w:rPr>
+        <w:br/>
+        <w:t xml:space="preserve">        </w:t>
+      </w:r>
+      <w:r>
+        <w:rPr>
+          <w:rFonts w:ascii="Courier New" w:eastAsia="Times New Roman" w:hAnsi="Courier New" w:cs="Courier New"/>
+          <w:color w:val="CF8E6D"/>
+          <w:sz w:val="20"/>
+          <w:szCs w:val="20"/>
+        </w:rPr>
+        <w:t xml:space="preserve">if </w:t>
+      </w:r>
+      <w:r>
+        <w:rPr>
+          <w:rFonts w:ascii="Courier New" w:eastAsia="Times New Roman" w:hAnsi="Courier New" w:cs="Courier New"/>
+          <w:color w:val="BCBEC4"/>
+          <w:sz w:val="20"/>
+          <w:szCs w:val="20"/>
+        </w:rPr>
+        <w:t>(</w:t>
+      </w:r>
+      <w:r>
+        <w:rPr>
+          <w:rFonts w:ascii="Courier New" w:eastAsia="Times New Roman" w:hAnsi="Courier New" w:cs="Courier New"/>
+          <w:color w:val="C77DBB"/>
+          <w:sz w:val="20"/>
+          <w:szCs w:val="20"/>
+        </w:rPr>
+        <w:t xml:space="preserve">head </w:t>
+      </w:r>
+      <w:r>
+        <w:rPr>
+          <w:rFonts w:ascii="Courier New" w:eastAsia="Times New Roman" w:hAnsi="Courier New" w:cs="Courier New"/>
+          <w:color w:val="BCBEC4"/>
+          <w:sz w:val="20"/>
+          <w:szCs w:val="20"/>
+        </w:rPr>
+        <w:t xml:space="preserve">== </w:t>
+      </w:r>
+      <w:r>
+        <w:rPr>
+          <w:rFonts w:ascii="Courier New" w:eastAsia="Times New Roman" w:hAnsi="Courier New" w:cs="Courier New"/>
+          <w:color w:val="CF8E6D"/>
+          <w:sz w:val="20"/>
+          <w:szCs w:val="20"/>
+        </w:rPr>
+        <w:t>null</w:t>
+      </w:r>
+      <w:r>
+        <w:rPr>
+          <w:rFonts w:ascii="Courier New" w:eastAsia="Times New Roman" w:hAnsi="Courier New" w:cs="Courier New"/>
+          <w:color w:val="BCBEC4"/>
+          <w:sz w:val="20"/>
+          <w:szCs w:val="20"/>
+        </w:rPr>
+        <w:t>){</w:t>
+      </w:r>
+      <w:r>
+        <w:rPr>
+          <w:rFonts w:ascii="Courier New" w:eastAsia="Times New Roman" w:hAnsi="Courier New" w:cs="Courier New"/>
+          <w:color w:val="BCBEC4"/>
+          <w:sz w:val="20"/>
+          <w:szCs w:val="20"/>
+        </w:rPr>
+        <w:br/>
+        <w:t xml:space="preserve">            </w:t>
+      </w:r>
+      <w:r>
+        <w:rPr>
+          <w:rFonts w:ascii="Courier New" w:eastAsia="Times New Roman" w:hAnsi="Courier New" w:cs="Courier New"/>
+          <w:color w:val="C77DBB"/>
+          <w:sz w:val="20"/>
+          <w:szCs w:val="20"/>
+        </w:rPr>
+        <w:t xml:space="preserve">head </w:t>
+      </w:r>
+      <w:r>
+        <w:rPr>
+          <w:rFonts w:ascii="Courier New" w:eastAsia="Times New Roman" w:hAnsi="Courier New" w:cs="Courier New"/>
+          <w:color w:val="BCBEC4"/>
+          <w:sz w:val="20"/>
+          <w:szCs w:val="20"/>
+        </w:rPr>
+        <w:t>= node;</w:t>
+      </w:r>
+      <w:r>
+        <w:rPr>
+          <w:rFonts w:ascii="Courier New" w:eastAsia="Times New Roman" w:hAnsi="Courier New" w:cs="Courier New"/>
+          <w:color w:val="BCBEC4"/>
+          <w:sz w:val="20"/>
+          <w:szCs w:val="20"/>
+        </w:rPr>
+        <w:br/>
+        <w:t xml:space="preserve">        } </w:t>
+      </w:r>
+      <w:r>
+        <w:rPr>
+          <w:rFonts w:ascii="Courier New" w:eastAsia="Times New Roman" w:hAnsi="Courier New" w:cs="Courier New"/>
+          <w:color w:val="CF8E6D"/>
+          <w:sz w:val="20"/>
+          <w:szCs w:val="20"/>
+        </w:rPr>
+        <w:t xml:space="preserve">else </w:t>
+      </w:r>
+      <w:r>
+        <w:rPr>
+          <w:rFonts w:ascii="Courier New" w:eastAsia="Times New Roman" w:hAnsi="Courier New" w:cs="Courier New"/>
+          <w:color w:val="BCBEC4"/>
+          <w:sz w:val="20"/>
+          <w:szCs w:val="20"/>
+        </w:rPr>
+        <w:t>{</w:t>
+      </w:r>
+      <w:r>
+        <w:rPr>
+          <w:rFonts w:ascii="Courier New" w:eastAsia="Times New Roman" w:hAnsi="Courier New" w:cs="Courier New"/>
+          <w:color w:val="BCBEC4"/>
+          <w:sz w:val="20"/>
+          <w:szCs w:val="20"/>
+        </w:rPr>
+        <w:br/>
+        <w:t xml:space="preserve">            Node&lt;</w:t>
+      </w:r>
+      <w:r>
+        <w:rPr>
+          <w:rFonts w:ascii="Courier New" w:eastAsia="Times New Roman" w:hAnsi="Courier New" w:cs="Courier New"/>
+          <w:color w:val="16BAAC"/>
+          <w:sz w:val="20"/>
+          <w:szCs w:val="20"/>
+        </w:rPr>
+        <w:t>T</w:t>
+      </w:r>
+      <w:r>
+        <w:rPr>
+          <w:rFonts w:ascii="Courier New" w:eastAsia="Times New Roman" w:hAnsi="Courier New" w:cs="Courier New"/>
+          <w:color w:val="BCBEC4"/>
+          <w:sz w:val="20"/>
+          <w:szCs w:val="20"/>
+        </w:rPr>
+        <w:t xml:space="preserve">&gt; current = </w:t>
+      </w:r>
+      <w:r>
+        <w:rPr>
+          <w:rFonts w:ascii="Courier New" w:eastAsia="Times New Roman" w:hAnsi="Courier New" w:cs="Courier New"/>
+          <w:color w:val="C77DBB"/>
+          <w:sz w:val="20"/>
+          <w:szCs w:val="20"/>
+        </w:rPr>
+        <w:t>head</w:t>
+      </w:r>
+      <w:r>
+        <w:rPr>
+          <w:rFonts w:ascii="Courier New" w:eastAsia="Times New Roman" w:hAnsi="Courier New" w:cs="Courier New"/>
+          <w:color w:val="BCBEC4"/>
+          <w:sz w:val="20"/>
+          <w:szCs w:val="20"/>
+        </w:rPr>
+        <w:t>;</w:t>
+      </w:r>
+      <w:r>
+        <w:rPr>
+          <w:rFonts w:ascii="Courier New" w:eastAsia="Times New Roman" w:hAnsi="Courier New" w:cs="Courier New"/>
+          <w:color w:val="BCBEC4"/>
+          <w:sz w:val="20"/>
+          <w:szCs w:val="20"/>
+        </w:rPr>
+        <w:br/>
+        <w:t xml:space="preserve">            </w:t>
+      </w:r>
+      <w:r>
+        <w:rPr>
+          <w:rFonts w:ascii="Courier New" w:eastAsia="Times New Roman" w:hAnsi="Courier New" w:cs="Courier New"/>
+          <w:color w:val="CF8E6D"/>
+          <w:sz w:val="20"/>
+          <w:szCs w:val="20"/>
+        </w:rPr>
+        <w:t>while</w:t>
+      </w:r>
+      <w:r>
+        <w:rPr>
+          <w:rFonts w:ascii="Courier New" w:eastAsia="Times New Roman" w:hAnsi="Courier New" w:cs="Courier New"/>
+          <w:color w:val="BCBEC4"/>
+          <w:sz w:val="20"/>
+          <w:szCs w:val="20"/>
+        </w:rPr>
+        <w:t>(</w:t>
+      </w:r>
+      <w:proofErr w:type="spellStart"/>
+      <w:r>
+        <w:rPr>
+          <w:rFonts w:ascii="Courier New" w:eastAsia="Times New Roman" w:hAnsi="Courier New" w:cs="Courier New"/>
+          <w:color w:val="BCBEC4"/>
+          <w:sz w:val="20"/>
+          <w:szCs w:val="20"/>
+        </w:rPr>
+        <w:t>current.</w:t>
+      </w:r>
+      <w:r>
+        <w:rPr>
+          <w:rFonts w:ascii="Courier New" w:eastAsia="Times New Roman" w:hAnsi="Courier New" w:cs="Courier New"/>
+          <w:color w:val="C77DBB"/>
+          <w:sz w:val="20"/>
+          <w:szCs w:val="20"/>
+        </w:rPr>
+        <w:t>next</w:t>
+      </w:r>
+      <w:proofErr w:type="spellEnd"/>
+      <w:r>
+        <w:rPr>
+          <w:rFonts w:ascii="Courier New" w:eastAsia="Times New Roman" w:hAnsi="Courier New" w:cs="Courier New"/>
+          <w:color w:val="C77DBB"/>
+          <w:sz w:val="20"/>
+          <w:szCs w:val="20"/>
+        </w:rPr>
+        <w:t xml:space="preserve"> </w:t>
+      </w:r>
+      <w:r>
+        <w:rPr>
+          <w:rFonts w:ascii="Courier New" w:eastAsia="Times New Roman" w:hAnsi="Courier New" w:cs="Courier New"/>
+          <w:color w:val="BCBEC4"/>
+          <w:sz w:val="20"/>
+          <w:szCs w:val="20"/>
+        </w:rPr>
+        <w:t xml:space="preserve">!= </w:t>
+      </w:r>
+      <w:r>
+        <w:rPr>
+          <w:rFonts w:ascii="Courier New" w:eastAsia="Times New Roman" w:hAnsi="Courier New" w:cs="Courier New"/>
+          <w:color w:val="CF8E6D"/>
+          <w:sz w:val="20"/>
+          <w:szCs w:val="20"/>
+        </w:rPr>
+        <w:t>null</w:t>
+      </w:r>
+      <w:r>
+        <w:rPr>
+          <w:rFonts w:ascii="Courier New" w:eastAsia="Times New Roman" w:hAnsi="Courier New" w:cs="Courier New"/>
+          <w:color w:val="BCBEC4"/>
+          <w:sz w:val="20"/>
+          <w:szCs w:val="20"/>
+        </w:rPr>
+        <w:t>){</w:t>
+      </w:r>
+      <w:r>
+        <w:rPr>
+          <w:rFonts w:ascii="Courier New" w:eastAsia="Times New Roman" w:hAnsi="Courier New" w:cs="Courier New"/>
+          <w:color w:val="BCBEC4"/>
+          <w:sz w:val="20"/>
+          <w:szCs w:val="20"/>
+        </w:rPr>
+        <w:br/>
+        <w:t xml:space="preserve">                current = </w:t>
+      </w:r>
+      <w:proofErr w:type="spellStart"/>
+      <w:r>
+        <w:rPr>
+          <w:rFonts w:ascii="Courier New" w:eastAsia="Times New Roman" w:hAnsi="Courier New" w:cs="Courier New"/>
+          <w:color w:val="BCBEC4"/>
+          <w:sz w:val="20"/>
+          <w:szCs w:val="20"/>
+        </w:rPr>
+        <w:t>current.</w:t>
+      </w:r>
+      <w:r>
+        <w:rPr>
+          <w:rFonts w:ascii="Courier New" w:eastAsia="Times New Roman" w:hAnsi="Courier New" w:cs="Courier New"/>
+          <w:color w:val="C77DBB"/>
+          <w:sz w:val="20"/>
+          <w:szCs w:val="20"/>
+        </w:rPr>
+        <w:t>next</w:t>
+      </w:r>
+      <w:proofErr w:type="spellEnd"/>
+      <w:r>
+        <w:rPr>
+          <w:rFonts w:ascii="Courier New" w:eastAsia="Times New Roman" w:hAnsi="Courier New" w:cs="Courier New"/>
+          <w:color w:val="BCBEC4"/>
+          <w:sz w:val="20"/>
+          <w:szCs w:val="20"/>
+        </w:rPr>
+        <w:t>;</w:t>
+      </w:r>
+      <w:r>
+        <w:rPr>
+          <w:rFonts w:ascii="Courier New" w:eastAsia="Times New Roman" w:hAnsi="Courier New" w:cs="Courier New"/>
+          <w:color w:val="BCBEC4"/>
+          <w:sz w:val="20"/>
+          <w:szCs w:val="20"/>
+        </w:rPr>
+        <w:br/>
+        <w:t xml:space="preserve">            }</w:t>
+      </w:r>
+      <w:r>
+        <w:rPr>
+          <w:rFonts w:ascii="Courier New" w:eastAsia="Times New Roman" w:hAnsi="Courier New" w:cs="Courier New"/>
+          <w:color w:val="BCBEC4"/>
+          <w:sz w:val="20"/>
+          <w:szCs w:val="20"/>
+        </w:rPr>
+        <w:br/>
+        <w:t xml:space="preserve">            </w:t>
+      </w:r>
+      <w:proofErr w:type="spellStart"/>
+      <w:r>
+        <w:rPr>
+          <w:rFonts w:ascii="Courier New" w:eastAsia="Times New Roman" w:hAnsi="Courier New" w:cs="Courier New"/>
+          <w:color w:val="BCBEC4"/>
+          <w:sz w:val="20"/>
+          <w:szCs w:val="20"/>
+        </w:rPr>
+        <w:t>current.</w:t>
+      </w:r>
+      <w:r>
+        <w:rPr>
+          <w:rFonts w:ascii="Courier New" w:eastAsia="Times New Roman" w:hAnsi="Courier New" w:cs="Courier New"/>
+          <w:color w:val="C77DBB"/>
+          <w:sz w:val="20"/>
+          <w:szCs w:val="20"/>
+        </w:rPr>
+        <w:t>next</w:t>
+      </w:r>
+      <w:proofErr w:type="spellEnd"/>
+      <w:r>
+        <w:rPr>
+          <w:rFonts w:ascii="Courier New" w:eastAsia="Times New Roman" w:hAnsi="Courier New" w:cs="Courier New"/>
+          <w:color w:val="C77DBB"/>
+          <w:sz w:val="20"/>
+          <w:szCs w:val="20"/>
+        </w:rPr>
+        <w:t xml:space="preserve"> </w:t>
+      </w:r>
+      <w:r>
+        <w:rPr>
+          <w:rFonts w:ascii="Courier New" w:eastAsia="Times New Roman" w:hAnsi="Courier New" w:cs="Courier New"/>
+          <w:color w:val="BCBEC4"/>
+          <w:sz w:val="20"/>
+          <w:szCs w:val="20"/>
+        </w:rPr>
+        <w:t>= node;</w:t>
+      </w:r>
+      <w:r>
+        <w:rPr>
+          <w:rFonts w:ascii="Courier New" w:eastAsia="Times New Roman" w:hAnsi="Courier New" w:cs="Courier New"/>
+          <w:color w:val="BCBEC4"/>
+          <w:sz w:val="20"/>
+          <w:szCs w:val="20"/>
+        </w:rPr>
+        <w:br/>
+        <w:t xml:space="preserve">        }</w:t>
+      </w:r>
+      <w:r>
+        <w:rPr>
+          <w:rFonts w:ascii="Courier New" w:eastAsia="Times New Roman" w:hAnsi="Courier New" w:cs="Courier New"/>
+          <w:color w:val="BCBEC4"/>
+          <w:sz w:val="20"/>
+          <w:szCs w:val="20"/>
+        </w:rPr>
+        <w:br/>
+        <w:t xml:space="preserve">    }</w:t>
+      </w:r>
+      <w:r>
+        <w:rPr>
+          <w:rFonts w:ascii="Courier New" w:eastAsia="Times New Roman" w:hAnsi="Courier New" w:cs="Courier New"/>
+          <w:color w:val="BCBEC4"/>
+          <w:sz w:val="20"/>
+          <w:szCs w:val="20"/>
+        </w:rPr>
+        <w:br/>
+      </w:r>
+      <w:r>
+        <w:rPr>
+          <w:rFonts w:ascii="Courier New" w:eastAsia="Times New Roman" w:hAnsi="Courier New" w:cs="Courier New"/>
+          <w:color w:val="BCBEC4"/>
+          <w:sz w:val="20"/>
+          <w:szCs w:val="20"/>
+        </w:rPr>
+        <w:br/>
+        <w:t xml:space="preserve">    </w:t>
+      </w:r>
+      <w:r>
+        <w:rPr>
+          <w:rFonts w:ascii="Courier New" w:eastAsia="Times New Roman" w:hAnsi="Courier New" w:cs="Courier New"/>
+          <w:color w:val="CF8E6D"/>
+          <w:sz w:val="20"/>
+          <w:szCs w:val="20"/>
+        </w:rPr>
+        <w:t xml:space="preserve">public void </w:t>
+      </w:r>
+      <w:r>
+        <w:rPr>
+          <w:rFonts w:ascii="Courier New" w:eastAsia="Times New Roman" w:hAnsi="Courier New" w:cs="Courier New"/>
+          <w:color w:val="56A8F5"/>
+          <w:sz w:val="20"/>
+          <w:szCs w:val="20"/>
+        </w:rPr>
+        <w:t>traverse</w:t>
+      </w:r>
+      <w:r>
+        <w:rPr>
+          <w:rFonts w:ascii="Courier New" w:eastAsia="Times New Roman" w:hAnsi="Courier New" w:cs="Courier New"/>
+          <w:color w:val="BCBEC4"/>
+          <w:sz w:val="20"/>
+          <w:szCs w:val="20"/>
+        </w:rPr>
+        <w:t>(){</w:t>
+      </w:r>
+      <w:r>
+        <w:rPr>
+          <w:rFonts w:ascii="Courier New" w:eastAsia="Times New Roman" w:hAnsi="Courier New" w:cs="Courier New"/>
+          <w:color w:val="BCBEC4"/>
+          <w:sz w:val="20"/>
+          <w:szCs w:val="20"/>
+        </w:rPr>
+        <w:br/>
+        <w:t xml:space="preserve">        </w:t>
+      </w:r>
+      <w:r>
+        <w:rPr>
+          <w:rFonts w:ascii="Courier New" w:eastAsia="Times New Roman" w:hAnsi="Courier New" w:cs="Courier New"/>
+          <w:color w:val="CF8E6D"/>
+          <w:sz w:val="20"/>
+          <w:szCs w:val="20"/>
+        </w:rPr>
+        <w:t xml:space="preserve">int </w:t>
+      </w:r>
+      <w:r>
+        <w:rPr>
+          <w:rFonts w:ascii="Courier New" w:eastAsia="Times New Roman" w:hAnsi="Courier New" w:cs="Courier New"/>
+          <w:color w:val="BCBEC4"/>
+          <w:sz w:val="20"/>
+          <w:szCs w:val="20"/>
+        </w:rPr>
+        <w:t xml:space="preserve">index = </w:t>
+      </w:r>
+      <w:r>
+        <w:rPr>
+          <w:rFonts w:ascii="Courier New" w:eastAsia="Times New Roman" w:hAnsi="Courier New" w:cs="Courier New"/>
+          <w:color w:val="2AACB8"/>
+          <w:sz w:val="20"/>
+          <w:szCs w:val="20"/>
+        </w:rPr>
+        <w:t>1</w:t>
+      </w:r>
+      <w:r>
+        <w:rPr>
+          <w:rFonts w:ascii="Courier New" w:eastAsia="Times New Roman" w:hAnsi="Courier New" w:cs="Courier New"/>
+          <w:color w:val="BCBEC4"/>
+          <w:sz w:val="20"/>
+          <w:szCs w:val="20"/>
+        </w:rPr>
+        <w:t>;</w:t>
+      </w:r>
+      <w:r>
+        <w:rPr>
+          <w:rFonts w:ascii="Courier New" w:eastAsia="Times New Roman" w:hAnsi="Courier New" w:cs="Courier New"/>
+          <w:color w:val="BCBEC4"/>
+          <w:sz w:val="20"/>
+          <w:szCs w:val="20"/>
+        </w:rPr>
+        <w:br/>
+        <w:t xml:space="preserve">        Node&lt;</w:t>
+      </w:r>
+      <w:r>
+        <w:rPr>
+          <w:rFonts w:ascii="Courier New" w:eastAsia="Times New Roman" w:hAnsi="Courier New" w:cs="Courier New"/>
+          <w:color w:val="16BAAC"/>
+          <w:sz w:val="20"/>
+          <w:szCs w:val="20"/>
+        </w:rPr>
+        <w:t>T</w:t>
+      </w:r>
+      <w:r>
+        <w:rPr>
+          <w:rFonts w:ascii="Courier New" w:eastAsia="Times New Roman" w:hAnsi="Courier New" w:cs="Courier New"/>
+          <w:color w:val="BCBEC4"/>
+          <w:sz w:val="20"/>
+          <w:szCs w:val="20"/>
+        </w:rPr>
+        <w:t xml:space="preserve">&gt; current = </w:t>
+      </w:r>
+      <w:r>
+        <w:rPr>
+          <w:rFonts w:ascii="Courier New" w:eastAsia="Times New Roman" w:hAnsi="Courier New" w:cs="Courier New"/>
+          <w:color w:val="C77DBB"/>
+          <w:sz w:val="20"/>
+          <w:szCs w:val="20"/>
+        </w:rPr>
+        <w:t>head</w:t>
+      </w:r>
+      <w:r>
+        <w:rPr>
+          <w:rFonts w:ascii="Courier New" w:eastAsia="Times New Roman" w:hAnsi="Courier New" w:cs="Courier New"/>
+          <w:color w:val="BCBEC4"/>
+          <w:sz w:val="20"/>
+          <w:szCs w:val="20"/>
+        </w:rPr>
+        <w:t>;</w:t>
+      </w:r>
+      <w:r>
+        <w:rPr>
+          <w:rFonts w:ascii="Courier New" w:eastAsia="Times New Roman" w:hAnsi="Courier New" w:cs="Courier New"/>
+          <w:color w:val="BCBEC4"/>
+          <w:sz w:val="20"/>
+          <w:szCs w:val="20"/>
+        </w:rPr>
+        <w:br/>
+        <w:t xml:space="preserve">        </w:t>
+      </w:r>
+      <w:r>
+        <w:rPr>
+          <w:rFonts w:ascii="Courier New" w:eastAsia="Times New Roman" w:hAnsi="Courier New" w:cs="Courier New"/>
+          <w:color w:val="CF8E6D"/>
+          <w:sz w:val="20"/>
+          <w:szCs w:val="20"/>
+        </w:rPr>
+        <w:t xml:space="preserve">while </w:t>
+      </w:r>
+      <w:r>
+        <w:rPr>
+          <w:rFonts w:ascii="Courier New" w:eastAsia="Times New Roman" w:hAnsi="Courier New" w:cs="Courier New"/>
+          <w:color w:val="BCBEC4"/>
+          <w:sz w:val="20"/>
+          <w:szCs w:val="20"/>
+        </w:rPr>
+        <w:t xml:space="preserve">(current != </w:t>
+      </w:r>
+      <w:r>
+        <w:rPr>
+          <w:rFonts w:ascii="Courier New" w:eastAsia="Times New Roman" w:hAnsi="Courier New" w:cs="Courier New"/>
+          <w:color w:val="CF8E6D"/>
+          <w:sz w:val="20"/>
+          <w:szCs w:val="20"/>
+        </w:rPr>
+        <w:t>null</w:t>
+      </w:r>
+      <w:r>
+        <w:rPr>
+          <w:rFonts w:ascii="Courier New" w:eastAsia="Times New Roman" w:hAnsi="Courier New" w:cs="Courier New"/>
+          <w:color w:val="BCBEC4"/>
+          <w:sz w:val="20"/>
+          <w:szCs w:val="20"/>
+        </w:rPr>
+        <w:t>){</w:t>
+      </w:r>
+      <w:r>
+        <w:rPr>
+          <w:rFonts w:ascii="Courier New" w:eastAsia="Times New Roman" w:hAnsi="Courier New" w:cs="Courier New"/>
+          <w:color w:val="BCBEC4"/>
+          <w:sz w:val="20"/>
+          <w:szCs w:val="20"/>
+        </w:rPr>
+        <w:br/>
+        <w:t xml:space="preserve">            </w:t>
+      </w:r>
+      <w:proofErr w:type="spellStart"/>
+      <w:r>
+        <w:rPr>
+          <w:rFonts w:ascii="Courier New" w:eastAsia="Times New Roman" w:hAnsi="Courier New" w:cs="Courier New"/>
+          <w:color w:val="BCBEC4"/>
+          <w:sz w:val="20"/>
+          <w:szCs w:val="20"/>
+        </w:rPr>
+        <w:t>System.</w:t>
+      </w:r>
+      <w:r>
+        <w:rPr>
+          <w:rFonts w:ascii="Courier New" w:eastAsia="Times New Roman" w:hAnsi="Courier New" w:cs="Courier New"/>
+          <w:i/>
+          <w:iCs/>
+          <w:color w:val="C77DBB"/>
+          <w:sz w:val="20"/>
+          <w:szCs w:val="20"/>
+        </w:rPr>
+        <w:t>out</w:t>
+      </w:r>
+      <w:r>
+        <w:rPr>
+          <w:rFonts w:ascii="Courier New" w:eastAsia="Times New Roman" w:hAnsi="Courier New" w:cs="Courier New"/>
+          <w:color w:val="BCBEC4"/>
+          <w:sz w:val="20"/>
+          <w:szCs w:val="20"/>
+        </w:rPr>
+        <w:t>.println</w:t>
+      </w:r>
+      <w:proofErr w:type="spellEnd"/>
+      <w:r>
+        <w:rPr>
+          <w:rFonts w:ascii="Courier New" w:eastAsia="Times New Roman" w:hAnsi="Courier New" w:cs="Courier New"/>
+          <w:color w:val="BCBEC4"/>
+          <w:sz w:val="20"/>
+          <w:szCs w:val="20"/>
+        </w:rPr>
+        <w:t>(</w:t>
+      </w:r>
+      <w:r>
+        <w:rPr>
+          <w:rFonts w:ascii="Courier New" w:eastAsia="Times New Roman" w:hAnsi="Courier New" w:cs="Courier New"/>
+          <w:color w:val="6AAB73"/>
+          <w:sz w:val="20"/>
+          <w:szCs w:val="20"/>
+        </w:rPr>
+        <w:t>"Element "</w:t>
+      </w:r>
+      <w:r>
+        <w:rPr>
+          <w:rFonts w:ascii="Courier New" w:eastAsia="Times New Roman" w:hAnsi="Courier New" w:cs="Courier New"/>
+          <w:color w:val="BCBEC4"/>
+          <w:sz w:val="20"/>
+          <w:szCs w:val="20"/>
+        </w:rPr>
+        <w:t>+index+</w:t>
+      </w:r>
+      <w:r>
+        <w:rPr>
+          <w:rFonts w:ascii="Courier New" w:eastAsia="Times New Roman" w:hAnsi="Courier New" w:cs="Courier New"/>
+          <w:color w:val="6AAB73"/>
+          <w:sz w:val="20"/>
+          <w:szCs w:val="20"/>
+        </w:rPr>
+        <w:t>": "</w:t>
+      </w:r>
+      <w:r>
+        <w:rPr>
+          <w:rFonts w:ascii="Courier New" w:eastAsia="Times New Roman" w:hAnsi="Courier New" w:cs="Courier New"/>
+          <w:color w:val="BCBEC4"/>
+          <w:sz w:val="20"/>
+          <w:szCs w:val="20"/>
+        </w:rPr>
+        <w:t>+</w:t>
+      </w:r>
+      <w:proofErr w:type="spellStart"/>
+      <w:r>
+        <w:rPr>
+          <w:rFonts w:ascii="Courier New" w:eastAsia="Times New Roman" w:hAnsi="Courier New" w:cs="Courier New"/>
+          <w:color w:val="BCBEC4"/>
+          <w:sz w:val="20"/>
+          <w:szCs w:val="20"/>
+        </w:rPr>
+        <w:t>current.</w:t>
+      </w:r>
+      <w:r>
+        <w:rPr>
+          <w:rFonts w:ascii="Courier New" w:eastAsia="Times New Roman" w:hAnsi="Courier New" w:cs="Courier New"/>
+          <w:color w:val="C77DBB"/>
+          <w:sz w:val="20"/>
+          <w:szCs w:val="20"/>
+        </w:rPr>
+        <w:t>data</w:t>
+      </w:r>
+      <w:proofErr w:type="spellEnd"/>
+      <w:r>
+        <w:rPr>
+          <w:rFonts w:ascii="Courier New" w:eastAsia="Times New Roman" w:hAnsi="Courier New" w:cs="Courier New"/>
+          <w:color w:val="BCBEC4"/>
+          <w:sz w:val="20"/>
+          <w:szCs w:val="20"/>
+        </w:rPr>
+        <w:t>);</w:t>
+      </w:r>
+      <w:r>
+        <w:rPr>
+          <w:rFonts w:ascii="Courier New" w:eastAsia="Times New Roman" w:hAnsi="Courier New" w:cs="Courier New"/>
+          <w:color w:val="BCBEC4"/>
+          <w:sz w:val="20"/>
+          <w:szCs w:val="20"/>
+        </w:rPr>
+        <w:br/>
+        <w:t xml:space="preserve">            current = </w:t>
+      </w:r>
+      <w:proofErr w:type="spellStart"/>
+      <w:r>
+        <w:rPr>
+          <w:rFonts w:ascii="Courier New" w:eastAsia="Times New Roman" w:hAnsi="Courier New" w:cs="Courier New"/>
+          <w:color w:val="BCBEC4"/>
+          <w:sz w:val="20"/>
+          <w:szCs w:val="20"/>
+        </w:rPr>
+        <w:t>current.</w:t>
+      </w:r>
+      <w:r>
+        <w:rPr>
+          <w:rFonts w:ascii="Courier New" w:eastAsia="Times New Roman" w:hAnsi="Courier New" w:cs="Courier New"/>
+          <w:color w:val="C77DBB"/>
+          <w:sz w:val="20"/>
+          <w:szCs w:val="20"/>
+        </w:rPr>
+        <w:t>next</w:t>
+      </w:r>
+      <w:proofErr w:type="spellEnd"/>
+      <w:r>
+        <w:rPr>
+          <w:rFonts w:ascii="Courier New" w:eastAsia="Times New Roman" w:hAnsi="Courier New" w:cs="Courier New"/>
+          <w:color w:val="BCBEC4"/>
+          <w:sz w:val="20"/>
+          <w:szCs w:val="20"/>
+        </w:rPr>
+        <w:t>;</w:t>
+      </w:r>
+      <w:r>
+        <w:rPr>
+          <w:rFonts w:ascii="Courier New" w:eastAsia="Times New Roman" w:hAnsi="Courier New" w:cs="Courier New"/>
+          <w:color w:val="BCBEC4"/>
+          <w:sz w:val="20"/>
+          <w:szCs w:val="20"/>
+        </w:rPr>
+        <w:br/>
+        <w:t xml:space="preserve">            index++;</w:t>
+      </w:r>
+      <w:r>
+        <w:rPr>
+          <w:rFonts w:ascii="Courier New" w:eastAsia="Times New Roman" w:hAnsi="Courier New" w:cs="Courier New"/>
+          <w:color w:val="BCBEC4"/>
+          <w:sz w:val="20"/>
+          <w:szCs w:val="20"/>
+        </w:rPr>
+        <w:br/>
+        <w:t xml:space="preserve">        }</w:t>
+      </w:r>
+      <w:r>
+        <w:rPr>
+          <w:rFonts w:ascii="Courier New" w:eastAsia="Times New Roman" w:hAnsi="Courier New" w:cs="Courier New"/>
+          <w:color w:val="BCBEC4"/>
+          <w:sz w:val="20"/>
+          <w:szCs w:val="20"/>
+        </w:rPr>
+        <w:br/>
+        <w:t xml:space="preserve">    }</w:t>
+      </w:r>
+      <w:r>
+        <w:rPr>
+          <w:rFonts w:ascii="Courier New" w:eastAsia="Times New Roman" w:hAnsi="Courier New" w:cs="Courier New"/>
+          <w:color w:val="BCBEC4"/>
+          <w:sz w:val="20"/>
+          <w:szCs w:val="20"/>
+        </w:rPr>
+        <w:br/>
+        <w:t>}</w:t>
+      </w:r>
+      <w:r>
+        <w:rPr>
+          <w:rFonts w:ascii="Courier New" w:eastAsia="Times New Roman" w:hAnsi="Courier New" w:cs="Courier New"/>
+          <w:color w:val="BCBEC4"/>
+          <w:sz w:val="20"/>
+          <w:szCs w:val="20"/>
+        </w:rPr>
+        <w:br/>
+      </w:r>
+      <w:r>
+        <w:rPr>
+          <w:rFonts w:ascii="Courier New" w:eastAsia="Times New Roman" w:hAnsi="Courier New" w:cs="Courier New"/>
+          <w:color w:val="BCBEC4"/>
+          <w:sz w:val="20"/>
+          <w:szCs w:val="20"/>
+        </w:rPr>
+        <w:br/>
+      </w:r>
+      <w:r>
+        <w:rPr>
+          <w:rFonts w:ascii="Courier New" w:eastAsia="Times New Roman" w:hAnsi="Courier New" w:cs="Courier New"/>
+          <w:color w:val="CF8E6D"/>
+          <w:sz w:val="20"/>
+          <w:szCs w:val="20"/>
+        </w:rPr>
+        <w:t xml:space="preserve">public class </w:t>
+      </w:r>
+      <w:r>
+        <w:rPr>
+          <w:rFonts w:ascii="Courier New" w:eastAsia="Times New Roman" w:hAnsi="Courier New" w:cs="Courier New"/>
+          <w:color w:val="BCBEC4"/>
+          <w:sz w:val="20"/>
+          <w:szCs w:val="20"/>
+        </w:rPr>
+        <w:t>Task001 {</w:t>
+      </w:r>
+      <w:r>
+        <w:rPr>
+          <w:rFonts w:ascii="Courier New" w:eastAsia="Times New Roman" w:hAnsi="Courier New" w:cs="Courier New"/>
+          <w:color w:val="BCBEC4"/>
+          <w:sz w:val="20"/>
+          <w:szCs w:val="20"/>
+        </w:rPr>
+        <w:br/>
+        <w:t xml:space="preserve">    </w:t>
+      </w:r>
+      <w:r>
+        <w:rPr>
+          <w:rFonts w:ascii="Courier New" w:eastAsia="Times New Roman" w:hAnsi="Courier New" w:cs="Courier New"/>
+          <w:color w:val="CF8E6D"/>
+          <w:sz w:val="20"/>
+          <w:szCs w:val="20"/>
+        </w:rPr>
+        <w:t xml:space="preserve">public static void </w:t>
+      </w:r>
+      <w:r>
+        <w:rPr>
+          <w:rFonts w:ascii="Courier New" w:eastAsia="Times New Roman" w:hAnsi="Courier New" w:cs="Courier New"/>
+          <w:color w:val="56A8F5"/>
+          <w:sz w:val="20"/>
+          <w:szCs w:val="20"/>
+        </w:rPr>
+        <w:t>main</w:t>
+      </w:r>
+      <w:r>
+        <w:rPr>
+          <w:rFonts w:ascii="Courier New" w:eastAsia="Times New Roman" w:hAnsi="Courier New" w:cs="Courier New"/>
+          <w:color w:val="BCBEC4"/>
+          <w:sz w:val="20"/>
+          <w:szCs w:val="20"/>
+        </w:rPr>
+        <w:t xml:space="preserve">(String[] </w:t>
+      </w:r>
+      <w:proofErr w:type="spellStart"/>
+      <w:r>
+        <w:rPr>
+          <w:rFonts w:ascii="Courier New" w:eastAsia="Times New Roman" w:hAnsi="Courier New" w:cs="Courier New"/>
+          <w:color w:val="BCBEC4"/>
+          <w:sz w:val="20"/>
+          <w:szCs w:val="20"/>
+        </w:rPr>
+        <w:t>args</w:t>
+      </w:r>
+      <w:proofErr w:type="spellEnd"/>
+      <w:r>
+        <w:rPr>
+          <w:rFonts w:ascii="Courier New" w:eastAsia="Times New Roman" w:hAnsi="Courier New" w:cs="Courier New"/>
+          <w:color w:val="BCBEC4"/>
+          <w:sz w:val="20"/>
+          <w:szCs w:val="20"/>
+        </w:rPr>
+        <w:t>) {</w:t>
+      </w:r>
+      <w:r>
+        <w:rPr>
+          <w:rFonts w:ascii="Courier New" w:eastAsia="Times New Roman" w:hAnsi="Courier New" w:cs="Courier New"/>
+          <w:color w:val="BCBEC4"/>
+          <w:sz w:val="20"/>
+          <w:szCs w:val="20"/>
+        </w:rPr>
+        <w:br/>
+        <w:t xml:space="preserve">        LinkedList&lt;String&gt; list = </w:t>
+      </w:r>
+      <w:r>
+        <w:rPr>
+          <w:rFonts w:ascii="Courier New" w:eastAsia="Times New Roman" w:hAnsi="Courier New" w:cs="Courier New"/>
+          <w:color w:val="CF8E6D"/>
+          <w:sz w:val="20"/>
+          <w:szCs w:val="20"/>
+        </w:rPr>
+        <w:t xml:space="preserve">new </w:t>
+      </w:r>
+      <w:r>
+        <w:rPr>
+          <w:rFonts w:ascii="Courier New" w:eastAsia="Times New Roman" w:hAnsi="Courier New" w:cs="Courier New"/>
+          <w:color w:val="BCBEC4"/>
+          <w:sz w:val="20"/>
+          <w:szCs w:val="20"/>
+        </w:rPr>
+        <w:t>LinkedList&lt;&gt;();</w:t>
+      </w:r>
+      <w:r>
+        <w:rPr>
+          <w:rFonts w:ascii="Courier New" w:eastAsia="Times New Roman" w:hAnsi="Courier New" w:cs="Courier New"/>
+          <w:color w:val="BCBEC4"/>
+          <w:sz w:val="20"/>
+          <w:szCs w:val="20"/>
+        </w:rPr>
+        <w:br/>
+        <w:t xml:space="preserve">        </w:t>
+      </w:r>
+      <w:proofErr w:type="spellStart"/>
+      <w:r>
+        <w:rPr>
+          <w:rFonts w:ascii="Courier New" w:eastAsia="Times New Roman" w:hAnsi="Courier New" w:cs="Courier New"/>
+          <w:color w:val="BCBEC4"/>
+          <w:sz w:val="20"/>
+          <w:szCs w:val="20"/>
+        </w:rPr>
+        <w:t>list.addNode</w:t>
+      </w:r>
+      <w:proofErr w:type="spellEnd"/>
+      <w:r>
+        <w:rPr>
+          <w:rFonts w:ascii="Courier New" w:eastAsia="Times New Roman" w:hAnsi="Courier New" w:cs="Courier New"/>
+          <w:color w:val="BCBEC4"/>
+          <w:sz w:val="20"/>
+          <w:szCs w:val="20"/>
+        </w:rPr>
+        <w:t>(</w:t>
+      </w:r>
+      <w:r>
+        <w:rPr>
+          <w:rFonts w:ascii="Courier New" w:eastAsia="Times New Roman" w:hAnsi="Courier New" w:cs="Courier New"/>
+          <w:color w:val="6AAB73"/>
+          <w:sz w:val="20"/>
+          <w:szCs w:val="20"/>
+        </w:rPr>
+        <w:t>"one"</w:t>
+      </w:r>
+      <w:r>
+        <w:rPr>
+          <w:rFonts w:ascii="Courier New" w:eastAsia="Times New Roman" w:hAnsi="Courier New" w:cs="Courier New"/>
+          <w:color w:val="BCBEC4"/>
+          <w:sz w:val="20"/>
+          <w:szCs w:val="20"/>
+        </w:rPr>
+        <w:t>);</w:t>
+      </w:r>
+      <w:r>
+        <w:rPr>
+          <w:rFonts w:ascii="Courier New" w:eastAsia="Times New Roman" w:hAnsi="Courier New" w:cs="Courier New"/>
+          <w:color w:val="BCBEC4"/>
+          <w:sz w:val="20"/>
+          <w:szCs w:val="20"/>
+        </w:rPr>
+        <w:br/>
+        <w:t xml:space="preserve">        </w:t>
+      </w:r>
+      <w:proofErr w:type="spellStart"/>
+      <w:r>
+        <w:rPr>
+          <w:rFonts w:ascii="Courier New" w:eastAsia="Times New Roman" w:hAnsi="Courier New" w:cs="Courier New"/>
+          <w:color w:val="BCBEC4"/>
+          <w:sz w:val="20"/>
+          <w:szCs w:val="20"/>
+        </w:rPr>
+        <w:t>list.addNode</w:t>
+      </w:r>
+      <w:proofErr w:type="spellEnd"/>
+      <w:r>
+        <w:rPr>
+          <w:rFonts w:ascii="Courier New" w:eastAsia="Times New Roman" w:hAnsi="Courier New" w:cs="Courier New"/>
+          <w:color w:val="BCBEC4"/>
+          <w:sz w:val="20"/>
+          <w:szCs w:val="20"/>
+        </w:rPr>
+        <w:t>(</w:t>
+      </w:r>
+      <w:r>
+        <w:rPr>
+          <w:rFonts w:ascii="Courier New" w:eastAsia="Times New Roman" w:hAnsi="Courier New" w:cs="Courier New"/>
+          <w:color w:val="6AAB73"/>
+          <w:sz w:val="20"/>
+          <w:szCs w:val="20"/>
+        </w:rPr>
+        <w:t>"two"</w:t>
+      </w:r>
+      <w:r>
+        <w:rPr>
+          <w:rFonts w:ascii="Courier New" w:eastAsia="Times New Roman" w:hAnsi="Courier New" w:cs="Courier New"/>
+          <w:color w:val="BCBEC4"/>
+          <w:sz w:val="20"/>
+          <w:szCs w:val="20"/>
+        </w:rPr>
+        <w:t>);</w:t>
+      </w:r>
+      <w:r>
+        <w:rPr>
+          <w:rFonts w:ascii="Courier New" w:eastAsia="Times New Roman" w:hAnsi="Courier New" w:cs="Courier New"/>
+          <w:color w:val="BCBEC4"/>
+          <w:sz w:val="20"/>
+          <w:szCs w:val="20"/>
+        </w:rPr>
+        <w:br/>
+        <w:t xml:space="preserve">        </w:t>
+      </w:r>
+      <w:proofErr w:type="spellStart"/>
+      <w:r>
+        <w:rPr>
+          <w:rFonts w:ascii="Courier New" w:eastAsia="Times New Roman" w:hAnsi="Courier New" w:cs="Courier New"/>
+          <w:color w:val="BCBEC4"/>
+          <w:sz w:val="20"/>
+          <w:szCs w:val="20"/>
+        </w:rPr>
+        <w:t>list.addNode</w:t>
+      </w:r>
+      <w:proofErr w:type="spellEnd"/>
+      <w:r>
+        <w:rPr>
+          <w:rFonts w:ascii="Courier New" w:eastAsia="Times New Roman" w:hAnsi="Courier New" w:cs="Courier New"/>
+          <w:color w:val="BCBEC4"/>
+          <w:sz w:val="20"/>
+          <w:szCs w:val="20"/>
+        </w:rPr>
+        <w:t>(</w:t>
+      </w:r>
+      <w:r>
+        <w:rPr>
+          <w:rFonts w:ascii="Courier New" w:eastAsia="Times New Roman" w:hAnsi="Courier New" w:cs="Courier New"/>
+          <w:color w:val="6AAB73"/>
+          <w:sz w:val="20"/>
+          <w:szCs w:val="20"/>
+        </w:rPr>
+        <w:t>"three"</w:t>
+      </w:r>
+      <w:r>
+        <w:rPr>
+          <w:rFonts w:ascii="Courier New" w:eastAsia="Times New Roman" w:hAnsi="Courier New" w:cs="Courier New"/>
+          <w:color w:val="BCBEC4"/>
+          <w:sz w:val="20"/>
+          <w:szCs w:val="20"/>
+        </w:rPr>
+        <w:t>);</w:t>
+      </w:r>
+      <w:r>
+        <w:rPr>
+          <w:rFonts w:ascii="Courier New" w:eastAsia="Times New Roman" w:hAnsi="Courier New" w:cs="Courier New"/>
+          <w:color w:val="BCBEC4"/>
+          <w:sz w:val="20"/>
+          <w:szCs w:val="20"/>
+        </w:rPr>
+        <w:br/>
+        <w:t xml:space="preserve">        </w:t>
+      </w:r>
+      <w:proofErr w:type="spellStart"/>
+      <w:r>
+        <w:rPr>
+          <w:rFonts w:ascii="Courier New" w:eastAsia="Times New Roman" w:hAnsi="Courier New" w:cs="Courier New"/>
+          <w:color w:val="BCBEC4"/>
+          <w:sz w:val="20"/>
+          <w:szCs w:val="20"/>
+        </w:rPr>
+        <w:t>list.traverse</w:t>
+      </w:r>
+      <w:proofErr w:type="spellEnd"/>
+      <w:r>
+        <w:rPr>
+          <w:rFonts w:ascii="Courier New" w:eastAsia="Times New Roman" w:hAnsi="Courier New" w:cs="Courier New"/>
+          <w:color w:val="BCBEC4"/>
+          <w:sz w:val="20"/>
+          <w:szCs w:val="20"/>
+        </w:rPr>
+        <w:t>();</w:t>
+      </w:r>
+      <w:r>
+        <w:rPr>
+          <w:rFonts w:ascii="Courier New" w:eastAsia="Times New Roman" w:hAnsi="Courier New" w:cs="Courier New"/>
+          <w:color w:val="BCBEC4"/>
+          <w:sz w:val="20"/>
+          <w:szCs w:val="20"/>
+        </w:rPr>
+        <w:br/>
+        <w:t xml:space="preserve">    }</w:t>
+      </w:r>
+      <w:r>
+        <w:rPr>
+          <w:rFonts w:ascii="Courier New" w:eastAsia="Times New Roman" w:hAnsi="Courier New" w:cs="Courier New"/>
+          <w:color w:val="BCBEC4"/>
+          <w:sz w:val="20"/>
+          <w:szCs w:val="20"/>
+        </w:rPr>
+        <w:br/>
+        <w:t>}</w:t>
+      </w:r>
+    </w:p>
+    <w:p>
+      <w:r>
+        <w:rPr>
+          <w:noProof/>
+        </w:rPr>
+        <w:lastRenderedPageBreak/>
+        <w:drawing>
+          <wp:inline distT="0" distB="0" distL="0" distR="0" wp14:anchorId="29F5982D" wp14:editId="4F89FB78">
+            <wp:extent cx="5943600" cy="3120390"/>
+            <wp:effectExtent l="0" t="0" r="0" b="3810"/>
+            <wp:docPr id="1" name="Picture 1"/>
+            <wp:cNvGraphicFramePr>
+              <a:graphicFrameLocks xmlns:a="http://schemas.openxmlformats.org/drawingml/2006/main" noChangeAspect="1"/>
+            </wp:cNvGraphicFramePr>
+            <a:graphic xmlns:a="http://schemas.openxmlformats.org/drawingml/2006/main">
+              <a:graphicData uri="http://schemas.openxmlformats.org/drawingml/2006/picture">
+                <pic:pic xmlns:pic="http://schemas.openxmlformats.org/drawingml/2006/picture">
+                  <pic:nvPicPr>
+                    <pic:cNvPr id="1" name=""/>
+                    <pic:cNvPicPr/>
+                  </pic:nvPicPr>
+                  <pic:blipFill>
+                    <a:blip r:embed="rId4"/>
+                    <a:stretch>
+                      <a:fillRect/>
+                    </a:stretch>
+                  </pic:blipFill>
+                  <pic:spPr>
+                    <a:xfrm>
+                      <a:off x="0" y="0"/>
+                      <a:ext cx="5943600" cy="3120390"/>
+                    </a:xfrm>
+                    <a:prstGeom prst="rect">
+                      <a:avLst/>
+                    </a:prstGeom>
+                  </pic:spPr>
+                </pic:pic>
+              </a:graphicData>
+            </a:graphic>
+          </wp:inline>
+        </w:drawing>
       </w:r>
     </w:p>
     <w:p/>
@@ -445,6 +2180,54 @@
     <w:semiHidden/>
     <w:unhideWhenUsed/>
   </w:style>
+  <w:style w:type="paragraph" w:styleId="HTMLPreformatted">
+    <w:name w:val="HTML Preformatted"/>
+    <w:basedOn w:val="Normal"/>
+    <w:link w:val="HTMLPreformattedChar"/>
+    <w:uiPriority w:val="99"/>
+    <w:semiHidden/>
+    <w:unhideWhenUsed/>
+    <w:rsid w:val="007D705E"/>
+    <w:pPr>
+      <w:tabs>
+        <w:tab w:val="left" w:pos="916"/>
+        <w:tab w:val="left" w:pos="1832"/>
+        <w:tab w:val="left" w:pos="2748"/>
+        <w:tab w:val="left" w:pos="3664"/>
+        <w:tab w:val="left" w:pos="4580"/>
+        <w:tab w:val="left" w:pos="5496"/>
+        <w:tab w:val="left" w:pos="6412"/>
+        <w:tab w:val="left" w:pos="7328"/>
+        <w:tab w:val="left" w:pos="8244"/>
+        <w:tab w:val="left" w:pos="9160"/>
+        <w:tab w:val="left" w:pos="10076"/>
+        <w:tab w:val="left" w:pos="10992"/>
+        <w:tab w:val="left" w:pos="11908"/>
+        <w:tab w:val="left" w:pos="12824"/>
+        <w:tab w:val="left" w:pos="13740"/>
+        <w:tab w:val="left" w:pos="14656"/>
+      </w:tabs>
+      <w:spacing w:after="0" w:line="240" w:lineRule="auto"/>
+    </w:pPr>
+    <w:rPr>
+      <w:rFonts w:ascii="Courier New" w:eastAsia="Times New Roman" w:hAnsi="Courier New" w:cs="Courier New"/>
+      <w:sz w:val="20"/>
+      <w:szCs w:val="20"/>
+    </w:rPr>
+  </w:style>
+  <w:style w:type="character" w:customStyle="1" w:styleId="HTMLPreformattedChar">
+    <w:name w:val="HTML Preformatted Char"/>
+    <w:basedOn w:val="DefaultParagraphFont"/>
+    <w:link w:val="HTMLPreformatted"/>
+    <w:uiPriority w:val="99"/>
+    <w:semiHidden/>
+    <w:rsid w:val="007D705E"/>
+    <w:rPr>
+      <w:rFonts w:ascii="Courier New" w:eastAsia="Times New Roman" w:hAnsi="Courier New" w:cs="Courier New"/>
+      <w:sz w:val="20"/>
+      <w:szCs w:val="20"/>
+    </w:rPr>
+  </w:style>
 </w:styles>
 </file>
 

</xml_diff>

<commit_message>
Create a Circular Linked list using Task 1.
</commit_message>
<xml_diff>
--- a/Daily Tasks/Day14_113203635_Kunal.docx
+++ b/Daily Tasks/Day14_113203635_Kunal.docx
@@ -1743,6 +1743,18 @@
       </w:r>
     </w:p>
     <w:p/>
+    <w:p>
+      <w:r>
+        <w:t xml:space="preserve">Q2. </w:t>
+      </w:r>
+      <w:r>
+        <w:t>What do you understand by traversing a linked list?</w:t>
+      </w:r>
+      <w:r>
+        <w:br/>
+        <w:t xml:space="preserve">Ans. Traverse means travel. So, in a linked list traverse means travelling across the linked list element by element. Traversing helps us to search, delete or print elements. </w:t>
+      </w:r>
+    </w:p>
     <w:p/>
     <w:sectPr>
       <w:pgSz w:w="12240" w:h="15840"/>

</xml_diff>

<commit_message>
Delete a node in the circular linked list.
</commit_message>
<xml_diff>
--- a/Daily Tasks/Day14_113203635_Kunal.docx
+++ b/Daily Tasks/Day14_113203635_Kunal.docx
@@ -1753,6 +1753,2432 @@
       <w:r>
         <w:br/>
         <w:t xml:space="preserve">Ans. Traverse means travel. So, in a linked list traverse means travelling across the linked list element by element. Traversing helps us to search, delete or print elements. </w:t>
+      </w:r>
+    </w:p>
+    <w:p/>
+    <w:p>
+      <w:pPr>
+        <w:pStyle w:val="HTMLPreformatted"/>
+        <w:shd w:val="clear" w:color="auto" w:fill="1E1F22"/>
+        <w:rPr>
+          <w:color w:val="BCBEC4"/>
+        </w:rPr>
+      </w:pPr>
+      <w:r>
+        <w:rPr>
+          <w:color w:val="7A7E85"/>
+        </w:rPr>
+        <w:t>// Task003: Create a Circular Linked list using Task 1.</w:t>
+      </w:r>
+      <w:r>
+        <w:rPr>
+          <w:color w:val="7A7E85"/>
+        </w:rPr>
+        <w:br/>
+      </w:r>
+      <w:r>
+        <w:rPr>
+          <w:color w:val="7A7E85"/>
+        </w:rPr>
+        <w:br/>
+      </w:r>
+      <w:r>
+        <w:rPr>
+          <w:color w:val="CF8E6D"/>
+        </w:rPr>
+        <w:t xml:space="preserve">package </w:t>
+      </w:r>
+      <w:r>
+        <w:rPr>
+          <w:color w:val="BCBEC4"/>
+        </w:rPr>
+        <w:t>Stacks;</w:t>
+      </w:r>
+      <w:r>
+        <w:rPr>
+          <w:color w:val="BCBEC4"/>
+        </w:rPr>
+        <w:br/>
+      </w:r>
+      <w:r>
+        <w:rPr>
+          <w:color w:val="BCBEC4"/>
+        </w:rPr>
+        <w:br/>
+      </w:r>
+      <w:r>
+        <w:rPr>
+          <w:color w:val="CF8E6D"/>
+        </w:rPr>
+        <w:t xml:space="preserve">class </w:t>
+      </w:r>
+      <w:proofErr w:type="spellStart"/>
+      <w:r>
+        <w:rPr>
+          <w:color w:val="BCBEC4"/>
+        </w:rPr>
+        <w:t>CircleList</w:t>
+      </w:r>
+      <w:proofErr w:type="spellEnd"/>
+      <w:r>
+        <w:rPr>
+          <w:color w:val="BCBEC4"/>
+        </w:rPr>
+        <w:t>&lt;</w:t>
+      </w:r>
+      <w:r>
+        <w:rPr>
+          <w:color w:val="16BAAC"/>
+        </w:rPr>
+        <w:t>T</w:t>
+      </w:r>
+      <w:r>
+        <w:rPr>
+          <w:color w:val="BCBEC4"/>
+        </w:rPr>
+        <w:t xml:space="preserve">&gt; </w:t>
+      </w:r>
+      <w:r>
+        <w:rPr>
+          <w:color w:val="CF8E6D"/>
+        </w:rPr>
+        <w:t xml:space="preserve">extends </w:t>
+      </w:r>
+      <w:r>
+        <w:rPr>
+          <w:color w:val="BCBEC4"/>
+        </w:rPr>
+        <w:t>LinkedList&lt;</w:t>
+      </w:r>
+      <w:r>
+        <w:rPr>
+          <w:color w:val="16BAAC"/>
+        </w:rPr>
+        <w:t>T</w:t>
+      </w:r>
+      <w:r>
+        <w:rPr>
+          <w:color w:val="BCBEC4"/>
+        </w:rPr>
+        <w:t>&gt;{</w:t>
+      </w:r>
+      <w:r>
+        <w:rPr>
+          <w:color w:val="BCBEC4"/>
+        </w:rPr>
+        <w:br/>
+        <w:t xml:space="preserve">    </w:t>
+      </w:r>
+      <w:r>
+        <w:rPr>
+          <w:color w:val="CF8E6D"/>
+        </w:rPr>
+        <w:t xml:space="preserve">public void </w:t>
+      </w:r>
+      <w:proofErr w:type="spellStart"/>
+      <w:r>
+        <w:rPr>
+          <w:color w:val="56A8F5"/>
+        </w:rPr>
+        <w:t>addCircleNode</w:t>
+      </w:r>
+      <w:proofErr w:type="spellEnd"/>
+      <w:r>
+        <w:rPr>
+          <w:color w:val="BCBEC4"/>
+        </w:rPr>
+        <w:t>(</w:t>
+      </w:r>
+      <w:r>
+        <w:rPr>
+          <w:color w:val="16BAAC"/>
+        </w:rPr>
+        <w:t xml:space="preserve">T </w:t>
+      </w:r>
+      <w:r>
+        <w:rPr>
+          <w:color w:val="BCBEC4"/>
+        </w:rPr>
+        <w:t>data) {</w:t>
+      </w:r>
+      <w:r>
+        <w:rPr>
+          <w:color w:val="BCBEC4"/>
+        </w:rPr>
+        <w:br/>
+        <w:t xml:space="preserve">        Node&lt;</w:t>
+      </w:r>
+      <w:r>
+        <w:rPr>
+          <w:color w:val="16BAAC"/>
+        </w:rPr>
+        <w:t>T</w:t>
+      </w:r>
+      <w:r>
+        <w:rPr>
+          <w:color w:val="BCBEC4"/>
+        </w:rPr>
+        <w:t xml:space="preserve">&gt; node = </w:t>
+      </w:r>
+      <w:r>
+        <w:rPr>
+          <w:color w:val="CF8E6D"/>
+        </w:rPr>
+        <w:t xml:space="preserve">new </w:t>
+      </w:r>
+      <w:r>
+        <w:rPr>
+          <w:color w:val="BCBEC4"/>
+        </w:rPr>
+        <w:t>Node&lt;&gt;(data);</w:t>
+      </w:r>
+      <w:r>
+        <w:rPr>
+          <w:color w:val="BCBEC4"/>
+        </w:rPr>
+        <w:br/>
+      </w:r>
+      <w:r>
+        <w:rPr>
+          <w:color w:val="BCBEC4"/>
+        </w:rPr>
+        <w:br/>
+        <w:t xml:space="preserve">        </w:t>
+      </w:r>
+      <w:r>
+        <w:rPr>
+          <w:color w:val="CF8E6D"/>
+        </w:rPr>
+        <w:t>if</w:t>
+      </w:r>
+      <w:r>
+        <w:rPr>
+          <w:color w:val="BCBEC4"/>
+        </w:rPr>
+        <w:t>(</w:t>
+      </w:r>
+      <w:r>
+        <w:rPr>
+          <w:color w:val="C77DBB"/>
+        </w:rPr>
+        <w:t xml:space="preserve">head </w:t>
+      </w:r>
+      <w:r>
+        <w:rPr>
+          <w:color w:val="BCBEC4"/>
+        </w:rPr>
+        <w:t xml:space="preserve">== </w:t>
+      </w:r>
+      <w:r>
+        <w:rPr>
+          <w:color w:val="CF8E6D"/>
+        </w:rPr>
+        <w:t>null</w:t>
+      </w:r>
+      <w:r>
+        <w:rPr>
+          <w:color w:val="BCBEC4"/>
+        </w:rPr>
+        <w:t>){</w:t>
+      </w:r>
+      <w:r>
+        <w:rPr>
+          <w:color w:val="BCBEC4"/>
+        </w:rPr>
+        <w:br/>
+        <w:t xml:space="preserve">            </w:t>
+      </w:r>
+      <w:r>
+        <w:rPr>
+          <w:color w:val="C77DBB"/>
+        </w:rPr>
+        <w:t xml:space="preserve">head </w:t>
+      </w:r>
+      <w:r>
+        <w:rPr>
+          <w:color w:val="BCBEC4"/>
+        </w:rPr>
+        <w:t>= node;</w:t>
+      </w:r>
+      <w:r>
+        <w:rPr>
+          <w:color w:val="BCBEC4"/>
+        </w:rPr>
+        <w:br/>
+        <w:t xml:space="preserve">        } </w:t>
+      </w:r>
+      <w:r>
+        <w:rPr>
+          <w:color w:val="CF8E6D"/>
+        </w:rPr>
+        <w:t xml:space="preserve">else </w:t>
+      </w:r>
+      <w:r>
+        <w:rPr>
+          <w:color w:val="BCBEC4"/>
+        </w:rPr>
+        <w:t>{</w:t>
+      </w:r>
+      <w:r>
+        <w:rPr>
+          <w:color w:val="BCBEC4"/>
+        </w:rPr>
+        <w:br/>
+        <w:t xml:space="preserve">            </w:t>
+      </w:r>
+      <w:proofErr w:type="spellStart"/>
+      <w:r>
+        <w:rPr>
+          <w:color w:val="C77DBB"/>
+        </w:rPr>
+        <w:t>tail</w:t>
+      </w:r>
+      <w:r>
+        <w:rPr>
+          <w:color w:val="BCBEC4"/>
+        </w:rPr>
+        <w:t>.</w:t>
+      </w:r>
+      <w:r>
+        <w:rPr>
+          <w:color w:val="C77DBB"/>
+        </w:rPr>
+        <w:t>next</w:t>
+      </w:r>
+      <w:proofErr w:type="spellEnd"/>
+      <w:r>
+        <w:rPr>
+          <w:color w:val="C77DBB"/>
+        </w:rPr>
+        <w:t xml:space="preserve"> </w:t>
+      </w:r>
+      <w:r>
+        <w:rPr>
+          <w:color w:val="BCBEC4"/>
+        </w:rPr>
+        <w:t>= node;</w:t>
+      </w:r>
+      <w:r>
+        <w:rPr>
+          <w:color w:val="BCBEC4"/>
+        </w:rPr>
+        <w:br/>
+        <w:t xml:space="preserve">        }</w:t>
+      </w:r>
+      <w:r>
+        <w:rPr>
+          <w:color w:val="BCBEC4"/>
+        </w:rPr>
+        <w:br/>
+        <w:t xml:space="preserve">        </w:t>
+      </w:r>
+      <w:r>
+        <w:rPr>
+          <w:color w:val="C77DBB"/>
+        </w:rPr>
+        <w:t xml:space="preserve">tail </w:t>
+      </w:r>
+      <w:r>
+        <w:rPr>
+          <w:color w:val="BCBEC4"/>
+        </w:rPr>
+        <w:t>= node;</w:t>
+      </w:r>
+      <w:r>
+        <w:rPr>
+          <w:color w:val="BCBEC4"/>
+        </w:rPr>
+        <w:br/>
+        <w:t xml:space="preserve">        </w:t>
+      </w:r>
+      <w:proofErr w:type="spellStart"/>
+      <w:r>
+        <w:rPr>
+          <w:color w:val="C77DBB"/>
+        </w:rPr>
+        <w:t>tail</w:t>
+      </w:r>
+      <w:r>
+        <w:rPr>
+          <w:color w:val="BCBEC4"/>
+        </w:rPr>
+        <w:t>.</w:t>
+      </w:r>
+      <w:r>
+        <w:rPr>
+          <w:color w:val="C77DBB"/>
+        </w:rPr>
+        <w:t>next</w:t>
+      </w:r>
+      <w:proofErr w:type="spellEnd"/>
+      <w:r>
+        <w:rPr>
+          <w:color w:val="C77DBB"/>
+        </w:rPr>
+        <w:t xml:space="preserve"> </w:t>
+      </w:r>
+      <w:r>
+        <w:rPr>
+          <w:color w:val="BCBEC4"/>
+        </w:rPr>
+        <w:t xml:space="preserve">= </w:t>
+      </w:r>
+      <w:r>
+        <w:rPr>
+          <w:color w:val="C77DBB"/>
+        </w:rPr>
+        <w:t>head</w:t>
+      </w:r>
+      <w:r>
+        <w:rPr>
+          <w:color w:val="BCBEC4"/>
+        </w:rPr>
+        <w:t>;</w:t>
+      </w:r>
+      <w:r>
+        <w:rPr>
+          <w:color w:val="BCBEC4"/>
+        </w:rPr>
+        <w:br/>
+        <w:t xml:space="preserve">    }</w:t>
+      </w:r>
+      <w:r>
+        <w:rPr>
+          <w:color w:val="BCBEC4"/>
+        </w:rPr>
+        <w:br/>
+      </w:r>
+      <w:r>
+        <w:rPr>
+          <w:color w:val="BCBEC4"/>
+        </w:rPr>
+        <w:br/>
+        <w:t xml:space="preserve">    </w:t>
+      </w:r>
+      <w:r>
+        <w:rPr>
+          <w:color w:val="CF8E6D"/>
+        </w:rPr>
+        <w:t xml:space="preserve">public void </w:t>
+      </w:r>
+      <w:proofErr w:type="spellStart"/>
+      <w:r>
+        <w:rPr>
+          <w:color w:val="56A8F5"/>
+        </w:rPr>
+        <w:t>traverseCircle</w:t>
+      </w:r>
+      <w:proofErr w:type="spellEnd"/>
+      <w:r>
+        <w:rPr>
+          <w:color w:val="BCBEC4"/>
+        </w:rPr>
+        <w:t>(){</w:t>
+      </w:r>
+      <w:r>
+        <w:rPr>
+          <w:color w:val="BCBEC4"/>
+        </w:rPr>
+        <w:br/>
+        <w:t xml:space="preserve">        Node&lt;</w:t>
+      </w:r>
+      <w:r>
+        <w:rPr>
+          <w:color w:val="16BAAC"/>
+        </w:rPr>
+        <w:t>T</w:t>
+      </w:r>
+      <w:r>
+        <w:rPr>
+          <w:color w:val="BCBEC4"/>
+        </w:rPr>
+        <w:t xml:space="preserve">&gt; current = </w:t>
+      </w:r>
+      <w:r>
+        <w:rPr>
+          <w:color w:val="C77DBB"/>
+        </w:rPr>
+        <w:t>head</w:t>
+      </w:r>
+      <w:r>
+        <w:rPr>
+          <w:color w:val="BCBEC4"/>
+        </w:rPr>
+        <w:t>;</w:t>
+      </w:r>
+      <w:r>
+        <w:rPr>
+          <w:color w:val="BCBEC4"/>
+        </w:rPr>
+        <w:br/>
+        <w:t xml:space="preserve">        </w:t>
+      </w:r>
+      <w:r>
+        <w:rPr>
+          <w:color w:val="CF8E6D"/>
+        </w:rPr>
+        <w:t xml:space="preserve">int </w:t>
+      </w:r>
+      <w:r>
+        <w:rPr>
+          <w:color w:val="BCBEC4"/>
+        </w:rPr>
+        <w:t>index=</w:t>
+      </w:r>
+      <w:r>
+        <w:rPr>
+          <w:color w:val="2AACB8"/>
+        </w:rPr>
+        <w:t>1</w:t>
+      </w:r>
+      <w:r>
+        <w:rPr>
+          <w:color w:val="BCBEC4"/>
+        </w:rPr>
+        <w:t>;</w:t>
+      </w:r>
+      <w:r>
+        <w:rPr>
+          <w:color w:val="BCBEC4"/>
+        </w:rPr>
+        <w:br/>
+        <w:t xml:space="preserve">            </w:t>
+      </w:r>
+      <w:r>
+        <w:rPr>
+          <w:color w:val="CF8E6D"/>
+        </w:rPr>
+        <w:t xml:space="preserve">do </w:t>
+      </w:r>
+      <w:r>
+        <w:rPr>
+          <w:color w:val="BCBEC4"/>
+        </w:rPr>
+        <w:t>{</w:t>
+      </w:r>
+      <w:r>
+        <w:rPr>
+          <w:color w:val="BCBEC4"/>
+        </w:rPr>
+        <w:br/>
+        <w:t xml:space="preserve">                </w:t>
+      </w:r>
+      <w:proofErr w:type="spellStart"/>
+      <w:r>
+        <w:rPr>
+          <w:color w:val="BCBEC4"/>
+        </w:rPr>
+        <w:t>System.</w:t>
+      </w:r>
+      <w:r>
+        <w:rPr>
+          <w:i/>
+          <w:iCs/>
+          <w:color w:val="C77DBB"/>
+        </w:rPr>
+        <w:t>out</w:t>
+      </w:r>
+      <w:r>
+        <w:rPr>
+          <w:color w:val="BCBEC4"/>
+        </w:rPr>
+        <w:t>.println</w:t>
+      </w:r>
+      <w:proofErr w:type="spellEnd"/>
+      <w:r>
+        <w:rPr>
+          <w:color w:val="BCBEC4"/>
+        </w:rPr>
+        <w:t>(</w:t>
+      </w:r>
+      <w:r>
+        <w:rPr>
+          <w:color w:val="6AAB73"/>
+        </w:rPr>
+        <w:t>"Element at index "</w:t>
+      </w:r>
+      <w:r>
+        <w:rPr>
+          <w:color w:val="BCBEC4"/>
+        </w:rPr>
+        <w:t>+index+</w:t>
+      </w:r>
+      <w:r>
+        <w:rPr>
+          <w:color w:val="6AAB73"/>
+        </w:rPr>
+        <w:t>": "</w:t>
+      </w:r>
+      <w:r>
+        <w:rPr>
+          <w:color w:val="BCBEC4"/>
+        </w:rPr>
+        <w:t>+</w:t>
+      </w:r>
+      <w:proofErr w:type="spellStart"/>
+      <w:r>
+        <w:rPr>
+          <w:color w:val="BCBEC4"/>
+        </w:rPr>
+        <w:t>current.</w:t>
+      </w:r>
+      <w:r>
+        <w:rPr>
+          <w:color w:val="C77DBB"/>
+        </w:rPr>
+        <w:t>data</w:t>
+      </w:r>
+      <w:proofErr w:type="spellEnd"/>
+      <w:r>
+        <w:rPr>
+          <w:color w:val="BCBEC4"/>
+        </w:rPr>
+        <w:t>);</w:t>
+      </w:r>
+      <w:r>
+        <w:rPr>
+          <w:color w:val="BCBEC4"/>
+        </w:rPr>
+        <w:br/>
+        <w:t xml:space="preserve">                current = </w:t>
+      </w:r>
+      <w:proofErr w:type="spellStart"/>
+      <w:r>
+        <w:rPr>
+          <w:color w:val="BCBEC4"/>
+        </w:rPr>
+        <w:t>current.</w:t>
+      </w:r>
+      <w:r>
+        <w:rPr>
+          <w:color w:val="C77DBB"/>
+        </w:rPr>
+        <w:t>next</w:t>
+      </w:r>
+      <w:proofErr w:type="spellEnd"/>
+      <w:r>
+        <w:rPr>
+          <w:color w:val="BCBEC4"/>
+        </w:rPr>
+        <w:t>;</w:t>
+      </w:r>
+      <w:r>
+        <w:rPr>
+          <w:color w:val="BCBEC4"/>
+        </w:rPr>
+        <w:br/>
+        <w:t xml:space="preserve">                index++;</w:t>
+      </w:r>
+      <w:r>
+        <w:rPr>
+          <w:color w:val="BCBEC4"/>
+        </w:rPr>
+        <w:br/>
+        <w:t xml:space="preserve">            }</w:t>
+      </w:r>
+      <w:r>
+        <w:rPr>
+          <w:color w:val="CF8E6D"/>
+        </w:rPr>
+        <w:t xml:space="preserve">while </w:t>
+      </w:r>
+      <w:r>
+        <w:rPr>
+          <w:color w:val="BCBEC4"/>
+        </w:rPr>
+        <w:t xml:space="preserve">(current != </w:t>
+      </w:r>
+      <w:r>
+        <w:rPr>
+          <w:color w:val="C77DBB"/>
+        </w:rPr>
+        <w:t>head</w:t>
+      </w:r>
+      <w:r>
+        <w:rPr>
+          <w:color w:val="BCBEC4"/>
+        </w:rPr>
+        <w:t>);</w:t>
+      </w:r>
+      <w:r>
+        <w:rPr>
+          <w:color w:val="BCBEC4"/>
+        </w:rPr>
+        <w:br/>
+      </w:r>
+      <w:r>
+        <w:rPr>
+          <w:color w:val="BCBEC4"/>
+        </w:rPr>
+        <w:lastRenderedPageBreak/>
+        <w:t xml:space="preserve">    }</w:t>
+      </w:r>
+      <w:r>
+        <w:rPr>
+          <w:color w:val="BCBEC4"/>
+        </w:rPr>
+        <w:br/>
+        <w:t>}</w:t>
+      </w:r>
+      <w:r>
+        <w:rPr>
+          <w:color w:val="BCBEC4"/>
+        </w:rPr>
+        <w:br/>
+      </w:r>
+      <w:r>
+        <w:rPr>
+          <w:color w:val="BCBEC4"/>
+        </w:rPr>
+        <w:br/>
+      </w:r>
+      <w:r>
+        <w:rPr>
+          <w:color w:val="CF8E6D"/>
+        </w:rPr>
+        <w:t xml:space="preserve">public class </w:t>
+      </w:r>
+      <w:r>
+        <w:rPr>
+          <w:color w:val="BCBEC4"/>
+        </w:rPr>
+        <w:t>Task003 {</w:t>
+      </w:r>
+      <w:r>
+        <w:rPr>
+          <w:color w:val="BCBEC4"/>
+        </w:rPr>
+        <w:br/>
+        <w:t xml:space="preserve">    </w:t>
+      </w:r>
+      <w:r>
+        <w:rPr>
+          <w:color w:val="CF8E6D"/>
+        </w:rPr>
+        <w:t xml:space="preserve">public static void </w:t>
+      </w:r>
+      <w:r>
+        <w:rPr>
+          <w:color w:val="56A8F5"/>
+        </w:rPr>
+        <w:t>main</w:t>
+      </w:r>
+      <w:r>
+        <w:rPr>
+          <w:color w:val="BCBEC4"/>
+        </w:rPr>
+        <w:t xml:space="preserve">(String[] </w:t>
+      </w:r>
+      <w:proofErr w:type="spellStart"/>
+      <w:r>
+        <w:rPr>
+          <w:color w:val="BCBEC4"/>
+        </w:rPr>
+        <w:t>args</w:t>
+      </w:r>
+      <w:proofErr w:type="spellEnd"/>
+      <w:r>
+        <w:rPr>
+          <w:color w:val="BCBEC4"/>
+        </w:rPr>
+        <w:t>) {</w:t>
+      </w:r>
+      <w:r>
+        <w:rPr>
+          <w:color w:val="BCBEC4"/>
+        </w:rPr>
+        <w:br/>
+        <w:t xml:space="preserve">        </w:t>
+      </w:r>
+      <w:proofErr w:type="spellStart"/>
+      <w:r>
+        <w:rPr>
+          <w:color w:val="BCBEC4"/>
+        </w:rPr>
+        <w:t>CircleList</w:t>
+      </w:r>
+      <w:proofErr w:type="spellEnd"/>
+      <w:r>
+        <w:rPr>
+          <w:color w:val="BCBEC4"/>
+        </w:rPr>
+        <w:t xml:space="preserve">&lt;String&gt; </w:t>
+      </w:r>
+      <w:proofErr w:type="spellStart"/>
+      <w:r>
+        <w:rPr>
+          <w:color w:val="BCBEC4"/>
+        </w:rPr>
+        <w:t>circleList</w:t>
+      </w:r>
+      <w:proofErr w:type="spellEnd"/>
+      <w:r>
+        <w:rPr>
+          <w:color w:val="BCBEC4"/>
+        </w:rPr>
+        <w:t xml:space="preserve"> = </w:t>
+      </w:r>
+      <w:r>
+        <w:rPr>
+          <w:color w:val="CF8E6D"/>
+        </w:rPr>
+        <w:t xml:space="preserve">new </w:t>
+      </w:r>
+      <w:proofErr w:type="spellStart"/>
+      <w:r>
+        <w:rPr>
+          <w:color w:val="BCBEC4"/>
+        </w:rPr>
+        <w:t>CircleList</w:t>
+      </w:r>
+      <w:proofErr w:type="spellEnd"/>
+      <w:r>
+        <w:rPr>
+          <w:color w:val="BCBEC4"/>
+        </w:rPr>
+        <w:t>&lt;&gt;();</w:t>
+      </w:r>
+      <w:r>
+        <w:rPr>
+          <w:color w:val="BCBEC4"/>
+        </w:rPr>
+        <w:br/>
+        <w:t xml:space="preserve">        </w:t>
+      </w:r>
+      <w:proofErr w:type="spellStart"/>
+      <w:r>
+        <w:rPr>
+          <w:color w:val="BCBEC4"/>
+        </w:rPr>
+        <w:t>circleList.addCircleNode</w:t>
+      </w:r>
+      <w:proofErr w:type="spellEnd"/>
+      <w:r>
+        <w:rPr>
+          <w:color w:val="BCBEC4"/>
+        </w:rPr>
+        <w:t>(</w:t>
+      </w:r>
+      <w:r>
+        <w:rPr>
+          <w:color w:val="6AAB73"/>
+        </w:rPr>
+        <w:t>"one"</w:t>
+      </w:r>
+      <w:r>
+        <w:rPr>
+          <w:color w:val="BCBEC4"/>
+        </w:rPr>
+        <w:t>);</w:t>
+      </w:r>
+      <w:r>
+        <w:rPr>
+          <w:color w:val="BCBEC4"/>
+        </w:rPr>
+        <w:br/>
+        <w:t xml:space="preserve">        </w:t>
+      </w:r>
+      <w:proofErr w:type="spellStart"/>
+      <w:r>
+        <w:rPr>
+          <w:color w:val="BCBEC4"/>
+        </w:rPr>
+        <w:t>circleList.addCircleNode</w:t>
+      </w:r>
+      <w:proofErr w:type="spellEnd"/>
+      <w:r>
+        <w:rPr>
+          <w:color w:val="BCBEC4"/>
+        </w:rPr>
+        <w:t>(</w:t>
+      </w:r>
+      <w:r>
+        <w:rPr>
+          <w:color w:val="6AAB73"/>
+        </w:rPr>
+        <w:t>"two"</w:t>
+      </w:r>
+      <w:r>
+        <w:rPr>
+          <w:color w:val="BCBEC4"/>
+        </w:rPr>
+        <w:t>);</w:t>
+      </w:r>
+      <w:r>
+        <w:rPr>
+          <w:color w:val="BCBEC4"/>
+        </w:rPr>
+        <w:br/>
+        <w:t xml:space="preserve">        </w:t>
+      </w:r>
+      <w:proofErr w:type="spellStart"/>
+      <w:r>
+        <w:rPr>
+          <w:color w:val="BCBEC4"/>
+        </w:rPr>
+        <w:t>circleList.addCircleNode</w:t>
+      </w:r>
+      <w:proofErr w:type="spellEnd"/>
+      <w:r>
+        <w:rPr>
+          <w:color w:val="BCBEC4"/>
+        </w:rPr>
+        <w:t>(</w:t>
+      </w:r>
+      <w:r>
+        <w:rPr>
+          <w:color w:val="6AAB73"/>
+        </w:rPr>
+        <w:t>"three"</w:t>
+      </w:r>
+      <w:r>
+        <w:rPr>
+          <w:color w:val="BCBEC4"/>
+        </w:rPr>
+        <w:t>);</w:t>
+      </w:r>
+      <w:r>
+        <w:rPr>
+          <w:color w:val="BCBEC4"/>
+        </w:rPr>
+        <w:br/>
+        <w:t xml:space="preserve">        </w:t>
+      </w:r>
+      <w:proofErr w:type="spellStart"/>
+      <w:r>
+        <w:rPr>
+          <w:color w:val="BCBEC4"/>
+        </w:rPr>
+        <w:t>circleList.traverseCircle</w:t>
+      </w:r>
+      <w:proofErr w:type="spellEnd"/>
+      <w:r>
+        <w:rPr>
+          <w:color w:val="BCBEC4"/>
+        </w:rPr>
+        <w:t>();</w:t>
+      </w:r>
+      <w:r>
+        <w:rPr>
+          <w:color w:val="BCBEC4"/>
+        </w:rPr>
+        <w:br/>
+        <w:t xml:space="preserve">    }</w:t>
+      </w:r>
+      <w:r>
+        <w:rPr>
+          <w:color w:val="BCBEC4"/>
+        </w:rPr>
+        <w:br/>
+        <w:t>}</w:t>
+      </w:r>
+    </w:p>
+    <w:p>
+      <w:r>
+        <w:rPr>
+          <w:noProof/>
+        </w:rPr>
+        <w:drawing>
+          <wp:inline distT="0" distB="0" distL="0" distR="0" wp14:anchorId="53545FF0" wp14:editId="701ED630">
+            <wp:extent cx="5943600" cy="3120390"/>
+            <wp:effectExtent l="0" t="0" r="0" b="3810"/>
+            <wp:docPr id="2" name="Picture 2"/>
+            <wp:cNvGraphicFramePr>
+              <a:graphicFrameLocks xmlns:a="http://schemas.openxmlformats.org/drawingml/2006/main" noChangeAspect="1"/>
+            </wp:cNvGraphicFramePr>
+            <a:graphic xmlns:a="http://schemas.openxmlformats.org/drawingml/2006/main">
+              <a:graphicData uri="http://schemas.openxmlformats.org/drawingml/2006/picture">
+                <pic:pic xmlns:pic="http://schemas.openxmlformats.org/drawingml/2006/picture">
+                  <pic:nvPicPr>
+                    <pic:cNvPr id="1" name=""/>
+                    <pic:cNvPicPr/>
+                  </pic:nvPicPr>
+                  <pic:blipFill>
+                    <a:blip r:embed="rId5"/>
+                    <a:stretch>
+                      <a:fillRect/>
+                    </a:stretch>
+                  </pic:blipFill>
+                  <pic:spPr>
+                    <a:xfrm>
+                      <a:off x="0" y="0"/>
+                      <a:ext cx="5943600" cy="3120390"/>
+                    </a:xfrm>
+                    <a:prstGeom prst="rect">
+                      <a:avLst/>
+                    </a:prstGeom>
+                  </pic:spPr>
+                </pic:pic>
+              </a:graphicData>
+            </a:graphic>
+          </wp:inline>
+        </w:drawing>
+      </w:r>
+    </w:p>
+    <w:p/>
+    <w:p/>
+    <w:p>
+      <w:pPr>
+        <w:pStyle w:val="HTMLPreformatted"/>
+        <w:shd w:val="clear" w:color="auto" w:fill="1E1F22"/>
+        <w:rPr>
+          <w:color w:val="BCBEC4"/>
+        </w:rPr>
+      </w:pPr>
+      <w:r>
+        <w:rPr>
+          <w:color w:val="7A7E85"/>
+        </w:rPr>
+        <w:t>// Task004: Delete a node in the circular linked list.</w:t>
+      </w:r>
+      <w:r>
+        <w:rPr>
+          <w:color w:val="7A7E85"/>
+        </w:rPr>
+        <w:br/>
+      </w:r>
+      <w:r>
+        <w:rPr>
+          <w:color w:val="7A7E85"/>
+        </w:rPr>
+        <w:br/>
+      </w:r>
+      <w:r>
+        <w:rPr>
+          <w:color w:val="CF8E6D"/>
+        </w:rPr>
+        <w:t xml:space="preserve">package </w:t>
+      </w:r>
+      <w:r>
+        <w:rPr>
+          <w:color w:val="BCBEC4"/>
+        </w:rPr>
+        <w:t>Stacks;</w:t>
+      </w:r>
+    </w:p>
+    <w:p>
+      <w:pPr>
+        <w:pStyle w:val="HTMLPreformatted"/>
+        <w:shd w:val="clear" w:color="auto" w:fill="1E1F22"/>
+        <w:rPr>
+          <w:color w:val="BCBEC4"/>
+        </w:rPr>
+      </w:pPr>
+      <w:r>
+        <w:rPr>
+          <w:color w:val="BCBEC4"/>
+        </w:rPr>
+        <w:br/>
+      </w:r>
+      <w:r>
+        <w:rPr>
+          <w:color w:val="CF8E6D"/>
+        </w:rPr>
+        <w:t xml:space="preserve">class </w:t>
+      </w:r>
+      <w:proofErr w:type="spellStart"/>
+      <w:r>
+        <w:rPr>
+          <w:color w:val="BCBEC4"/>
+        </w:rPr>
+        <w:t>DeleteCircleNode</w:t>
+      </w:r>
+      <w:proofErr w:type="spellEnd"/>
+      <w:r>
+        <w:rPr>
+          <w:color w:val="BCBEC4"/>
+        </w:rPr>
+        <w:t>&lt;</w:t>
+      </w:r>
+      <w:r>
+        <w:rPr>
+          <w:color w:val="16BAAC"/>
+        </w:rPr>
+        <w:t>T</w:t>
+      </w:r>
+      <w:r>
+        <w:rPr>
+          <w:color w:val="BCBEC4"/>
+        </w:rPr>
+        <w:t xml:space="preserve">&gt; </w:t>
+      </w:r>
+      <w:r>
+        <w:rPr>
+          <w:color w:val="CF8E6D"/>
+        </w:rPr>
+        <w:t xml:space="preserve">extends </w:t>
+      </w:r>
+      <w:proofErr w:type="spellStart"/>
+      <w:r>
+        <w:rPr>
+          <w:color w:val="BCBEC4"/>
+        </w:rPr>
+        <w:t>CircleList</w:t>
+      </w:r>
+      <w:proofErr w:type="spellEnd"/>
+      <w:r>
+        <w:rPr>
+          <w:color w:val="BCBEC4"/>
+        </w:rPr>
+        <w:t>&lt;</w:t>
+      </w:r>
+      <w:r>
+        <w:rPr>
+          <w:color w:val="16BAAC"/>
+        </w:rPr>
+        <w:t>T</w:t>
+      </w:r>
+      <w:proofErr w:type="gramStart"/>
+      <w:r>
+        <w:rPr>
+          <w:color w:val="BCBEC4"/>
+        </w:rPr>
+        <w:t>&gt;{</w:t>
+      </w:r>
+      <w:proofErr w:type="gramEnd"/>
+      <w:r>
+        <w:rPr>
+          <w:color w:val="BCBEC4"/>
+        </w:rPr>
+        <w:br/>
+        <w:t xml:space="preserve">    </w:t>
+      </w:r>
+      <w:r>
+        <w:rPr>
+          <w:color w:val="CF8E6D"/>
+        </w:rPr>
+        <w:t xml:space="preserve">public void </w:t>
+      </w:r>
+      <w:proofErr w:type="spellStart"/>
+      <w:r>
+        <w:rPr>
+          <w:color w:val="56A8F5"/>
+        </w:rPr>
+        <w:t>deleteNode</w:t>
+      </w:r>
+      <w:proofErr w:type="spellEnd"/>
+      <w:r>
+        <w:rPr>
+          <w:color w:val="BCBEC4"/>
+        </w:rPr>
+        <w:t>(</w:t>
+      </w:r>
+      <w:r>
+        <w:rPr>
+          <w:color w:val="16BAAC"/>
+        </w:rPr>
+        <w:t xml:space="preserve">T </w:t>
+      </w:r>
+      <w:r>
+        <w:rPr>
+          <w:color w:val="BCBEC4"/>
+        </w:rPr>
+        <w:t>data){</w:t>
+      </w:r>
+      <w:r>
+        <w:rPr>
+          <w:color w:val="BCBEC4"/>
+        </w:rPr>
+        <w:br/>
+        <w:t xml:space="preserve">        </w:t>
+      </w:r>
+      <w:r>
+        <w:rPr>
+          <w:color w:val="CF8E6D"/>
+        </w:rPr>
+        <w:t>if</w:t>
+      </w:r>
+      <w:r>
+        <w:rPr>
+          <w:color w:val="BCBEC4"/>
+        </w:rPr>
+        <w:t>(</w:t>
+      </w:r>
+      <w:r>
+        <w:rPr>
+          <w:color w:val="C77DBB"/>
+        </w:rPr>
+        <w:t xml:space="preserve">head </w:t>
+      </w:r>
+      <w:r>
+        <w:rPr>
+          <w:color w:val="BCBEC4"/>
+        </w:rPr>
+        <w:t xml:space="preserve">== </w:t>
+      </w:r>
+      <w:r>
+        <w:rPr>
+          <w:color w:val="CF8E6D"/>
+        </w:rPr>
+        <w:t>null</w:t>
+      </w:r>
+      <w:r>
+        <w:rPr>
+          <w:color w:val="BCBEC4"/>
+        </w:rPr>
+        <w:t>){</w:t>
+      </w:r>
+      <w:r>
+        <w:rPr>
+          <w:color w:val="BCBEC4"/>
+        </w:rPr>
+        <w:br/>
+        <w:t xml:space="preserve">            </w:t>
+      </w:r>
+      <w:proofErr w:type="spellStart"/>
+      <w:r>
+        <w:rPr>
+          <w:color w:val="BCBEC4"/>
+        </w:rPr>
+        <w:t>System.</w:t>
+      </w:r>
+      <w:r>
+        <w:rPr>
+          <w:i/>
+          <w:iCs/>
+          <w:color w:val="C77DBB"/>
+        </w:rPr>
+        <w:t>out</w:t>
+      </w:r>
+      <w:r>
+        <w:rPr>
+          <w:color w:val="BCBEC4"/>
+        </w:rPr>
+        <w:t>.println</w:t>
+      </w:r>
+      <w:proofErr w:type="spellEnd"/>
+      <w:r>
+        <w:rPr>
+          <w:color w:val="BCBEC4"/>
+        </w:rPr>
+        <w:t>(</w:t>
+      </w:r>
+      <w:r>
+        <w:rPr>
+          <w:color w:val="6AAB73"/>
+        </w:rPr>
+        <w:t>"List is empty."</w:t>
+      </w:r>
+      <w:r>
+        <w:rPr>
+          <w:color w:val="BCBEC4"/>
+        </w:rPr>
+        <w:t>);</w:t>
+      </w:r>
+      <w:r>
+        <w:rPr>
+          <w:color w:val="BCBEC4"/>
+        </w:rPr>
+        <w:br/>
+        <w:t xml:space="preserve">            </w:t>
+      </w:r>
+      <w:r>
+        <w:rPr>
+          <w:color w:val="CF8E6D"/>
+        </w:rPr>
+        <w:t>return</w:t>
+      </w:r>
+      <w:r>
+        <w:rPr>
+          <w:color w:val="BCBEC4"/>
+        </w:rPr>
+        <w:t>;</w:t>
+      </w:r>
+      <w:r>
+        <w:rPr>
+          <w:color w:val="BCBEC4"/>
+        </w:rPr>
+        <w:br/>
+        <w:t xml:space="preserve">        }</w:t>
+      </w:r>
+    </w:p>
+    <w:p>
+      <w:pPr>
+        <w:pStyle w:val="HTMLPreformatted"/>
+        <w:shd w:val="clear" w:color="auto" w:fill="1E1F22"/>
+        <w:rPr>
+          <w:color w:val="BCBEC4"/>
+        </w:rPr>
+      </w:pPr>
+      <w:r>
+        <w:rPr>
+          <w:color w:val="BCBEC4"/>
+        </w:rPr>
+        <w:br/>
+        <w:t xml:space="preserve">        </w:t>
+      </w:r>
+      <w:r>
+        <w:rPr>
+          <w:color w:val="CF8E6D"/>
+        </w:rPr>
+        <w:t xml:space="preserve">if </w:t>
+      </w:r>
+      <w:r>
+        <w:rPr>
+          <w:color w:val="BCBEC4"/>
+        </w:rPr>
+        <w:t>(</w:t>
+      </w:r>
+      <w:proofErr w:type="spellStart"/>
+      <w:r>
+        <w:rPr>
+          <w:color w:val="C77DBB"/>
+        </w:rPr>
+        <w:t>head</w:t>
+      </w:r>
+      <w:r>
+        <w:rPr>
+          <w:color w:val="BCBEC4"/>
+        </w:rPr>
+        <w:t>.</w:t>
+      </w:r>
+      <w:r>
+        <w:rPr>
+          <w:color w:val="C77DBB"/>
+        </w:rPr>
+        <w:t>data</w:t>
+      </w:r>
+      <w:proofErr w:type="spellEnd"/>
+      <w:r>
+        <w:rPr>
+          <w:color w:val="C77DBB"/>
+        </w:rPr>
+        <w:t xml:space="preserve"> </w:t>
+      </w:r>
+      <w:r>
+        <w:rPr>
+          <w:color w:val="BCBEC4"/>
+        </w:rPr>
+        <w:t xml:space="preserve">== </w:t>
+      </w:r>
+      <w:proofErr w:type="gramStart"/>
+      <w:r>
+        <w:rPr>
+          <w:color w:val="BCBEC4"/>
+        </w:rPr>
+        <w:t>data){</w:t>
+      </w:r>
+      <w:proofErr w:type="gramEnd"/>
+    </w:p>
+    <w:p>
+      <w:pPr>
+        <w:pStyle w:val="HTMLPreformatted"/>
+        <w:shd w:val="clear" w:color="auto" w:fill="1E1F22"/>
+        <w:rPr>
+          <w:color w:val="BCBEC4"/>
+        </w:rPr>
+      </w:pPr>
+      <w:r>
+        <w:rPr>
+          <w:color w:val="BCBEC4"/>
+        </w:rPr>
+        <w:br/>
+        <w:t xml:space="preserve">            </w:t>
+      </w:r>
+      <w:r>
+        <w:rPr>
+          <w:color w:val="CF8E6D"/>
+        </w:rPr>
+        <w:t xml:space="preserve">if </w:t>
+      </w:r>
+      <w:r>
+        <w:rPr>
+          <w:color w:val="BCBEC4"/>
+        </w:rPr>
+        <w:t>(</w:t>
+      </w:r>
+      <w:proofErr w:type="spellStart"/>
+      <w:proofErr w:type="gramStart"/>
+      <w:r>
+        <w:rPr>
+          <w:color w:val="C77DBB"/>
+        </w:rPr>
+        <w:t>head</w:t>
+      </w:r>
+      <w:r>
+        <w:rPr>
+          <w:color w:val="BCBEC4"/>
+        </w:rPr>
+        <w:t>.</w:t>
+      </w:r>
+      <w:r>
+        <w:rPr>
+          <w:color w:val="C77DBB"/>
+        </w:rPr>
+        <w:t>next</w:t>
+      </w:r>
+      <w:proofErr w:type="spellEnd"/>
+      <w:proofErr w:type="gramEnd"/>
+      <w:r>
+        <w:rPr>
+          <w:color w:val="C77DBB"/>
+        </w:rPr>
+        <w:t xml:space="preserve"> </w:t>
+      </w:r>
+      <w:r>
+        <w:rPr>
+          <w:color w:val="BCBEC4"/>
+        </w:rPr>
+        <w:t xml:space="preserve">== </w:t>
+      </w:r>
+      <w:r>
+        <w:rPr>
+          <w:color w:val="C77DBB"/>
+        </w:rPr>
+        <w:t>head</w:t>
+      </w:r>
+      <w:r>
+        <w:rPr>
+          <w:color w:val="BCBEC4"/>
+        </w:rPr>
+        <w:t>){</w:t>
+      </w:r>
+      <w:r>
+        <w:rPr>
+          <w:color w:val="BCBEC4"/>
+        </w:rPr>
+        <w:br/>
+        <w:t xml:space="preserve">                </w:t>
+      </w:r>
+      <w:r>
+        <w:rPr>
+          <w:color w:val="C77DBB"/>
+        </w:rPr>
+        <w:t xml:space="preserve">head </w:t>
+      </w:r>
+      <w:r>
+        <w:rPr>
+          <w:color w:val="BCBEC4"/>
+        </w:rPr>
+        <w:t xml:space="preserve">= </w:t>
+      </w:r>
+      <w:r>
+        <w:rPr>
+          <w:color w:val="CF8E6D"/>
+        </w:rPr>
+        <w:t>null</w:t>
+      </w:r>
+      <w:r>
+        <w:rPr>
+          <w:color w:val="BCBEC4"/>
+        </w:rPr>
+        <w:t>;</w:t>
+      </w:r>
+      <w:r>
+        <w:rPr>
+          <w:color w:val="BCBEC4"/>
+        </w:rPr>
+        <w:br/>
+        <w:t xml:space="preserve">                </w:t>
+      </w:r>
+      <w:r>
+        <w:rPr>
+          <w:color w:val="CF8E6D"/>
+        </w:rPr>
+        <w:t>return</w:t>
+      </w:r>
+      <w:r>
+        <w:rPr>
+          <w:color w:val="BCBEC4"/>
+        </w:rPr>
+        <w:t>;</w:t>
+      </w:r>
+      <w:r>
+        <w:rPr>
+          <w:color w:val="BCBEC4"/>
+        </w:rPr>
+        <w:br/>
+        <w:t xml:space="preserve">            }</w:t>
+      </w:r>
+    </w:p>
+    <w:p>
+      <w:pPr>
+        <w:pStyle w:val="HTMLPreformatted"/>
+        <w:shd w:val="clear" w:color="auto" w:fill="1E1F22"/>
+        <w:rPr>
+          <w:color w:val="BCBEC4"/>
+        </w:rPr>
+      </w:pPr>
+    </w:p>
+    <w:p>
+      <w:pPr>
+        <w:pStyle w:val="HTMLPreformatted"/>
+        <w:shd w:val="clear" w:color="auto" w:fill="1E1F22"/>
+        <w:rPr>
+          <w:color w:val="BCBEC4"/>
+        </w:rPr>
+      </w:pPr>
+      <w:r>
+        <w:rPr>
+          <w:color w:val="BCBEC4"/>
+        </w:rPr>
+        <w:lastRenderedPageBreak/>
+        <w:br/>
+        <w:t xml:space="preserve">            Node&lt;</w:t>
+      </w:r>
+      <w:r>
+        <w:rPr>
+          <w:color w:val="16BAAC"/>
+        </w:rPr>
+        <w:t>T</w:t>
+      </w:r>
+      <w:r>
+        <w:rPr>
+          <w:color w:val="BCBEC4"/>
+        </w:rPr>
+        <w:t xml:space="preserve">&gt; current = </w:t>
+      </w:r>
+      <w:r>
+        <w:rPr>
+          <w:color w:val="C77DBB"/>
+        </w:rPr>
+        <w:t>head</w:t>
+      </w:r>
+      <w:r>
+        <w:rPr>
+          <w:color w:val="BCBEC4"/>
+        </w:rPr>
+        <w:t>;</w:t>
+      </w:r>
+      <w:r>
+        <w:rPr>
+          <w:color w:val="BCBEC4"/>
+        </w:rPr>
+        <w:br/>
+        <w:t xml:space="preserve">            </w:t>
+      </w:r>
+      <w:r>
+        <w:rPr>
+          <w:color w:val="CF8E6D"/>
+        </w:rPr>
+        <w:t xml:space="preserve">while </w:t>
+      </w:r>
+      <w:r>
+        <w:rPr>
+          <w:color w:val="BCBEC4"/>
+        </w:rPr>
+        <w:t>(</w:t>
+      </w:r>
+      <w:proofErr w:type="spellStart"/>
+      <w:r>
+        <w:rPr>
+          <w:color w:val="BCBEC4"/>
+        </w:rPr>
+        <w:t>current.</w:t>
+      </w:r>
+      <w:r>
+        <w:rPr>
+          <w:color w:val="C77DBB"/>
+        </w:rPr>
+        <w:t>next</w:t>
+      </w:r>
+      <w:proofErr w:type="spellEnd"/>
+      <w:r>
+        <w:rPr>
+          <w:color w:val="C77DBB"/>
+        </w:rPr>
+        <w:t xml:space="preserve"> </w:t>
+      </w:r>
+      <w:r>
+        <w:rPr>
+          <w:color w:val="BCBEC4"/>
+        </w:rPr>
+        <w:t xml:space="preserve">!= </w:t>
+      </w:r>
+      <w:r>
+        <w:rPr>
+          <w:color w:val="C77DBB"/>
+        </w:rPr>
+        <w:t>head</w:t>
+      </w:r>
+      <w:r>
+        <w:rPr>
+          <w:color w:val="BCBEC4"/>
+        </w:rPr>
+        <w:t>){</w:t>
+      </w:r>
+      <w:r>
+        <w:rPr>
+          <w:color w:val="BCBEC4"/>
+        </w:rPr>
+        <w:br/>
+        <w:t xml:space="preserve">                current = </w:t>
+      </w:r>
+      <w:proofErr w:type="spellStart"/>
+      <w:r>
+        <w:rPr>
+          <w:color w:val="BCBEC4"/>
+        </w:rPr>
+        <w:t>current.</w:t>
+      </w:r>
+      <w:r>
+        <w:rPr>
+          <w:color w:val="C77DBB"/>
+        </w:rPr>
+        <w:t>next</w:t>
+      </w:r>
+      <w:proofErr w:type="spellEnd"/>
+      <w:r>
+        <w:rPr>
+          <w:color w:val="BCBEC4"/>
+        </w:rPr>
+        <w:t>;</w:t>
+      </w:r>
+      <w:r>
+        <w:rPr>
+          <w:color w:val="BCBEC4"/>
+        </w:rPr>
+        <w:br/>
+        <w:t xml:space="preserve">            }</w:t>
+      </w:r>
+      <w:r>
+        <w:rPr>
+          <w:color w:val="BCBEC4"/>
+        </w:rPr>
+        <w:br/>
+        <w:t xml:space="preserve">            </w:t>
+      </w:r>
+      <w:proofErr w:type="spellStart"/>
+      <w:r>
+        <w:rPr>
+          <w:color w:val="BCBEC4"/>
+        </w:rPr>
+        <w:t>current.</w:t>
+      </w:r>
+      <w:r>
+        <w:rPr>
+          <w:color w:val="C77DBB"/>
+        </w:rPr>
+        <w:t>next</w:t>
+      </w:r>
+      <w:proofErr w:type="spellEnd"/>
+      <w:r>
+        <w:rPr>
+          <w:color w:val="C77DBB"/>
+        </w:rPr>
+        <w:t xml:space="preserve"> </w:t>
+      </w:r>
+      <w:r>
+        <w:rPr>
+          <w:color w:val="BCBEC4"/>
+        </w:rPr>
+        <w:t xml:space="preserve">= </w:t>
+      </w:r>
+      <w:proofErr w:type="spellStart"/>
+      <w:r>
+        <w:rPr>
+          <w:color w:val="C77DBB"/>
+        </w:rPr>
+        <w:t>head</w:t>
+      </w:r>
+      <w:r>
+        <w:rPr>
+          <w:color w:val="BCBEC4"/>
+        </w:rPr>
+        <w:t>.</w:t>
+      </w:r>
+      <w:r>
+        <w:rPr>
+          <w:color w:val="C77DBB"/>
+        </w:rPr>
+        <w:t>next</w:t>
+      </w:r>
+      <w:proofErr w:type="spellEnd"/>
+      <w:r>
+        <w:rPr>
+          <w:color w:val="BCBEC4"/>
+        </w:rPr>
+        <w:t>;</w:t>
+      </w:r>
+      <w:r>
+        <w:rPr>
+          <w:color w:val="BCBEC4"/>
+        </w:rPr>
+        <w:br/>
+        <w:t xml:space="preserve">            </w:t>
+      </w:r>
+      <w:r>
+        <w:rPr>
+          <w:color w:val="C77DBB"/>
+        </w:rPr>
+        <w:t xml:space="preserve">head </w:t>
+      </w:r>
+      <w:r>
+        <w:rPr>
+          <w:color w:val="BCBEC4"/>
+        </w:rPr>
+        <w:t xml:space="preserve">= </w:t>
+      </w:r>
+      <w:proofErr w:type="spellStart"/>
+      <w:r>
+        <w:rPr>
+          <w:color w:val="C77DBB"/>
+        </w:rPr>
+        <w:t>head</w:t>
+      </w:r>
+      <w:r>
+        <w:rPr>
+          <w:color w:val="BCBEC4"/>
+        </w:rPr>
+        <w:t>.</w:t>
+      </w:r>
+      <w:r>
+        <w:rPr>
+          <w:color w:val="C77DBB"/>
+        </w:rPr>
+        <w:t>next</w:t>
+      </w:r>
+      <w:proofErr w:type="spellEnd"/>
+      <w:r>
+        <w:rPr>
+          <w:color w:val="BCBEC4"/>
+        </w:rPr>
+        <w:t>;</w:t>
+      </w:r>
+      <w:r>
+        <w:rPr>
+          <w:color w:val="BCBEC4"/>
+        </w:rPr>
+        <w:br/>
+        <w:t xml:space="preserve">            </w:t>
+      </w:r>
+      <w:r>
+        <w:rPr>
+          <w:color w:val="CF8E6D"/>
+        </w:rPr>
+        <w:t>return</w:t>
+      </w:r>
+      <w:r>
+        <w:rPr>
+          <w:color w:val="BCBEC4"/>
+        </w:rPr>
+        <w:t>;</w:t>
+      </w:r>
+      <w:r>
+        <w:rPr>
+          <w:color w:val="BCBEC4"/>
+        </w:rPr>
+        <w:br/>
+        <w:t xml:space="preserve">        }</w:t>
+      </w:r>
+      <w:r>
+        <w:rPr>
+          <w:color w:val="BCBEC4"/>
+        </w:rPr>
+        <w:br/>
+        <w:t xml:space="preserve">        Node&lt;</w:t>
+      </w:r>
+      <w:r>
+        <w:rPr>
+          <w:color w:val="16BAAC"/>
+        </w:rPr>
+        <w:t>T</w:t>
+      </w:r>
+      <w:r>
+        <w:rPr>
+          <w:color w:val="BCBEC4"/>
+        </w:rPr>
+        <w:t xml:space="preserve">&gt; current = </w:t>
+      </w:r>
+      <w:r>
+        <w:rPr>
+          <w:color w:val="C77DBB"/>
+        </w:rPr>
+        <w:t>head</w:t>
+      </w:r>
+      <w:r>
+        <w:rPr>
+          <w:color w:val="BCBEC4"/>
+        </w:rPr>
+        <w:t>;</w:t>
+      </w:r>
+      <w:r>
+        <w:rPr>
+          <w:color w:val="BCBEC4"/>
+        </w:rPr>
+        <w:br/>
+        <w:t xml:space="preserve">        </w:t>
+      </w:r>
+      <w:r>
+        <w:rPr>
+          <w:color w:val="CF8E6D"/>
+        </w:rPr>
+        <w:t xml:space="preserve">while </w:t>
+      </w:r>
+      <w:r>
+        <w:rPr>
+          <w:color w:val="BCBEC4"/>
+        </w:rPr>
+        <w:t>(</w:t>
+      </w:r>
+      <w:proofErr w:type="spellStart"/>
+      <w:r>
+        <w:rPr>
+          <w:color w:val="BCBEC4"/>
+        </w:rPr>
+        <w:t>current.</w:t>
+      </w:r>
+      <w:r>
+        <w:rPr>
+          <w:color w:val="C77DBB"/>
+        </w:rPr>
+        <w:t>next</w:t>
+      </w:r>
+      <w:proofErr w:type="spellEnd"/>
+      <w:r>
+        <w:rPr>
+          <w:color w:val="C77DBB"/>
+        </w:rPr>
+        <w:t xml:space="preserve"> </w:t>
+      </w:r>
+      <w:r>
+        <w:rPr>
+          <w:color w:val="BCBEC4"/>
+        </w:rPr>
+        <w:t xml:space="preserve">!= </w:t>
+      </w:r>
+      <w:r>
+        <w:rPr>
+          <w:color w:val="C77DBB"/>
+        </w:rPr>
+        <w:t>head</w:t>
+      </w:r>
+      <w:r>
+        <w:rPr>
+          <w:color w:val="BCBEC4"/>
+        </w:rPr>
+        <w:t>){</w:t>
+      </w:r>
+      <w:r>
+        <w:rPr>
+          <w:color w:val="BCBEC4"/>
+        </w:rPr>
+        <w:br/>
+        <w:t xml:space="preserve">            </w:t>
+      </w:r>
+      <w:r>
+        <w:rPr>
+          <w:color w:val="CF8E6D"/>
+        </w:rPr>
+        <w:t>if</w:t>
+      </w:r>
+      <w:r>
+        <w:rPr>
+          <w:color w:val="BCBEC4"/>
+        </w:rPr>
+        <w:t>(</w:t>
+      </w:r>
+      <w:proofErr w:type="spellStart"/>
+      <w:r>
+        <w:rPr>
+          <w:color w:val="BCBEC4"/>
+        </w:rPr>
+        <w:t>current.</w:t>
+      </w:r>
+      <w:r>
+        <w:rPr>
+          <w:color w:val="C77DBB"/>
+        </w:rPr>
+        <w:t>next</w:t>
+      </w:r>
+      <w:r>
+        <w:rPr>
+          <w:color w:val="BCBEC4"/>
+        </w:rPr>
+        <w:t>.</w:t>
+      </w:r>
+      <w:r>
+        <w:rPr>
+          <w:color w:val="C77DBB"/>
+        </w:rPr>
+        <w:t>data</w:t>
+      </w:r>
+      <w:proofErr w:type="spellEnd"/>
+      <w:r>
+        <w:rPr>
+          <w:color w:val="C77DBB"/>
+        </w:rPr>
+        <w:t xml:space="preserve"> </w:t>
+      </w:r>
+      <w:r>
+        <w:rPr>
+          <w:color w:val="BCBEC4"/>
+        </w:rPr>
+        <w:t>== data){</w:t>
+      </w:r>
+      <w:r>
+        <w:rPr>
+          <w:color w:val="BCBEC4"/>
+        </w:rPr>
+        <w:br/>
+        <w:t xml:space="preserve">                </w:t>
+      </w:r>
+      <w:proofErr w:type="spellStart"/>
+      <w:r>
+        <w:rPr>
+          <w:color w:val="BCBEC4"/>
+        </w:rPr>
+        <w:t>current.</w:t>
+      </w:r>
+      <w:r>
+        <w:rPr>
+          <w:color w:val="C77DBB"/>
+        </w:rPr>
+        <w:t>next</w:t>
+      </w:r>
+      <w:proofErr w:type="spellEnd"/>
+      <w:r>
+        <w:rPr>
+          <w:color w:val="C77DBB"/>
+        </w:rPr>
+        <w:t xml:space="preserve"> </w:t>
+      </w:r>
+      <w:r>
+        <w:rPr>
+          <w:color w:val="BCBEC4"/>
+        </w:rPr>
+        <w:t xml:space="preserve">= </w:t>
+      </w:r>
+      <w:proofErr w:type="spellStart"/>
+      <w:r>
+        <w:rPr>
+          <w:color w:val="BCBEC4"/>
+        </w:rPr>
+        <w:t>current.</w:t>
+      </w:r>
+      <w:r>
+        <w:rPr>
+          <w:color w:val="C77DBB"/>
+        </w:rPr>
+        <w:t>next</w:t>
+      </w:r>
+      <w:r>
+        <w:rPr>
+          <w:color w:val="BCBEC4"/>
+        </w:rPr>
+        <w:t>.</w:t>
+      </w:r>
+      <w:r>
+        <w:rPr>
+          <w:color w:val="C77DBB"/>
+        </w:rPr>
+        <w:t>next</w:t>
+      </w:r>
+      <w:proofErr w:type="spellEnd"/>
+      <w:r>
+        <w:rPr>
+          <w:color w:val="BCBEC4"/>
+        </w:rPr>
+        <w:t>;</w:t>
+      </w:r>
+      <w:r>
+        <w:rPr>
+          <w:color w:val="BCBEC4"/>
+        </w:rPr>
+        <w:br/>
+        <w:t xml:space="preserve">                </w:t>
+      </w:r>
+      <w:r>
+        <w:rPr>
+          <w:color w:val="CF8E6D"/>
+        </w:rPr>
+        <w:t>return</w:t>
+      </w:r>
+      <w:r>
+        <w:rPr>
+          <w:color w:val="BCBEC4"/>
+        </w:rPr>
+        <w:t>;</w:t>
+      </w:r>
+      <w:r>
+        <w:rPr>
+          <w:color w:val="BCBEC4"/>
+        </w:rPr>
+        <w:br/>
+        <w:t xml:space="preserve">            }</w:t>
+      </w:r>
+      <w:r>
+        <w:rPr>
+          <w:color w:val="BCBEC4"/>
+        </w:rPr>
+        <w:br/>
+        <w:t xml:space="preserve">            current = </w:t>
+      </w:r>
+      <w:proofErr w:type="spellStart"/>
+      <w:r>
+        <w:rPr>
+          <w:color w:val="BCBEC4"/>
+        </w:rPr>
+        <w:t>current.</w:t>
+      </w:r>
+      <w:r>
+        <w:rPr>
+          <w:color w:val="C77DBB"/>
+        </w:rPr>
+        <w:t>next</w:t>
+      </w:r>
+      <w:proofErr w:type="spellEnd"/>
+      <w:r>
+        <w:rPr>
+          <w:color w:val="BCBEC4"/>
+        </w:rPr>
+        <w:t>;</w:t>
+      </w:r>
+      <w:r>
+        <w:rPr>
+          <w:color w:val="BCBEC4"/>
+        </w:rPr>
+        <w:br/>
+        <w:t xml:space="preserve">        }</w:t>
+      </w:r>
+      <w:r>
+        <w:rPr>
+          <w:color w:val="BCBEC4"/>
+        </w:rPr>
+        <w:br/>
+        <w:t xml:space="preserve">    }</w:t>
+      </w:r>
+      <w:r>
+        <w:rPr>
+          <w:color w:val="BCBEC4"/>
+        </w:rPr>
+        <w:br/>
+        <w:t>}</w:t>
+      </w:r>
+      <w:r>
+        <w:rPr>
+          <w:color w:val="BCBEC4"/>
+        </w:rPr>
+        <w:br/>
+      </w:r>
+      <w:r>
+        <w:rPr>
+          <w:color w:val="BCBEC4"/>
+        </w:rPr>
+        <w:br/>
+      </w:r>
+      <w:r>
+        <w:rPr>
+          <w:color w:val="CF8E6D"/>
+        </w:rPr>
+        <w:t xml:space="preserve">public class </w:t>
+      </w:r>
+      <w:r>
+        <w:rPr>
+          <w:color w:val="BCBEC4"/>
+        </w:rPr>
+        <w:t>Task004 {</w:t>
+      </w:r>
+      <w:r>
+        <w:rPr>
+          <w:color w:val="BCBEC4"/>
+        </w:rPr>
+        <w:br/>
+        <w:t xml:space="preserve">    </w:t>
+      </w:r>
+      <w:r>
+        <w:rPr>
+          <w:color w:val="CF8E6D"/>
+        </w:rPr>
+        <w:t xml:space="preserve">public static void </w:t>
+      </w:r>
+      <w:r>
+        <w:rPr>
+          <w:color w:val="56A8F5"/>
+        </w:rPr>
+        <w:t>main</w:t>
+      </w:r>
+      <w:r>
+        <w:rPr>
+          <w:color w:val="BCBEC4"/>
+        </w:rPr>
+        <w:t xml:space="preserve">(String[] </w:t>
+      </w:r>
+      <w:proofErr w:type="spellStart"/>
+      <w:r>
+        <w:rPr>
+          <w:color w:val="BCBEC4"/>
+        </w:rPr>
+        <w:t>args</w:t>
+      </w:r>
+      <w:proofErr w:type="spellEnd"/>
+      <w:r>
+        <w:rPr>
+          <w:color w:val="BCBEC4"/>
+        </w:rPr>
+        <w:t>) {</w:t>
+      </w:r>
+      <w:r>
+        <w:rPr>
+          <w:color w:val="BCBEC4"/>
+        </w:rPr>
+        <w:br/>
+        <w:t xml:space="preserve">        </w:t>
+      </w:r>
+      <w:proofErr w:type="spellStart"/>
+      <w:r>
+        <w:rPr>
+          <w:color w:val="BCBEC4"/>
+        </w:rPr>
+        <w:t>DeleteCircleNode</w:t>
+      </w:r>
+      <w:proofErr w:type="spellEnd"/>
+      <w:r>
+        <w:rPr>
+          <w:color w:val="BCBEC4"/>
+        </w:rPr>
+        <w:t xml:space="preserve">&lt;String&gt; list = </w:t>
+      </w:r>
+      <w:r>
+        <w:rPr>
+          <w:color w:val="CF8E6D"/>
+        </w:rPr>
+        <w:t xml:space="preserve">new </w:t>
+      </w:r>
+      <w:proofErr w:type="spellStart"/>
+      <w:r>
+        <w:rPr>
+          <w:color w:val="BCBEC4"/>
+        </w:rPr>
+        <w:t>DeleteCircleNode</w:t>
+      </w:r>
+      <w:proofErr w:type="spellEnd"/>
+      <w:r>
+        <w:rPr>
+          <w:color w:val="BCBEC4"/>
+        </w:rPr>
+        <w:t>&lt;&gt;();</w:t>
+      </w:r>
+      <w:r>
+        <w:rPr>
+          <w:color w:val="BCBEC4"/>
+        </w:rPr>
+        <w:br/>
+        <w:t xml:space="preserve">        </w:t>
+      </w:r>
+      <w:proofErr w:type="spellStart"/>
+      <w:r>
+        <w:rPr>
+          <w:color w:val="BCBEC4"/>
+        </w:rPr>
+        <w:t>list.addCircleNode</w:t>
+      </w:r>
+      <w:proofErr w:type="spellEnd"/>
+      <w:r>
+        <w:rPr>
+          <w:color w:val="BCBEC4"/>
+        </w:rPr>
+        <w:t>(</w:t>
+      </w:r>
+      <w:r>
+        <w:rPr>
+          <w:color w:val="6AAB73"/>
+        </w:rPr>
+        <w:t>"one"</w:t>
+      </w:r>
+      <w:r>
+        <w:rPr>
+          <w:color w:val="BCBEC4"/>
+        </w:rPr>
+        <w:t>);</w:t>
+      </w:r>
+      <w:r>
+        <w:rPr>
+          <w:color w:val="BCBEC4"/>
+        </w:rPr>
+        <w:br/>
+        <w:t xml:space="preserve">        </w:t>
+      </w:r>
+      <w:proofErr w:type="spellStart"/>
+      <w:r>
+        <w:rPr>
+          <w:color w:val="BCBEC4"/>
+        </w:rPr>
+        <w:t>list.addCircleNode</w:t>
+      </w:r>
+      <w:proofErr w:type="spellEnd"/>
+      <w:r>
+        <w:rPr>
+          <w:color w:val="BCBEC4"/>
+        </w:rPr>
+        <w:t>(</w:t>
+      </w:r>
+      <w:r>
+        <w:rPr>
+          <w:color w:val="6AAB73"/>
+        </w:rPr>
+        <w:t>"two"</w:t>
+      </w:r>
+      <w:r>
+        <w:rPr>
+          <w:color w:val="BCBEC4"/>
+        </w:rPr>
+        <w:t>);</w:t>
+      </w:r>
+      <w:r>
+        <w:rPr>
+          <w:color w:val="BCBEC4"/>
+        </w:rPr>
+        <w:br/>
+        <w:t xml:space="preserve">        </w:t>
+      </w:r>
+      <w:proofErr w:type="spellStart"/>
+      <w:r>
+        <w:rPr>
+          <w:color w:val="BCBEC4"/>
+        </w:rPr>
+        <w:t>list.addCircleNode</w:t>
+      </w:r>
+      <w:proofErr w:type="spellEnd"/>
+      <w:r>
+        <w:rPr>
+          <w:color w:val="BCBEC4"/>
+        </w:rPr>
+        <w:t>(</w:t>
+      </w:r>
+      <w:r>
+        <w:rPr>
+          <w:color w:val="6AAB73"/>
+        </w:rPr>
+        <w:t>"three"</w:t>
+      </w:r>
+      <w:r>
+        <w:rPr>
+          <w:color w:val="BCBEC4"/>
+        </w:rPr>
+        <w:t>);</w:t>
+      </w:r>
+      <w:r>
+        <w:rPr>
+          <w:color w:val="BCBEC4"/>
+        </w:rPr>
+        <w:br/>
+        <w:t xml:space="preserve">        </w:t>
+      </w:r>
+      <w:proofErr w:type="spellStart"/>
+      <w:r>
+        <w:rPr>
+          <w:color w:val="BCBEC4"/>
+        </w:rPr>
+        <w:t>list.addCircleNode</w:t>
+      </w:r>
+      <w:proofErr w:type="spellEnd"/>
+      <w:r>
+        <w:rPr>
+          <w:color w:val="BCBEC4"/>
+        </w:rPr>
+        <w:t>(</w:t>
+      </w:r>
+      <w:r>
+        <w:rPr>
+          <w:color w:val="6AAB73"/>
+        </w:rPr>
+        <w:t>"four"</w:t>
+      </w:r>
+      <w:r>
+        <w:rPr>
+          <w:color w:val="BCBEC4"/>
+        </w:rPr>
+        <w:t>);</w:t>
+      </w:r>
+      <w:r>
+        <w:rPr>
+          <w:color w:val="BCBEC4"/>
+        </w:rPr>
+        <w:br/>
+        <w:t xml:space="preserve">        </w:t>
+      </w:r>
+      <w:proofErr w:type="spellStart"/>
+      <w:r>
+        <w:rPr>
+          <w:color w:val="BCBEC4"/>
+        </w:rPr>
+        <w:t>list.addCircleNode</w:t>
+      </w:r>
+      <w:proofErr w:type="spellEnd"/>
+      <w:r>
+        <w:rPr>
+          <w:color w:val="BCBEC4"/>
+        </w:rPr>
+        <w:t>(</w:t>
+      </w:r>
+      <w:r>
+        <w:rPr>
+          <w:color w:val="6AAB73"/>
+        </w:rPr>
+        <w:t>"five"</w:t>
+      </w:r>
+      <w:r>
+        <w:rPr>
+          <w:color w:val="BCBEC4"/>
+        </w:rPr>
+        <w:t>);</w:t>
+      </w:r>
+      <w:r>
+        <w:rPr>
+          <w:color w:val="BCBEC4"/>
+        </w:rPr>
+        <w:br/>
+        <w:t xml:space="preserve">        </w:t>
+      </w:r>
+      <w:proofErr w:type="spellStart"/>
+      <w:r>
+        <w:rPr>
+          <w:color w:val="BCBEC4"/>
+        </w:rPr>
+        <w:t>list.traverseCircle</w:t>
+      </w:r>
+      <w:proofErr w:type="spellEnd"/>
+      <w:r>
+        <w:rPr>
+          <w:color w:val="BCBEC4"/>
+        </w:rPr>
+        <w:t>();</w:t>
+      </w:r>
+      <w:r>
+        <w:rPr>
+          <w:color w:val="BCBEC4"/>
+        </w:rPr>
+        <w:br/>
+        <w:t xml:space="preserve">        </w:t>
+      </w:r>
+      <w:proofErr w:type="spellStart"/>
+      <w:r>
+        <w:rPr>
+          <w:color w:val="BCBEC4"/>
+        </w:rPr>
+        <w:t>System.</w:t>
+      </w:r>
+      <w:r>
+        <w:rPr>
+          <w:i/>
+          <w:iCs/>
+          <w:color w:val="C77DBB"/>
+        </w:rPr>
+        <w:t>out</w:t>
+      </w:r>
+      <w:r>
+        <w:rPr>
+          <w:color w:val="BCBEC4"/>
+        </w:rPr>
+        <w:t>.println</w:t>
+      </w:r>
+      <w:proofErr w:type="spellEnd"/>
+      <w:r>
+        <w:rPr>
+          <w:color w:val="BCBEC4"/>
+        </w:rPr>
+        <w:t>();</w:t>
+      </w:r>
+      <w:r>
+        <w:rPr>
+          <w:color w:val="BCBEC4"/>
+        </w:rPr>
+        <w:br/>
+        <w:t xml:space="preserve">        </w:t>
+      </w:r>
+      <w:proofErr w:type="spellStart"/>
+      <w:r>
+        <w:rPr>
+          <w:color w:val="BCBEC4"/>
+        </w:rPr>
+        <w:t>list.deleteNode</w:t>
+      </w:r>
+      <w:proofErr w:type="spellEnd"/>
+      <w:r>
+        <w:rPr>
+          <w:color w:val="BCBEC4"/>
+        </w:rPr>
+        <w:t>(</w:t>
+      </w:r>
+      <w:r>
+        <w:rPr>
+          <w:color w:val="6AAB73"/>
+        </w:rPr>
+        <w:t>"three"</w:t>
+      </w:r>
+      <w:r>
+        <w:rPr>
+          <w:color w:val="BCBEC4"/>
+        </w:rPr>
+        <w:t>);</w:t>
+      </w:r>
+      <w:r>
+        <w:rPr>
+          <w:color w:val="BCBEC4"/>
+        </w:rPr>
+        <w:br/>
+        <w:t xml:space="preserve">        </w:t>
+      </w:r>
+      <w:proofErr w:type="spellStart"/>
+      <w:r>
+        <w:rPr>
+          <w:color w:val="BCBEC4"/>
+        </w:rPr>
+        <w:t>list.traverseCircle</w:t>
+      </w:r>
+      <w:proofErr w:type="spellEnd"/>
+      <w:r>
+        <w:rPr>
+          <w:color w:val="BCBEC4"/>
+        </w:rPr>
+        <w:t>();</w:t>
+      </w:r>
+      <w:r>
+        <w:rPr>
+          <w:color w:val="BCBEC4"/>
+        </w:rPr>
+        <w:br/>
+        <w:t xml:space="preserve">    }</w:t>
+      </w:r>
+      <w:r>
+        <w:rPr>
+          <w:color w:val="BCBEC4"/>
+        </w:rPr>
+        <w:br/>
+        <w:t>}</w:t>
+      </w:r>
+    </w:p>
+    <w:p>
+      <w:r>
+        <w:rPr>
+          <w:noProof/>
+        </w:rPr>
+        <w:drawing>
+          <wp:inline distT="0" distB="0" distL="0" distR="0" wp14:anchorId="56E375AC" wp14:editId="7C808774">
+            <wp:extent cx="5943600" cy="3120390"/>
+            <wp:effectExtent l="0" t="0" r="0" b="3810"/>
+            <wp:docPr id="3" name="Picture 3"/>
+            <wp:cNvGraphicFramePr>
+              <a:graphicFrameLocks xmlns:a="http://schemas.openxmlformats.org/drawingml/2006/main" noChangeAspect="1"/>
+            </wp:cNvGraphicFramePr>
+            <a:graphic xmlns:a="http://schemas.openxmlformats.org/drawingml/2006/main">
+              <a:graphicData uri="http://schemas.openxmlformats.org/drawingml/2006/picture">
+                <pic:pic xmlns:pic="http://schemas.openxmlformats.org/drawingml/2006/picture">
+                  <pic:nvPicPr>
+                    <pic:cNvPr id="1" name=""/>
+                    <pic:cNvPicPr/>
+                  </pic:nvPicPr>
+                  <pic:blipFill>
+                    <a:blip r:embed="rId6"/>
+                    <a:stretch>
+                      <a:fillRect/>
+                    </a:stretch>
+                  </pic:blipFill>
+                  <pic:spPr>
+                    <a:xfrm>
+                      <a:off x="0" y="0"/>
+                      <a:ext cx="5943600" cy="3120390"/>
+                    </a:xfrm>
+                    <a:prstGeom prst="rect">
+                      <a:avLst/>
+                    </a:prstGeom>
+                  </pic:spPr>
+                </pic:pic>
+              </a:graphicData>
+            </a:graphic>
+          </wp:inline>
+        </w:drawing>
       </w:r>
     </w:p>
     <w:p/>

</xml_diff>

<commit_message>
Create a stack, pop the element and print it.
</commit_message>
<xml_diff>
--- a/Daily Tasks/Day14_113203635_Kunal.docx
+++ b/Daily Tasks/Day14_113203635_Kunal.docx
@@ -4181,6 +4181,670 @@
         </w:drawing>
       </w:r>
     </w:p>
+    <w:p/>
+    <w:p>
+      <w:pPr>
+        <w:pStyle w:val="HTMLPreformatted"/>
+        <w:shd w:val="clear" w:color="auto" w:fill="1E1F22"/>
+        <w:rPr>
+          <w:color w:val="7A7E85"/>
+        </w:rPr>
+      </w:pPr>
+    </w:p>
+    <w:p>
+      <w:pPr>
+        <w:pStyle w:val="HTMLPreformatted"/>
+        <w:shd w:val="clear" w:color="auto" w:fill="1E1F22"/>
+        <w:rPr>
+          <w:color w:val="BCBEC4"/>
+        </w:rPr>
+      </w:pPr>
+      <w:r>
+        <w:rPr>
+          <w:color w:val="7A7E85"/>
+        </w:rPr>
+        <w:t>// Task005: Create a stack, pop the element and print it.</w:t>
+      </w:r>
+      <w:r>
+        <w:rPr>
+          <w:color w:val="7A7E85"/>
+        </w:rPr>
+        <w:br/>
+      </w:r>
+      <w:r>
+        <w:rPr>
+          <w:color w:val="7A7E85"/>
+        </w:rPr>
+        <w:br/>
+      </w:r>
+      <w:r>
+        <w:rPr>
+          <w:color w:val="CF8E6D"/>
+        </w:rPr>
+        <w:t xml:space="preserve">package </w:t>
+      </w:r>
+      <w:r>
+        <w:rPr>
+          <w:color w:val="BCBEC4"/>
+        </w:rPr>
+        <w:t>Stacks;</w:t>
+      </w:r>
+      <w:r>
+        <w:rPr>
+          <w:color w:val="BCBEC4"/>
+        </w:rPr>
+        <w:br/>
+      </w:r>
+      <w:r>
+        <w:rPr>
+          <w:color w:val="BCBEC4"/>
+        </w:rPr>
+        <w:br/>
+      </w:r>
+      <w:r>
+        <w:rPr>
+          <w:color w:val="CF8E6D"/>
+        </w:rPr>
+        <w:t xml:space="preserve">import </w:t>
+      </w:r>
+      <w:proofErr w:type="spellStart"/>
+      <w:r>
+        <w:rPr>
+          <w:color w:val="BCBEC4"/>
+        </w:rPr>
+        <w:t>java.util.Stack</w:t>
+      </w:r>
+      <w:proofErr w:type="spellEnd"/>
+      <w:r>
+        <w:rPr>
+          <w:color w:val="BCBEC4"/>
+        </w:rPr>
+        <w:t>;</w:t>
+      </w:r>
+      <w:r>
+        <w:rPr>
+          <w:color w:val="BCBEC4"/>
+        </w:rPr>
+        <w:br/>
+      </w:r>
+      <w:r>
+        <w:rPr>
+          <w:color w:val="BCBEC4"/>
+        </w:rPr>
+        <w:br/>
+      </w:r>
+      <w:r>
+        <w:rPr>
+          <w:color w:val="CF8E6D"/>
+        </w:rPr>
+        <w:t xml:space="preserve">public class </w:t>
+      </w:r>
+      <w:r>
+        <w:rPr>
+          <w:color w:val="BCBEC4"/>
+        </w:rPr>
+        <w:t>Task005 {</w:t>
+      </w:r>
+      <w:r>
+        <w:rPr>
+          <w:color w:val="BCBEC4"/>
+        </w:rPr>
+        <w:br/>
+        <w:t xml:space="preserve">    </w:t>
+      </w:r>
+      <w:r>
+        <w:rPr>
+          <w:color w:val="CF8E6D"/>
+        </w:rPr>
+        <w:t xml:space="preserve">public static void </w:t>
+      </w:r>
+      <w:r>
+        <w:rPr>
+          <w:color w:val="56A8F5"/>
+        </w:rPr>
+        <w:t>main</w:t>
+      </w:r>
+      <w:r>
+        <w:rPr>
+          <w:color w:val="BCBEC4"/>
+        </w:rPr>
+        <w:t xml:space="preserve">(String[] </w:t>
+      </w:r>
+      <w:proofErr w:type="spellStart"/>
+      <w:r>
+        <w:rPr>
+          <w:color w:val="BCBEC4"/>
+        </w:rPr>
+        <w:t>args</w:t>
+      </w:r>
+      <w:proofErr w:type="spellEnd"/>
+      <w:r>
+        <w:rPr>
+          <w:color w:val="BCBEC4"/>
+        </w:rPr>
+        <w:t>) {</w:t>
+      </w:r>
+      <w:r>
+        <w:rPr>
+          <w:color w:val="BCBEC4"/>
+        </w:rPr>
+        <w:br/>
+        <w:t xml:space="preserve">        Stack&lt;String&gt; stack = </w:t>
+      </w:r>
+      <w:r>
+        <w:rPr>
+          <w:color w:val="CF8E6D"/>
+        </w:rPr>
+        <w:t xml:space="preserve">new </w:t>
+      </w:r>
+      <w:r>
+        <w:rPr>
+          <w:color w:val="BCBEC4"/>
+        </w:rPr>
+        <w:t>Stack&lt;&gt;();</w:t>
+      </w:r>
+      <w:r>
+        <w:rPr>
+          <w:color w:val="BCBEC4"/>
+        </w:rPr>
+        <w:br/>
+        <w:t xml:space="preserve">        </w:t>
+      </w:r>
+      <w:proofErr w:type="spellStart"/>
+      <w:r>
+        <w:rPr>
+          <w:color w:val="BCBEC4"/>
+        </w:rPr>
+        <w:t>stack.push</w:t>
+      </w:r>
+      <w:proofErr w:type="spellEnd"/>
+      <w:r>
+        <w:rPr>
+          <w:color w:val="BCBEC4"/>
+        </w:rPr>
+        <w:t>(</w:t>
+      </w:r>
+      <w:r>
+        <w:rPr>
+          <w:color w:val="6AAB73"/>
+        </w:rPr>
+        <w:t>"1"</w:t>
+      </w:r>
+      <w:r>
+        <w:rPr>
+          <w:color w:val="BCBEC4"/>
+        </w:rPr>
+        <w:t>);</w:t>
+      </w:r>
+      <w:r>
+        <w:rPr>
+          <w:color w:val="BCBEC4"/>
+        </w:rPr>
+        <w:br/>
+        <w:t xml:space="preserve">        </w:t>
+      </w:r>
+      <w:proofErr w:type="spellStart"/>
+      <w:r>
+        <w:rPr>
+          <w:color w:val="BCBEC4"/>
+        </w:rPr>
+        <w:t>stack.push</w:t>
+      </w:r>
+      <w:proofErr w:type="spellEnd"/>
+      <w:r>
+        <w:rPr>
+          <w:color w:val="BCBEC4"/>
+        </w:rPr>
+        <w:t>(</w:t>
+      </w:r>
+      <w:r>
+        <w:rPr>
+          <w:color w:val="6AAB73"/>
+        </w:rPr>
+        <w:t>"2"</w:t>
+      </w:r>
+      <w:r>
+        <w:rPr>
+          <w:color w:val="BCBEC4"/>
+        </w:rPr>
+        <w:t>);</w:t>
+      </w:r>
+      <w:r>
+        <w:rPr>
+          <w:color w:val="BCBEC4"/>
+        </w:rPr>
+        <w:br/>
+        <w:t xml:space="preserve">        </w:t>
+      </w:r>
+      <w:proofErr w:type="spellStart"/>
+      <w:r>
+        <w:rPr>
+          <w:color w:val="BCBEC4"/>
+        </w:rPr>
+        <w:t>stack.push</w:t>
+      </w:r>
+      <w:proofErr w:type="spellEnd"/>
+      <w:r>
+        <w:rPr>
+          <w:color w:val="BCBEC4"/>
+        </w:rPr>
+        <w:t>(</w:t>
+      </w:r>
+      <w:r>
+        <w:rPr>
+          <w:color w:val="6AAB73"/>
+        </w:rPr>
+        <w:t>"3"</w:t>
+      </w:r>
+      <w:r>
+        <w:rPr>
+          <w:color w:val="BCBEC4"/>
+        </w:rPr>
+        <w:t>);</w:t>
+      </w:r>
+      <w:r>
+        <w:rPr>
+          <w:color w:val="BCBEC4"/>
+        </w:rPr>
+        <w:br/>
+        <w:t xml:space="preserve">        </w:t>
+      </w:r>
+      <w:proofErr w:type="spellStart"/>
+      <w:r>
+        <w:rPr>
+          <w:color w:val="BCBEC4"/>
+        </w:rPr>
+        <w:t>stack.push</w:t>
+      </w:r>
+      <w:proofErr w:type="spellEnd"/>
+      <w:r>
+        <w:rPr>
+          <w:color w:val="BCBEC4"/>
+        </w:rPr>
+        <w:t>(</w:t>
+      </w:r>
+      <w:r>
+        <w:rPr>
+          <w:color w:val="6AAB73"/>
+        </w:rPr>
+        <w:t>"4"</w:t>
+      </w:r>
+      <w:r>
+        <w:rPr>
+          <w:color w:val="BCBEC4"/>
+        </w:rPr>
+        <w:t>);</w:t>
+      </w:r>
+      <w:r>
+        <w:rPr>
+          <w:color w:val="BCBEC4"/>
+        </w:rPr>
+        <w:br/>
+        <w:t xml:space="preserve">        </w:t>
+      </w:r>
+      <w:proofErr w:type="spellStart"/>
+      <w:r>
+        <w:rPr>
+          <w:color w:val="BCBEC4"/>
+        </w:rPr>
+        <w:t>stack.push</w:t>
+      </w:r>
+      <w:proofErr w:type="spellEnd"/>
+      <w:r>
+        <w:rPr>
+          <w:color w:val="BCBEC4"/>
+        </w:rPr>
+        <w:t>(</w:t>
+      </w:r>
+      <w:r>
+        <w:rPr>
+          <w:color w:val="6AAB73"/>
+        </w:rPr>
+        <w:t>"5"</w:t>
+      </w:r>
+      <w:r>
+        <w:rPr>
+          <w:color w:val="BCBEC4"/>
+        </w:rPr>
+        <w:t>);</w:t>
+      </w:r>
+      <w:r>
+        <w:rPr>
+          <w:color w:val="BCBEC4"/>
+        </w:rPr>
+        <w:br/>
+        <w:t xml:space="preserve">        </w:t>
+      </w:r>
+      <w:proofErr w:type="spellStart"/>
+      <w:r>
+        <w:rPr>
+          <w:color w:val="BCBEC4"/>
+        </w:rPr>
+        <w:t>System.</w:t>
+      </w:r>
+      <w:r>
+        <w:rPr>
+          <w:i/>
+          <w:iCs/>
+          <w:color w:val="C77DBB"/>
+        </w:rPr>
+        <w:t>out</w:t>
+      </w:r>
+      <w:r>
+        <w:rPr>
+          <w:color w:val="BCBEC4"/>
+        </w:rPr>
+        <w:t>.println</w:t>
+      </w:r>
+      <w:proofErr w:type="spellEnd"/>
+      <w:r>
+        <w:rPr>
+          <w:color w:val="BCBEC4"/>
+        </w:rPr>
+        <w:t>(stack);</w:t>
+      </w:r>
+      <w:r>
+        <w:rPr>
+          <w:color w:val="BCBEC4"/>
+        </w:rPr>
+        <w:br/>
+        <w:t xml:space="preserve">        </w:t>
+      </w:r>
+      <w:proofErr w:type="spellStart"/>
+      <w:r>
+        <w:rPr>
+          <w:color w:val="BCBEC4"/>
+        </w:rPr>
+        <w:t>System.</w:t>
+      </w:r>
+      <w:r>
+        <w:rPr>
+          <w:i/>
+          <w:iCs/>
+          <w:color w:val="C77DBB"/>
+        </w:rPr>
+        <w:t>out</w:t>
+      </w:r>
+      <w:r>
+        <w:rPr>
+          <w:color w:val="BCBEC4"/>
+        </w:rPr>
+        <w:t>.println</w:t>
+      </w:r>
+      <w:proofErr w:type="spellEnd"/>
+      <w:r>
+        <w:rPr>
+          <w:color w:val="BCBEC4"/>
+        </w:rPr>
+        <w:t>(</w:t>
+      </w:r>
+      <w:r>
+        <w:rPr>
+          <w:color w:val="6AAB73"/>
+        </w:rPr>
+        <w:t>"Top element: "</w:t>
+      </w:r>
+      <w:r>
+        <w:rPr>
+          <w:color w:val="BCBEC4"/>
+        </w:rPr>
+        <w:t>+</w:t>
+      </w:r>
+      <w:proofErr w:type="spellStart"/>
+      <w:r>
+        <w:rPr>
+          <w:color w:val="BCBEC4"/>
+        </w:rPr>
+        <w:t>stack.peek</w:t>
+      </w:r>
+      <w:proofErr w:type="spellEnd"/>
+      <w:r>
+        <w:rPr>
+          <w:color w:val="BCBEC4"/>
+        </w:rPr>
+        <w:t>());</w:t>
+      </w:r>
+      <w:r>
+        <w:rPr>
+          <w:color w:val="BCBEC4"/>
+        </w:rPr>
+        <w:br/>
+        <w:t xml:space="preserve">        </w:t>
+      </w:r>
+      <w:proofErr w:type="spellStart"/>
+      <w:r>
+        <w:rPr>
+          <w:color w:val="BCBEC4"/>
+        </w:rPr>
+        <w:t>System.</w:t>
+      </w:r>
+      <w:r>
+        <w:rPr>
+          <w:i/>
+          <w:iCs/>
+          <w:color w:val="C77DBB"/>
+        </w:rPr>
+        <w:t>out</w:t>
+      </w:r>
+      <w:r>
+        <w:rPr>
+          <w:color w:val="BCBEC4"/>
+        </w:rPr>
+        <w:t>.println</w:t>
+      </w:r>
+      <w:proofErr w:type="spellEnd"/>
+      <w:r>
+        <w:rPr>
+          <w:color w:val="BCBEC4"/>
+        </w:rPr>
+        <w:t>(</w:t>
+      </w:r>
+      <w:r>
+        <w:rPr>
+          <w:color w:val="6AAB73"/>
+        </w:rPr>
+        <w:t>"Popped element: "</w:t>
+      </w:r>
+      <w:r>
+        <w:rPr>
+          <w:color w:val="BCBEC4"/>
+        </w:rPr>
+        <w:t>+</w:t>
+      </w:r>
+      <w:proofErr w:type="spellStart"/>
+      <w:r>
+        <w:rPr>
+          <w:color w:val="BCBEC4"/>
+        </w:rPr>
+        <w:t>stack.pop</w:t>
+      </w:r>
+      <w:proofErr w:type="spellEnd"/>
+      <w:r>
+        <w:rPr>
+          <w:color w:val="BCBEC4"/>
+        </w:rPr>
+        <w:t>());</w:t>
+      </w:r>
+      <w:r>
+        <w:rPr>
+          <w:color w:val="BCBEC4"/>
+        </w:rPr>
+        <w:br/>
+        <w:t xml:space="preserve">        </w:t>
+      </w:r>
+      <w:proofErr w:type="spellStart"/>
+      <w:r>
+        <w:rPr>
+          <w:color w:val="BCBEC4"/>
+        </w:rPr>
+        <w:t>System.</w:t>
+      </w:r>
+      <w:r>
+        <w:rPr>
+          <w:i/>
+          <w:iCs/>
+          <w:color w:val="C77DBB"/>
+        </w:rPr>
+        <w:t>out</w:t>
+      </w:r>
+      <w:r>
+        <w:rPr>
+          <w:color w:val="BCBEC4"/>
+        </w:rPr>
+        <w:t>.println</w:t>
+      </w:r>
+      <w:proofErr w:type="spellEnd"/>
+      <w:r>
+        <w:rPr>
+          <w:color w:val="BCBEC4"/>
+        </w:rPr>
+        <w:t>(</w:t>
+      </w:r>
+      <w:r>
+        <w:rPr>
+          <w:color w:val="6AAB73"/>
+        </w:rPr>
+        <w:t>"Pushed: "</w:t>
+      </w:r>
+      <w:r>
+        <w:rPr>
+          <w:color w:val="BCBEC4"/>
+        </w:rPr>
+        <w:t>+</w:t>
+      </w:r>
+      <w:proofErr w:type="spellStart"/>
+      <w:r>
+        <w:rPr>
+          <w:color w:val="BCBEC4"/>
+        </w:rPr>
+        <w:t>stack.push</w:t>
+      </w:r>
+      <w:proofErr w:type="spellEnd"/>
+      <w:r>
+        <w:rPr>
+          <w:color w:val="BCBEC4"/>
+        </w:rPr>
+        <w:t>(</w:t>
+      </w:r>
+      <w:r>
+        <w:rPr>
+          <w:color w:val="6AAB73"/>
+        </w:rPr>
+        <w:t>"end."</w:t>
+      </w:r>
+      <w:r>
+        <w:rPr>
+          <w:color w:val="BCBEC4"/>
+        </w:rPr>
+        <w:t>));</w:t>
+      </w:r>
+      <w:r>
+        <w:rPr>
+          <w:color w:val="BCBEC4"/>
+        </w:rPr>
+        <w:br/>
+        <w:t xml:space="preserve">        </w:t>
+      </w:r>
+      <w:proofErr w:type="spellStart"/>
+      <w:r>
+        <w:rPr>
+          <w:color w:val="BCBEC4"/>
+        </w:rPr>
+        <w:t>System.</w:t>
+      </w:r>
+      <w:r>
+        <w:rPr>
+          <w:i/>
+          <w:iCs/>
+          <w:color w:val="C77DBB"/>
+        </w:rPr>
+        <w:t>out</w:t>
+      </w:r>
+      <w:r>
+        <w:rPr>
+          <w:color w:val="BCBEC4"/>
+        </w:rPr>
+        <w:t>.println</w:t>
+      </w:r>
+      <w:proofErr w:type="spellEnd"/>
+      <w:r>
+        <w:rPr>
+          <w:color w:val="BCBEC4"/>
+        </w:rPr>
+        <w:t>(stack);</w:t>
+      </w:r>
+      <w:r>
+        <w:rPr>
+          <w:color w:val="BCBEC4"/>
+        </w:rPr>
+        <w:br/>
+        <w:t xml:space="preserve">    }</w:t>
+      </w:r>
+      <w:r>
+        <w:rPr>
+          <w:color w:val="BCBEC4"/>
+        </w:rPr>
+        <w:br/>
+        <w:t>}</w:t>
+      </w:r>
+    </w:p>
+    <w:p>
+      <w:pPr>
+        <w:pStyle w:val="HTMLPreformatted"/>
+        <w:shd w:val="clear" w:color="auto" w:fill="1E1F22"/>
+        <w:rPr>
+          <w:color w:val="BCBEC4"/>
+        </w:rPr>
+      </w:pPr>
+    </w:p>
+    <w:p/>
+    <w:p>
+      <w:r>
+        <w:rPr>
+          <w:noProof/>
+        </w:rPr>
+        <w:drawing>
+          <wp:inline distT="0" distB="0" distL="0" distR="0" wp14:anchorId="735F63D7" wp14:editId="1E07811D">
+            <wp:extent cx="5943600" cy="3120390"/>
+            <wp:effectExtent l="0" t="0" r="0" b="3810"/>
+            <wp:docPr id="4" name="Picture 4"/>
+            <wp:cNvGraphicFramePr>
+              <a:graphicFrameLocks xmlns:a="http://schemas.openxmlformats.org/drawingml/2006/main" noChangeAspect="1"/>
+            </wp:cNvGraphicFramePr>
+            <a:graphic xmlns:a="http://schemas.openxmlformats.org/drawingml/2006/main">
+              <a:graphicData uri="http://schemas.openxmlformats.org/drawingml/2006/picture">
+                <pic:pic xmlns:pic="http://schemas.openxmlformats.org/drawingml/2006/picture">
+                  <pic:nvPicPr>
+                    <pic:cNvPr id="1" name=""/>
+                    <pic:cNvPicPr/>
+                  </pic:nvPicPr>
+                  <pic:blipFill>
+                    <a:blip r:embed="rId7"/>
+                    <a:stretch>
+                      <a:fillRect/>
+                    </a:stretch>
+                  </pic:blipFill>
+                  <pic:spPr>
+                    <a:xfrm>
+                      <a:off x="0" y="0"/>
+                      <a:ext cx="5943600" cy="3120390"/>
+                    </a:xfrm>
+                    <a:prstGeom prst="rect">
+                      <a:avLst/>
+                    </a:prstGeom>
+                  </pic:spPr>
+                </pic:pic>
+              </a:graphicData>
+            </a:graphic>
+          </wp:inline>
+        </w:drawing>
+      </w:r>
+    </w:p>
+    <w:p/>
+    <w:p/>
+    <w:p/>
+    <w:p/>
+    <w:p/>
     <w:p/>
     <w:sectPr>
       <w:pgSz w:w="12240" w:h="15840"/>

</xml_diff>

<commit_message>
Find an element in the stack and display the position.
</commit_message>
<xml_diff>
--- a/Daily Tasks/Day14_113203635_Kunal.docx
+++ b/Daily Tasks/Day14_113203635_Kunal.docx
@@ -4840,6 +4840,533 @@
         </w:drawing>
       </w:r>
     </w:p>
+    <w:p/>
+    <w:p/>
+    <w:p/>
+    <w:p/>
+    <w:p/>
+    <w:p>
+      <w:pPr>
+        <w:pStyle w:val="HTMLPreformatted"/>
+        <w:shd w:val="clear" w:color="auto" w:fill="1E1F22"/>
+        <w:rPr>
+          <w:color w:val="7A7E85"/>
+        </w:rPr>
+      </w:pPr>
+    </w:p>
+    <w:p>
+      <w:pPr>
+        <w:pStyle w:val="HTMLPreformatted"/>
+        <w:shd w:val="clear" w:color="auto" w:fill="1E1F22"/>
+        <w:rPr>
+          <w:color w:val="BCBEC4"/>
+        </w:rPr>
+      </w:pPr>
+      <w:r>
+        <w:rPr>
+          <w:color w:val="7A7E85"/>
+        </w:rPr>
+        <w:t>// Task006: Find an element in the stack and display the position.</w:t>
+      </w:r>
+      <w:r>
+        <w:rPr>
+          <w:color w:val="7A7E85"/>
+        </w:rPr>
+        <w:br/>
+      </w:r>
+      <w:r>
+        <w:rPr>
+          <w:color w:val="7A7E85"/>
+        </w:rPr>
+        <w:br/>
+      </w:r>
+      <w:r>
+        <w:rPr>
+          <w:color w:val="CF8E6D"/>
+        </w:rPr>
+        <w:t xml:space="preserve">package </w:t>
+      </w:r>
+      <w:r>
+        <w:rPr>
+          <w:color w:val="BCBEC4"/>
+        </w:rPr>
+        <w:t>Stacks;</w:t>
+      </w:r>
+      <w:r>
+        <w:rPr>
+          <w:color w:val="BCBEC4"/>
+        </w:rPr>
+        <w:br/>
+      </w:r>
+      <w:r>
+        <w:rPr>
+          <w:color w:val="BCBEC4"/>
+        </w:rPr>
+        <w:br/>
+      </w:r>
+      <w:r>
+        <w:rPr>
+          <w:color w:val="CF8E6D"/>
+        </w:rPr>
+        <w:t xml:space="preserve">import </w:t>
+      </w:r>
+      <w:proofErr w:type="spellStart"/>
+      <w:r>
+        <w:rPr>
+          <w:color w:val="BCBEC4"/>
+        </w:rPr>
+        <w:t>java.util.Stack</w:t>
+      </w:r>
+      <w:proofErr w:type="spellEnd"/>
+      <w:r>
+        <w:rPr>
+          <w:color w:val="BCBEC4"/>
+        </w:rPr>
+        <w:t>;</w:t>
+      </w:r>
+      <w:r>
+        <w:rPr>
+          <w:color w:val="BCBEC4"/>
+        </w:rPr>
+        <w:br/>
+      </w:r>
+      <w:r>
+        <w:rPr>
+          <w:color w:val="BCBEC4"/>
+        </w:rPr>
+        <w:br/>
+      </w:r>
+      <w:r>
+        <w:rPr>
+          <w:color w:val="CF8E6D"/>
+        </w:rPr>
+        <w:t xml:space="preserve">public class </w:t>
+      </w:r>
+      <w:r>
+        <w:rPr>
+          <w:color w:val="BCBEC4"/>
+        </w:rPr>
+        <w:t>Task006 {</w:t>
+      </w:r>
+      <w:r>
+        <w:rPr>
+          <w:color w:val="BCBEC4"/>
+        </w:rPr>
+        <w:br/>
+        <w:t xml:space="preserve">    </w:t>
+      </w:r>
+      <w:r>
+        <w:rPr>
+          <w:color w:val="CF8E6D"/>
+        </w:rPr>
+        <w:t xml:space="preserve">public static void </w:t>
+      </w:r>
+      <w:r>
+        <w:rPr>
+          <w:color w:val="56A8F5"/>
+        </w:rPr>
+        <w:t>main</w:t>
+      </w:r>
+      <w:r>
+        <w:rPr>
+          <w:color w:val="BCBEC4"/>
+        </w:rPr>
+        <w:t xml:space="preserve">(String[] </w:t>
+      </w:r>
+      <w:proofErr w:type="spellStart"/>
+      <w:r>
+        <w:rPr>
+          <w:color w:val="BCBEC4"/>
+        </w:rPr>
+        <w:t>args</w:t>
+      </w:r>
+      <w:proofErr w:type="spellEnd"/>
+      <w:r>
+        <w:rPr>
+          <w:color w:val="BCBEC4"/>
+        </w:rPr>
+        <w:t>) {</w:t>
+      </w:r>
+      <w:r>
+        <w:rPr>
+          <w:color w:val="BCBEC4"/>
+        </w:rPr>
+        <w:br/>
+        <w:t xml:space="preserve">        Stack&lt;String&gt; stack = </w:t>
+      </w:r>
+      <w:r>
+        <w:rPr>
+          <w:color w:val="CF8E6D"/>
+        </w:rPr>
+        <w:t xml:space="preserve">new </w:t>
+      </w:r>
+      <w:r>
+        <w:rPr>
+          <w:color w:val="BCBEC4"/>
+        </w:rPr>
+        <w:t>Stack&lt;&gt;();</w:t>
+      </w:r>
+      <w:r>
+        <w:rPr>
+          <w:color w:val="BCBEC4"/>
+        </w:rPr>
+        <w:br/>
+        <w:t xml:space="preserve">        </w:t>
+      </w:r>
+      <w:proofErr w:type="spellStart"/>
+      <w:r>
+        <w:rPr>
+          <w:color w:val="BCBEC4"/>
+        </w:rPr>
+        <w:t>stack.push</w:t>
+      </w:r>
+      <w:proofErr w:type="spellEnd"/>
+      <w:r>
+        <w:rPr>
+          <w:color w:val="BCBEC4"/>
+        </w:rPr>
+        <w:t>(</w:t>
+      </w:r>
+      <w:r>
+        <w:rPr>
+          <w:color w:val="6AAB73"/>
+        </w:rPr>
+        <w:t>"apple"</w:t>
+      </w:r>
+      <w:r>
+        <w:rPr>
+          <w:color w:val="BCBEC4"/>
+        </w:rPr>
+        <w:t>);</w:t>
+      </w:r>
+      <w:r>
+        <w:rPr>
+          <w:color w:val="BCBEC4"/>
+        </w:rPr>
+        <w:br/>
+        <w:t xml:space="preserve">        </w:t>
+      </w:r>
+      <w:proofErr w:type="spellStart"/>
+      <w:r>
+        <w:rPr>
+          <w:color w:val="BCBEC4"/>
+        </w:rPr>
+        <w:t>stack.push</w:t>
+      </w:r>
+      <w:proofErr w:type="spellEnd"/>
+      <w:r>
+        <w:rPr>
+          <w:color w:val="BCBEC4"/>
+        </w:rPr>
+        <w:t>(</w:t>
+      </w:r>
+      <w:r>
+        <w:rPr>
+          <w:color w:val="6AAB73"/>
+        </w:rPr>
+        <w:t>"guava"</w:t>
+      </w:r>
+      <w:r>
+        <w:rPr>
+          <w:color w:val="BCBEC4"/>
+        </w:rPr>
+        <w:t>);</w:t>
+      </w:r>
+      <w:r>
+        <w:rPr>
+          <w:color w:val="BCBEC4"/>
+        </w:rPr>
+        <w:br/>
+        <w:t xml:space="preserve">        </w:t>
+      </w:r>
+      <w:proofErr w:type="spellStart"/>
+      <w:r>
+        <w:rPr>
+          <w:color w:val="BCBEC4"/>
+        </w:rPr>
+        <w:t>stack.push</w:t>
+      </w:r>
+      <w:proofErr w:type="spellEnd"/>
+      <w:r>
+        <w:rPr>
+          <w:color w:val="BCBEC4"/>
+        </w:rPr>
+        <w:t>(</w:t>
+      </w:r>
+      <w:r>
+        <w:rPr>
+          <w:color w:val="6AAB73"/>
+        </w:rPr>
+        <w:t>"mango"</w:t>
+      </w:r>
+      <w:r>
+        <w:rPr>
+          <w:color w:val="BCBEC4"/>
+        </w:rPr>
+        <w:t>);</w:t>
+      </w:r>
+      <w:r>
+        <w:rPr>
+          <w:color w:val="BCBEC4"/>
+        </w:rPr>
+        <w:br/>
+        <w:t xml:space="preserve">        </w:t>
+      </w:r>
+      <w:proofErr w:type="spellStart"/>
+      <w:r>
+        <w:rPr>
+          <w:color w:val="BCBEC4"/>
+        </w:rPr>
+        <w:t>stack.push</w:t>
+      </w:r>
+      <w:proofErr w:type="spellEnd"/>
+      <w:r>
+        <w:rPr>
+          <w:color w:val="BCBEC4"/>
+        </w:rPr>
+        <w:t>(</w:t>
+      </w:r>
+      <w:r>
+        <w:rPr>
+          <w:color w:val="6AAB73"/>
+        </w:rPr>
+        <w:t>"monkey"</w:t>
+      </w:r>
+      <w:r>
+        <w:rPr>
+          <w:color w:val="BCBEC4"/>
+        </w:rPr>
+        <w:t>);</w:t>
+      </w:r>
+      <w:r>
+        <w:rPr>
+          <w:color w:val="BCBEC4"/>
+        </w:rPr>
+        <w:br/>
+        <w:t xml:space="preserve">        </w:t>
+      </w:r>
+      <w:proofErr w:type="spellStart"/>
+      <w:r>
+        <w:rPr>
+          <w:color w:val="BCBEC4"/>
+        </w:rPr>
+        <w:t>stack.push</w:t>
+      </w:r>
+      <w:proofErr w:type="spellEnd"/>
+      <w:r>
+        <w:rPr>
+          <w:color w:val="BCBEC4"/>
+        </w:rPr>
+        <w:t>(</w:t>
+      </w:r>
+      <w:r>
+        <w:rPr>
+          <w:color w:val="6AAB73"/>
+        </w:rPr>
+        <w:t>"guitar"</w:t>
+      </w:r>
+      <w:r>
+        <w:rPr>
+          <w:color w:val="BCBEC4"/>
+        </w:rPr>
+        <w:t>);</w:t>
+      </w:r>
+      <w:r>
+        <w:rPr>
+          <w:color w:val="BCBEC4"/>
+        </w:rPr>
+        <w:br/>
+        <w:t xml:space="preserve">        </w:t>
+      </w:r>
+      <w:proofErr w:type="spellStart"/>
+      <w:r>
+        <w:rPr>
+          <w:color w:val="BCBEC4"/>
+        </w:rPr>
+        <w:t>System.</w:t>
+      </w:r>
+      <w:r>
+        <w:rPr>
+          <w:i/>
+          <w:iCs/>
+          <w:color w:val="C77DBB"/>
+        </w:rPr>
+        <w:t>out</w:t>
+      </w:r>
+      <w:r>
+        <w:rPr>
+          <w:color w:val="BCBEC4"/>
+        </w:rPr>
+        <w:t>.println</w:t>
+      </w:r>
+      <w:proofErr w:type="spellEnd"/>
+      <w:r>
+        <w:rPr>
+          <w:color w:val="BCBEC4"/>
+        </w:rPr>
+        <w:t>(stack);</w:t>
+      </w:r>
+      <w:r>
+        <w:rPr>
+          <w:color w:val="BCBEC4"/>
+        </w:rPr>
+        <w:br/>
+        <w:t xml:space="preserve">        </w:t>
+      </w:r>
+      <w:r>
+        <w:rPr>
+          <w:color w:val="CF8E6D"/>
+        </w:rPr>
+        <w:t xml:space="preserve">int </w:t>
+      </w:r>
+      <w:r>
+        <w:rPr>
+          <w:color w:val="BCBEC4"/>
+        </w:rPr>
+        <w:t xml:space="preserve">position = </w:t>
+      </w:r>
+      <w:proofErr w:type="spellStart"/>
+      <w:r>
+        <w:rPr>
+          <w:color w:val="BCBEC4"/>
+        </w:rPr>
+        <w:t>stack.search</w:t>
+      </w:r>
+      <w:proofErr w:type="spellEnd"/>
+      <w:r>
+        <w:rPr>
+          <w:color w:val="BCBEC4"/>
+        </w:rPr>
+        <w:t>(</w:t>
+      </w:r>
+      <w:r>
+        <w:rPr>
+          <w:color w:val="6AAB73"/>
+        </w:rPr>
+        <w:t>"monkey"</w:t>
+      </w:r>
+      <w:r>
+        <w:rPr>
+          <w:color w:val="BCBEC4"/>
+        </w:rPr>
+        <w:t>);</w:t>
+      </w:r>
+      <w:r>
+        <w:rPr>
+          <w:color w:val="BCBEC4"/>
+        </w:rPr>
+        <w:br/>
+        <w:t xml:space="preserve">        </w:t>
+      </w:r>
+      <w:proofErr w:type="spellStart"/>
+      <w:r>
+        <w:rPr>
+          <w:color w:val="BCBEC4"/>
+        </w:rPr>
+        <w:t>System.</w:t>
+      </w:r>
+      <w:r>
+        <w:rPr>
+          <w:i/>
+          <w:iCs/>
+          <w:color w:val="C77DBB"/>
+        </w:rPr>
+        <w:t>out</w:t>
+      </w:r>
+      <w:r>
+        <w:rPr>
+          <w:color w:val="BCBEC4"/>
+        </w:rPr>
+        <w:t>.println</w:t>
+      </w:r>
+      <w:proofErr w:type="spellEnd"/>
+      <w:r>
+        <w:rPr>
+          <w:color w:val="BCBEC4"/>
+        </w:rPr>
+        <w:t>(</w:t>
+      </w:r>
+      <w:r>
+        <w:rPr>
+          <w:color w:val="6AAB73"/>
+        </w:rPr>
+        <w:t>"Monkey's position in the stack: "</w:t>
+      </w:r>
+      <w:r>
+        <w:rPr>
+          <w:color w:val="BCBEC4"/>
+        </w:rPr>
+        <w:t>+position);</w:t>
+      </w:r>
+      <w:r>
+        <w:rPr>
+          <w:color w:val="BCBEC4"/>
+        </w:rPr>
+        <w:br/>
+        <w:t xml:space="preserve">    }</w:t>
+      </w:r>
+      <w:r>
+        <w:rPr>
+          <w:color w:val="BCBEC4"/>
+        </w:rPr>
+        <w:br/>
+        <w:t>}</w:t>
+      </w:r>
+    </w:p>
+    <w:p>
+      <w:pPr>
+        <w:pStyle w:val="HTMLPreformatted"/>
+        <w:shd w:val="clear" w:color="auto" w:fill="1E1F22"/>
+        <w:rPr>
+          <w:color w:val="BCBEC4"/>
+        </w:rPr>
+      </w:pPr>
+    </w:p>
+    <w:p/>
+    <w:p>
+      <w:r>
+        <w:rPr>
+          <w:noProof/>
+        </w:rPr>
+        <w:drawing>
+          <wp:inline distT="0" distB="0" distL="0" distR="0" wp14:anchorId="24D08B6D" wp14:editId="19C847F5">
+            <wp:extent cx="5943600" cy="3120390"/>
+            <wp:effectExtent l="0" t="0" r="0" b="3810"/>
+            <wp:docPr id="5" name="Picture 5"/>
+            <wp:cNvGraphicFramePr>
+              <a:graphicFrameLocks xmlns:a="http://schemas.openxmlformats.org/drawingml/2006/main" noChangeAspect="1"/>
+            </wp:cNvGraphicFramePr>
+            <a:graphic xmlns:a="http://schemas.openxmlformats.org/drawingml/2006/main">
+              <a:graphicData uri="http://schemas.openxmlformats.org/drawingml/2006/picture">
+                <pic:pic xmlns:pic="http://schemas.openxmlformats.org/drawingml/2006/picture">
+                  <pic:nvPicPr>
+                    <pic:cNvPr id="1" name=""/>
+                    <pic:cNvPicPr/>
+                  </pic:nvPicPr>
+                  <pic:blipFill>
+                    <a:blip r:embed="rId8"/>
+                    <a:stretch>
+                      <a:fillRect/>
+                    </a:stretch>
+                  </pic:blipFill>
+                  <pic:spPr>
+                    <a:xfrm>
+                      <a:off x="0" y="0"/>
+                      <a:ext cx="5943600" cy="3120390"/>
+                    </a:xfrm>
+                    <a:prstGeom prst="rect">
+                      <a:avLst/>
+                    </a:prstGeom>
+                  </pic:spPr>
+                </pic:pic>
+              </a:graphicData>
+            </a:graphic>
+          </wp:inline>
+        </w:drawing>
+      </w:r>
+    </w:p>
+    <w:p/>
+    <w:p/>
     <w:p/>
     <w:p/>
     <w:p/>

</xml_diff>

<commit_message>
Peek the element and print it.
</commit_message>
<xml_diff>
--- a/Daily Tasks/Day14_113203635_Kunal.docx
+++ b/Daily Tasks/Day14_113203635_Kunal.docx
@@ -4845,6 +4845,7 @@
     <w:p/>
     <w:p/>
     <w:p/>
+    <w:p/>
     <w:p>
       <w:pPr>
         <w:pStyle w:val="HTMLPreformatted"/>
@@ -5366,6 +5367,534 @@
       </w:r>
     </w:p>
     <w:p/>
+    <w:p/>
+    <w:p/>
+    <w:p/>
+    <w:p/>
+    <w:p>
+      <w:pPr>
+        <w:pStyle w:val="HTMLPreformatted"/>
+        <w:shd w:val="clear" w:color="auto" w:fill="1E1F22"/>
+        <w:rPr>
+          <w:color w:val="7A7E85"/>
+        </w:rPr>
+      </w:pPr>
+    </w:p>
+    <w:p>
+      <w:pPr>
+        <w:pStyle w:val="HTMLPreformatted"/>
+        <w:shd w:val="clear" w:color="auto" w:fill="1E1F22"/>
+        <w:rPr>
+          <w:color w:val="BCBEC4"/>
+        </w:rPr>
+      </w:pPr>
+      <w:r>
+        <w:rPr>
+          <w:color w:val="7A7E85"/>
+        </w:rPr>
+        <w:t>// Task007: Peek the element and print it.</w:t>
+      </w:r>
+      <w:r>
+        <w:rPr>
+          <w:color w:val="7A7E85"/>
+        </w:rPr>
+        <w:br/>
+      </w:r>
+      <w:r>
+        <w:rPr>
+          <w:color w:val="7A7E85"/>
+        </w:rPr>
+        <w:br/>
+      </w:r>
+      <w:r>
+        <w:rPr>
+          <w:color w:val="CF8E6D"/>
+        </w:rPr>
+        <w:t xml:space="preserve">package </w:t>
+      </w:r>
+      <w:r>
+        <w:rPr>
+          <w:color w:val="BCBEC4"/>
+        </w:rPr>
+        <w:t>Stacks;</w:t>
+      </w:r>
+      <w:r>
+        <w:rPr>
+          <w:color w:val="BCBEC4"/>
+        </w:rPr>
+        <w:br/>
+      </w:r>
+      <w:r>
+        <w:rPr>
+          <w:color w:val="BCBEC4"/>
+        </w:rPr>
+        <w:br/>
+      </w:r>
+      <w:r>
+        <w:rPr>
+          <w:color w:val="CF8E6D"/>
+        </w:rPr>
+        <w:t xml:space="preserve">import </w:t>
+      </w:r>
+      <w:proofErr w:type="spellStart"/>
+      <w:r>
+        <w:rPr>
+          <w:color w:val="BCBEC4"/>
+        </w:rPr>
+        <w:t>java.util.Stack</w:t>
+      </w:r>
+      <w:proofErr w:type="spellEnd"/>
+      <w:r>
+        <w:rPr>
+          <w:color w:val="BCBEC4"/>
+        </w:rPr>
+        <w:t>;</w:t>
+      </w:r>
+      <w:r>
+        <w:rPr>
+          <w:color w:val="BCBEC4"/>
+        </w:rPr>
+        <w:br/>
+      </w:r>
+      <w:r>
+        <w:rPr>
+          <w:color w:val="BCBEC4"/>
+        </w:rPr>
+        <w:br/>
+      </w:r>
+      <w:r>
+        <w:rPr>
+          <w:color w:val="CF8E6D"/>
+        </w:rPr>
+        <w:t xml:space="preserve">public class </w:t>
+      </w:r>
+      <w:r>
+        <w:rPr>
+          <w:color w:val="BCBEC4"/>
+        </w:rPr>
+        <w:t>Task007 {</w:t>
+      </w:r>
+      <w:r>
+        <w:rPr>
+          <w:color w:val="BCBEC4"/>
+        </w:rPr>
+        <w:br/>
+        <w:t xml:space="preserve">    </w:t>
+      </w:r>
+      <w:r>
+        <w:rPr>
+          <w:color w:val="CF8E6D"/>
+        </w:rPr>
+        <w:t xml:space="preserve">public static void </w:t>
+      </w:r>
+      <w:r>
+        <w:rPr>
+          <w:color w:val="56A8F5"/>
+        </w:rPr>
+        <w:t>main</w:t>
+      </w:r>
+      <w:r>
+        <w:rPr>
+          <w:color w:val="BCBEC4"/>
+        </w:rPr>
+        <w:t xml:space="preserve">(String[] </w:t>
+      </w:r>
+      <w:proofErr w:type="spellStart"/>
+      <w:r>
+        <w:rPr>
+          <w:color w:val="BCBEC4"/>
+        </w:rPr>
+        <w:t>args</w:t>
+      </w:r>
+      <w:proofErr w:type="spellEnd"/>
+      <w:r>
+        <w:rPr>
+          <w:color w:val="BCBEC4"/>
+        </w:rPr>
+        <w:t>) {</w:t>
+      </w:r>
+      <w:r>
+        <w:rPr>
+          <w:color w:val="BCBEC4"/>
+        </w:rPr>
+        <w:br/>
+        <w:t xml:space="preserve">        Stack&lt;String&gt; stack = </w:t>
+      </w:r>
+      <w:r>
+        <w:rPr>
+          <w:color w:val="CF8E6D"/>
+        </w:rPr>
+        <w:t xml:space="preserve">new </w:t>
+      </w:r>
+      <w:r>
+        <w:rPr>
+          <w:color w:val="BCBEC4"/>
+        </w:rPr>
+        <w:t>Stack&lt;&gt;();</w:t>
+      </w:r>
+      <w:r>
+        <w:rPr>
+          <w:color w:val="BCBEC4"/>
+        </w:rPr>
+        <w:br/>
+        <w:t xml:space="preserve">        </w:t>
+      </w:r>
+      <w:proofErr w:type="spellStart"/>
+      <w:r>
+        <w:rPr>
+          <w:color w:val="BCBEC4"/>
+        </w:rPr>
+        <w:t>stack.push</w:t>
+      </w:r>
+      <w:proofErr w:type="spellEnd"/>
+      <w:r>
+        <w:rPr>
+          <w:color w:val="BCBEC4"/>
+        </w:rPr>
+        <w:t>(</w:t>
+      </w:r>
+      <w:r>
+        <w:rPr>
+          <w:color w:val="6AAB73"/>
+        </w:rPr>
+        <w:t>"1"</w:t>
+      </w:r>
+      <w:r>
+        <w:rPr>
+          <w:color w:val="BCBEC4"/>
+        </w:rPr>
+        <w:t>);</w:t>
+      </w:r>
+      <w:r>
+        <w:rPr>
+          <w:color w:val="BCBEC4"/>
+        </w:rPr>
+        <w:br/>
+        <w:t xml:space="preserve">        </w:t>
+      </w:r>
+      <w:proofErr w:type="spellStart"/>
+      <w:r>
+        <w:rPr>
+          <w:color w:val="BCBEC4"/>
+        </w:rPr>
+        <w:t>stack.push</w:t>
+      </w:r>
+      <w:proofErr w:type="spellEnd"/>
+      <w:r>
+        <w:rPr>
+          <w:color w:val="BCBEC4"/>
+        </w:rPr>
+        <w:t>(</w:t>
+      </w:r>
+      <w:r>
+        <w:rPr>
+          <w:color w:val="6AAB73"/>
+        </w:rPr>
+        <w:t>"2"</w:t>
+      </w:r>
+      <w:r>
+        <w:rPr>
+          <w:color w:val="BCBEC4"/>
+        </w:rPr>
+        <w:t>);</w:t>
+      </w:r>
+      <w:r>
+        <w:rPr>
+          <w:color w:val="BCBEC4"/>
+        </w:rPr>
+        <w:br/>
+        <w:t xml:space="preserve">        </w:t>
+      </w:r>
+      <w:proofErr w:type="spellStart"/>
+      <w:r>
+        <w:rPr>
+          <w:color w:val="BCBEC4"/>
+        </w:rPr>
+        <w:t>stack.push</w:t>
+      </w:r>
+      <w:proofErr w:type="spellEnd"/>
+      <w:r>
+        <w:rPr>
+          <w:color w:val="BCBEC4"/>
+        </w:rPr>
+        <w:t>(</w:t>
+      </w:r>
+      <w:r>
+        <w:rPr>
+          <w:color w:val="6AAB73"/>
+        </w:rPr>
+        <w:t>"3"</w:t>
+      </w:r>
+      <w:r>
+        <w:rPr>
+          <w:color w:val="BCBEC4"/>
+        </w:rPr>
+        <w:t>);</w:t>
+      </w:r>
+      <w:r>
+        <w:rPr>
+          <w:color w:val="BCBEC4"/>
+        </w:rPr>
+        <w:br/>
+        <w:t xml:space="preserve">        </w:t>
+      </w:r>
+      <w:proofErr w:type="spellStart"/>
+      <w:r>
+        <w:rPr>
+          <w:color w:val="BCBEC4"/>
+        </w:rPr>
+        <w:t>stack.push</w:t>
+      </w:r>
+      <w:proofErr w:type="spellEnd"/>
+      <w:r>
+        <w:rPr>
+          <w:color w:val="BCBEC4"/>
+        </w:rPr>
+        <w:t>(</w:t>
+      </w:r>
+      <w:r>
+        <w:rPr>
+          <w:color w:val="6AAB73"/>
+        </w:rPr>
+        <w:t>"4"</w:t>
+      </w:r>
+      <w:r>
+        <w:rPr>
+          <w:color w:val="BCBEC4"/>
+        </w:rPr>
+        <w:t>);</w:t>
+      </w:r>
+      <w:r>
+        <w:rPr>
+          <w:color w:val="BCBEC4"/>
+        </w:rPr>
+        <w:br/>
+        <w:t xml:space="preserve">        </w:t>
+      </w:r>
+      <w:proofErr w:type="spellStart"/>
+      <w:r>
+        <w:rPr>
+          <w:color w:val="BCBEC4"/>
+        </w:rPr>
+        <w:t>stack.push</w:t>
+      </w:r>
+      <w:proofErr w:type="spellEnd"/>
+      <w:r>
+        <w:rPr>
+          <w:color w:val="BCBEC4"/>
+        </w:rPr>
+        <w:t>(</w:t>
+      </w:r>
+      <w:r>
+        <w:rPr>
+          <w:color w:val="6AAB73"/>
+        </w:rPr>
+        <w:t>"5"</w:t>
+      </w:r>
+      <w:r>
+        <w:rPr>
+          <w:color w:val="BCBEC4"/>
+        </w:rPr>
+        <w:t>);</w:t>
+      </w:r>
+      <w:r>
+        <w:rPr>
+          <w:color w:val="BCBEC4"/>
+        </w:rPr>
+        <w:br/>
+        <w:t xml:space="preserve">        </w:t>
+      </w:r>
+      <w:proofErr w:type="spellStart"/>
+      <w:r>
+        <w:rPr>
+          <w:color w:val="BCBEC4"/>
+        </w:rPr>
+        <w:t>System.</w:t>
+      </w:r>
+      <w:r>
+        <w:rPr>
+          <w:i/>
+          <w:iCs/>
+          <w:color w:val="C77DBB"/>
+        </w:rPr>
+        <w:t>out</w:t>
+      </w:r>
+      <w:r>
+        <w:rPr>
+          <w:color w:val="BCBEC4"/>
+        </w:rPr>
+        <w:t>.println</w:t>
+      </w:r>
+      <w:proofErr w:type="spellEnd"/>
+      <w:r>
+        <w:rPr>
+          <w:color w:val="BCBEC4"/>
+        </w:rPr>
+        <w:t>(stack);</w:t>
+      </w:r>
+      <w:r>
+        <w:rPr>
+          <w:color w:val="BCBEC4"/>
+        </w:rPr>
+        <w:br/>
+        <w:t xml:space="preserve">        String </w:t>
+      </w:r>
+      <w:proofErr w:type="spellStart"/>
+      <w:r>
+        <w:rPr>
+          <w:color w:val="BCBEC4"/>
+        </w:rPr>
+        <w:t>topElement</w:t>
+      </w:r>
+      <w:proofErr w:type="spellEnd"/>
+      <w:r>
+        <w:rPr>
+          <w:color w:val="BCBEC4"/>
+        </w:rPr>
+        <w:t xml:space="preserve"> = </w:t>
+      </w:r>
+      <w:proofErr w:type="spellStart"/>
+      <w:r>
+        <w:rPr>
+          <w:color w:val="BCBEC4"/>
+        </w:rPr>
+        <w:t>stack.peek</w:t>
+      </w:r>
+      <w:proofErr w:type="spellEnd"/>
+      <w:r>
+        <w:rPr>
+          <w:color w:val="BCBEC4"/>
+        </w:rPr>
+        <w:t>();</w:t>
+      </w:r>
+      <w:r>
+        <w:rPr>
+          <w:color w:val="BCBEC4"/>
+        </w:rPr>
+        <w:br/>
+        <w:t xml:space="preserve">        </w:t>
+      </w:r>
+      <w:proofErr w:type="spellStart"/>
+      <w:r>
+        <w:rPr>
+          <w:color w:val="BCBEC4"/>
+        </w:rPr>
+        <w:t>System.</w:t>
+      </w:r>
+      <w:r>
+        <w:rPr>
+          <w:i/>
+          <w:iCs/>
+          <w:color w:val="C77DBB"/>
+        </w:rPr>
+        <w:t>out</w:t>
+      </w:r>
+      <w:r>
+        <w:rPr>
+          <w:color w:val="BCBEC4"/>
+        </w:rPr>
+        <w:t>.println</w:t>
+      </w:r>
+      <w:proofErr w:type="spellEnd"/>
+      <w:r>
+        <w:rPr>
+          <w:color w:val="BCBEC4"/>
+        </w:rPr>
+        <w:t>(</w:t>
+      </w:r>
+      <w:r>
+        <w:rPr>
+          <w:color w:val="6AAB73"/>
+        </w:rPr>
+        <w:t>"Top element: "</w:t>
+      </w:r>
+      <w:r>
+        <w:rPr>
+          <w:color w:val="BCBEC4"/>
+        </w:rPr>
+        <w:t>+</w:t>
+      </w:r>
+      <w:proofErr w:type="spellStart"/>
+      <w:r>
+        <w:rPr>
+          <w:color w:val="BCBEC4"/>
+        </w:rPr>
+        <w:t>topElement</w:t>
+      </w:r>
+      <w:proofErr w:type="spellEnd"/>
+      <w:r>
+        <w:rPr>
+          <w:color w:val="BCBEC4"/>
+        </w:rPr>
+        <w:t>);</w:t>
+      </w:r>
+      <w:r>
+        <w:rPr>
+          <w:color w:val="BCBEC4"/>
+        </w:rPr>
+        <w:br/>
+        <w:t xml:space="preserve">    }</w:t>
+      </w:r>
+      <w:r>
+        <w:rPr>
+          <w:color w:val="BCBEC4"/>
+        </w:rPr>
+        <w:br/>
+        <w:t>}</w:t>
+      </w:r>
+    </w:p>
+    <w:p>
+      <w:pPr>
+        <w:pStyle w:val="HTMLPreformatted"/>
+        <w:shd w:val="clear" w:color="auto" w:fill="1E1F22"/>
+        <w:rPr>
+          <w:color w:val="BCBEC4"/>
+        </w:rPr>
+      </w:pPr>
+    </w:p>
+    <w:p/>
+    <w:p>
+      <w:r>
+        <w:rPr>
+          <w:noProof/>
+        </w:rPr>
+        <w:drawing>
+          <wp:inline distT="0" distB="0" distL="0" distR="0" wp14:anchorId="4BF3B9EA" wp14:editId="5A296C92">
+            <wp:extent cx="5943600" cy="3120390"/>
+            <wp:effectExtent l="0" t="0" r="0" b="3810"/>
+            <wp:docPr id="6" name="Picture 6"/>
+            <wp:cNvGraphicFramePr>
+              <a:graphicFrameLocks xmlns:a="http://schemas.openxmlformats.org/drawingml/2006/main" noChangeAspect="1"/>
+            </wp:cNvGraphicFramePr>
+            <a:graphic xmlns:a="http://schemas.openxmlformats.org/drawingml/2006/main">
+              <a:graphicData uri="http://schemas.openxmlformats.org/drawingml/2006/picture">
+                <pic:pic xmlns:pic="http://schemas.openxmlformats.org/drawingml/2006/picture">
+                  <pic:nvPicPr>
+                    <pic:cNvPr id="1" name=""/>
+                    <pic:cNvPicPr/>
+                  </pic:nvPicPr>
+                  <pic:blipFill>
+                    <a:blip r:embed="rId9"/>
+                    <a:stretch>
+                      <a:fillRect/>
+                    </a:stretch>
+                  </pic:blipFill>
+                  <pic:spPr>
+                    <a:xfrm>
+                      <a:off x="0" y="0"/>
+                      <a:ext cx="5943600" cy="3120390"/>
+                    </a:xfrm>
+                    <a:prstGeom prst="rect">
+                      <a:avLst/>
+                    </a:prstGeom>
+                  </pic:spPr>
+                </pic:pic>
+              </a:graphicData>
+            </a:graphic>
+          </wp:inline>
+        </w:drawing>
+      </w:r>
+    </w:p>
     <w:p/>
     <w:p/>
     <w:p/>

</xml_diff>

<commit_message>
Check if the stack is empty or not?
</commit_message>
<xml_diff>
--- a/Daily Tasks/Day14_113203635_Kunal.docx
+++ b/Daily Tasks/Day14_113203635_Kunal.docx
@@ -5897,6 +5897,583 @@
     </w:p>
     <w:p/>
     <w:p/>
+    <w:p/>
+    <w:p/>
+    <w:p/>
+    <w:p/>
+    <w:p>
+      <w:pPr>
+        <w:pStyle w:val="HTMLPreformatted"/>
+        <w:shd w:val="clear" w:color="auto" w:fill="1E1F22"/>
+        <w:rPr>
+          <w:color w:val="7A7E85"/>
+        </w:rPr>
+      </w:pPr>
+    </w:p>
+    <w:p>
+      <w:pPr>
+        <w:pStyle w:val="HTMLPreformatted"/>
+        <w:shd w:val="clear" w:color="auto" w:fill="1E1F22"/>
+        <w:rPr>
+          <w:color w:val="BCBEC4"/>
+        </w:rPr>
+      </w:pPr>
+      <w:r>
+        <w:rPr>
+          <w:color w:val="7A7E85"/>
+        </w:rPr>
+        <w:t>// Task008: Check if the stack is empty or not?</w:t>
+      </w:r>
+      <w:r>
+        <w:rPr>
+          <w:color w:val="7A7E85"/>
+        </w:rPr>
+        <w:br/>
+      </w:r>
+      <w:r>
+        <w:rPr>
+          <w:color w:val="7A7E85"/>
+        </w:rPr>
+        <w:br/>
+      </w:r>
+      <w:r>
+        <w:rPr>
+          <w:color w:val="CF8E6D"/>
+        </w:rPr>
+        <w:t xml:space="preserve">package </w:t>
+      </w:r>
+      <w:r>
+        <w:rPr>
+          <w:color w:val="BCBEC4"/>
+        </w:rPr>
+        <w:t>Stacks;</w:t>
+      </w:r>
+      <w:r>
+        <w:rPr>
+          <w:color w:val="BCBEC4"/>
+        </w:rPr>
+        <w:br/>
+      </w:r>
+      <w:r>
+        <w:rPr>
+          <w:color w:val="BCBEC4"/>
+        </w:rPr>
+        <w:br/>
+      </w:r>
+      <w:r>
+        <w:rPr>
+          <w:color w:val="CF8E6D"/>
+        </w:rPr>
+        <w:t xml:space="preserve">import </w:t>
+      </w:r>
+      <w:proofErr w:type="spellStart"/>
+      <w:r>
+        <w:rPr>
+          <w:color w:val="BCBEC4"/>
+        </w:rPr>
+        <w:t>java.util.Stack</w:t>
+      </w:r>
+      <w:proofErr w:type="spellEnd"/>
+      <w:r>
+        <w:rPr>
+          <w:color w:val="BCBEC4"/>
+        </w:rPr>
+        <w:t>;</w:t>
+      </w:r>
+      <w:r>
+        <w:rPr>
+          <w:color w:val="BCBEC4"/>
+        </w:rPr>
+        <w:br/>
+      </w:r>
+      <w:r>
+        <w:rPr>
+          <w:color w:val="BCBEC4"/>
+        </w:rPr>
+        <w:br/>
+      </w:r>
+      <w:r>
+        <w:rPr>
+          <w:color w:val="CF8E6D"/>
+        </w:rPr>
+        <w:t xml:space="preserve">public class </w:t>
+      </w:r>
+      <w:r>
+        <w:rPr>
+          <w:color w:val="BCBEC4"/>
+        </w:rPr>
+        <w:t>Task008 {</w:t>
+      </w:r>
+      <w:r>
+        <w:rPr>
+          <w:color w:val="BCBEC4"/>
+        </w:rPr>
+        <w:br/>
+        <w:t xml:space="preserve">    </w:t>
+      </w:r>
+      <w:r>
+        <w:rPr>
+          <w:color w:val="CF8E6D"/>
+        </w:rPr>
+        <w:t xml:space="preserve">public static void </w:t>
+      </w:r>
+      <w:r>
+        <w:rPr>
+          <w:color w:val="56A8F5"/>
+        </w:rPr>
+        <w:t>main</w:t>
+      </w:r>
+      <w:r>
+        <w:rPr>
+          <w:color w:val="BCBEC4"/>
+        </w:rPr>
+        <w:t xml:space="preserve">(String[] </w:t>
+      </w:r>
+      <w:proofErr w:type="spellStart"/>
+      <w:r>
+        <w:rPr>
+          <w:color w:val="BCBEC4"/>
+        </w:rPr>
+        <w:t>args</w:t>
+      </w:r>
+      <w:proofErr w:type="spellEnd"/>
+      <w:r>
+        <w:rPr>
+          <w:color w:val="BCBEC4"/>
+        </w:rPr>
+        <w:t>) {</w:t>
+      </w:r>
+      <w:r>
+        <w:rPr>
+          <w:color w:val="BCBEC4"/>
+        </w:rPr>
+        <w:br/>
+        <w:t xml:space="preserve">        Stack&lt;String&gt; stack = </w:t>
+      </w:r>
+      <w:r>
+        <w:rPr>
+          <w:color w:val="CF8E6D"/>
+        </w:rPr>
+        <w:t xml:space="preserve">new </w:t>
+      </w:r>
+      <w:r>
+        <w:rPr>
+          <w:color w:val="BCBEC4"/>
+        </w:rPr>
+        <w:t>Stack&lt;&gt;();</w:t>
+      </w:r>
+      <w:r>
+        <w:rPr>
+          <w:color w:val="BCBEC4"/>
+        </w:rPr>
+        <w:br/>
+        <w:t xml:space="preserve">        </w:t>
+      </w:r>
+      <w:proofErr w:type="spellStart"/>
+      <w:r>
+        <w:rPr>
+          <w:color w:val="BCBEC4"/>
+        </w:rPr>
+        <w:t>stack.push</w:t>
+      </w:r>
+      <w:proofErr w:type="spellEnd"/>
+      <w:r>
+        <w:rPr>
+          <w:color w:val="BCBEC4"/>
+        </w:rPr>
+        <w:t>(</w:t>
+      </w:r>
+      <w:r>
+        <w:rPr>
+          <w:color w:val="6AAB73"/>
+        </w:rPr>
+        <w:t>"1"</w:t>
+      </w:r>
+      <w:r>
+        <w:rPr>
+          <w:color w:val="BCBEC4"/>
+        </w:rPr>
+        <w:t>);</w:t>
+      </w:r>
+      <w:r>
+        <w:rPr>
+          <w:color w:val="BCBEC4"/>
+        </w:rPr>
+        <w:br/>
+        <w:t xml:space="preserve">        </w:t>
+      </w:r>
+      <w:proofErr w:type="spellStart"/>
+      <w:r>
+        <w:rPr>
+          <w:color w:val="BCBEC4"/>
+        </w:rPr>
+        <w:t>stack.push</w:t>
+      </w:r>
+      <w:proofErr w:type="spellEnd"/>
+      <w:r>
+        <w:rPr>
+          <w:color w:val="BCBEC4"/>
+        </w:rPr>
+        <w:t>(</w:t>
+      </w:r>
+      <w:r>
+        <w:rPr>
+          <w:color w:val="6AAB73"/>
+        </w:rPr>
+        <w:t>"2"</w:t>
+      </w:r>
+      <w:r>
+        <w:rPr>
+          <w:color w:val="BCBEC4"/>
+        </w:rPr>
+        <w:t>);</w:t>
+      </w:r>
+      <w:r>
+        <w:rPr>
+          <w:color w:val="BCBEC4"/>
+        </w:rPr>
+        <w:br/>
+        <w:t xml:space="preserve">        </w:t>
+      </w:r>
+      <w:proofErr w:type="spellStart"/>
+      <w:r>
+        <w:rPr>
+          <w:color w:val="BCBEC4"/>
+        </w:rPr>
+        <w:t>System.</w:t>
+      </w:r>
+      <w:r>
+        <w:rPr>
+          <w:i/>
+          <w:iCs/>
+          <w:color w:val="C77DBB"/>
+        </w:rPr>
+        <w:t>out</w:t>
+      </w:r>
+      <w:r>
+        <w:rPr>
+          <w:color w:val="BCBEC4"/>
+        </w:rPr>
+        <w:t>.println</w:t>
+      </w:r>
+      <w:proofErr w:type="spellEnd"/>
+      <w:r>
+        <w:rPr>
+          <w:color w:val="BCBEC4"/>
+        </w:rPr>
+        <w:t>(stack);</w:t>
+      </w:r>
+      <w:r>
+        <w:rPr>
+          <w:color w:val="BCBEC4"/>
+        </w:rPr>
+        <w:br/>
+        <w:t xml:space="preserve">        String </w:t>
+      </w:r>
+      <w:proofErr w:type="spellStart"/>
+      <w:r>
+        <w:rPr>
+          <w:color w:val="BCBEC4"/>
+        </w:rPr>
+        <w:t>topElement</w:t>
+      </w:r>
+      <w:proofErr w:type="spellEnd"/>
+      <w:r>
+        <w:rPr>
+          <w:color w:val="BCBEC4"/>
+        </w:rPr>
+        <w:t xml:space="preserve"> = </w:t>
+      </w:r>
+      <w:proofErr w:type="spellStart"/>
+      <w:r>
+        <w:rPr>
+          <w:color w:val="BCBEC4"/>
+        </w:rPr>
+        <w:t>stack.peek</w:t>
+      </w:r>
+      <w:proofErr w:type="spellEnd"/>
+      <w:r>
+        <w:rPr>
+          <w:color w:val="BCBEC4"/>
+        </w:rPr>
+        <w:t>();</w:t>
+      </w:r>
+      <w:r>
+        <w:rPr>
+          <w:color w:val="BCBEC4"/>
+        </w:rPr>
+        <w:br/>
+        <w:t xml:space="preserve">        </w:t>
+      </w:r>
+      <w:proofErr w:type="spellStart"/>
+      <w:r>
+        <w:rPr>
+          <w:color w:val="BCBEC4"/>
+        </w:rPr>
+        <w:t>System.</w:t>
+      </w:r>
+      <w:r>
+        <w:rPr>
+          <w:i/>
+          <w:iCs/>
+          <w:color w:val="C77DBB"/>
+        </w:rPr>
+        <w:t>out</w:t>
+      </w:r>
+      <w:r>
+        <w:rPr>
+          <w:color w:val="BCBEC4"/>
+        </w:rPr>
+        <w:t>.println</w:t>
+      </w:r>
+      <w:proofErr w:type="spellEnd"/>
+      <w:r>
+        <w:rPr>
+          <w:color w:val="BCBEC4"/>
+        </w:rPr>
+        <w:t>(</w:t>
+      </w:r>
+      <w:r>
+        <w:rPr>
+          <w:color w:val="6AAB73"/>
+        </w:rPr>
+        <w:t>"Top element: "</w:t>
+      </w:r>
+      <w:r>
+        <w:rPr>
+          <w:color w:val="BCBEC4"/>
+        </w:rPr>
+        <w:t>+</w:t>
+      </w:r>
+      <w:proofErr w:type="spellStart"/>
+      <w:r>
+        <w:rPr>
+          <w:color w:val="BCBEC4"/>
+        </w:rPr>
+        <w:t>topElement</w:t>
+      </w:r>
+      <w:proofErr w:type="spellEnd"/>
+      <w:r>
+        <w:rPr>
+          <w:color w:val="BCBEC4"/>
+        </w:rPr>
+        <w:t>);</w:t>
+      </w:r>
+      <w:r>
+        <w:rPr>
+          <w:color w:val="BCBEC4"/>
+        </w:rPr>
+        <w:br/>
+        <w:t xml:space="preserve">        </w:t>
+      </w:r>
+      <w:r>
+        <w:rPr>
+          <w:color w:val="CF8E6D"/>
+        </w:rPr>
+        <w:t xml:space="preserve">while </w:t>
+      </w:r>
+      <w:r>
+        <w:rPr>
+          <w:color w:val="BCBEC4"/>
+        </w:rPr>
+        <w:t>(!</w:t>
+      </w:r>
+      <w:proofErr w:type="spellStart"/>
+      <w:r>
+        <w:rPr>
+          <w:color w:val="BCBEC4"/>
+        </w:rPr>
+        <w:t>stack.isEmpty</w:t>
+      </w:r>
+      <w:proofErr w:type="spellEnd"/>
+      <w:r>
+        <w:rPr>
+          <w:color w:val="BCBEC4"/>
+        </w:rPr>
+        <w:t>()){</w:t>
+      </w:r>
+      <w:r>
+        <w:rPr>
+          <w:color w:val="BCBEC4"/>
+        </w:rPr>
+        <w:br/>
+        <w:t xml:space="preserve">            </w:t>
+      </w:r>
+      <w:proofErr w:type="spellStart"/>
+      <w:r>
+        <w:rPr>
+          <w:color w:val="BCBEC4"/>
+        </w:rPr>
+        <w:t>System.</w:t>
+      </w:r>
+      <w:r>
+        <w:rPr>
+          <w:i/>
+          <w:iCs/>
+          <w:color w:val="C77DBB"/>
+        </w:rPr>
+        <w:t>out</w:t>
+      </w:r>
+      <w:r>
+        <w:rPr>
+          <w:color w:val="BCBEC4"/>
+        </w:rPr>
+        <w:t>.println</w:t>
+      </w:r>
+      <w:proofErr w:type="spellEnd"/>
+      <w:r>
+        <w:rPr>
+          <w:color w:val="BCBEC4"/>
+        </w:rPr>
+        <w:t>(</w:t>
+      </w:r>
+      <w:r>
+        <w:rPr>
+          <w:color w:val="6AAB73"/>
+        </w:rPr>
+        <w:t>"Popping: "</w:t>
+      </w:r>
+      <w:r>
+        <w:rPr>
+          <w:color w:val="BCBEC4"/>
+        </w:rPr>
+        <w:t>+</w:t>
+      </w:r>
+      <w:proofErr w:type="spellStart"/>
+      <w:r>
+        <w:rPr>
+          <w:color w:val="BCBEC4"/>
+        </w:rPr>
+        <w:t>stack.pop</w:t>
+      </w:r>
+      <w:proofErr w:type="spellEnd"/>
+      <w:r>
+        <w:rPr>
+          <w:color w:val="BCBEC4"/>
+        </w:rPr>
+        <w:t>());</w:t>
+      </w:r>
+      <w:r>
+        <w:rPr>
+          <w:color w:val="BCBEC4"/>
+        </w:rPr>
+        <w:br/>
+        <w:t xml:space="preserve">        }</w:t>
+      </w:r>
+      <w:r>
+        <w:rPr>
+          <w:color w:val="BCBEC4"/>
+        </w:rPr>
+        <w:br/>
+        <w:t xml:space="preserve">        </w:t>
+      </w:r>
+      <w:proofErr w:type="spellStart"/>
+      <w:r>
+        <w:rPr>
+          <w:color w:val="BCBEC4"/>
+        </w:rPr>
+        <w:t>System.</w:t>
+      </w:r>
+      <w:r>
+        <w:rPr>
+          <w:i/>
+          <w:iCs/>
+          <w:color w:val="C77DBB"/>
+        </w:rPr>
+        <w:t>out</w:t>
+      </w:r>
+      <w:r>
+        <w:rPr>
+          <w:color w:val="BCBEC4"/>
+        </w:rPr>
+        <w:t>.println</w:t>
+      </w:r>
+      <w:proofErr w:type="spellEnd"/>
+      <w:r>
+        <w:rPr>
+          <w:color w:val="BCBEC4"/>
+        </w:rPr>
+        <w:t>(</w:t>
+      </w:r>
+      <w:r>
+        <w:rPr>
+          <w:color w:val="6AAB73"/>
+        </w:rPr>
+        <w:t xml:space="preserve">"Stack is empty: " </w:t>
+      </w:r>
+      <w:r>
+        <w:rPr>
+          <w:color w:val="BCBEC4"/>
+        </w:rPr>
+        <w:t>+ stack);</w:t>
+      </w:r>
+      <w:r>
+        <w:rPr>
+          <w:color w:val="BCBEC4"/>
+        </w:rPr>
+        <w:br/>
+        <w:t xml:space="preserve">    }</w:t>
+      </w:r>
+      <w:r>
+        <w:rPr>
+          <w:color w:val="BCBEC4"/>
+        </w:rPr>
+        <w:br/>
+        <w:t>}</w:t>
+      </w:r>
+    </w:p>
+    <w:p>
+      <w:pPr>
+        <w:pStyle w:val="HTMLPreformatted"/>
+        <w:shd w:val="clear" w:color="auto" w:fill="1E1F22"/>
+        <w:rPr>
+          <w:color w:val="BCBEC4"/>
+        </w:rPr>
+      </w:pPr>
+    </w:p>
+    <w:p/>
+    <w:p>
+      <w:r>
+        <w:rPr>
+          <w:noProof/>
+        </w:rPr>
+        <w:drawing>
+          <wp:inline distT="0" distB="0" distL="0" distR="0" wp14:anchorId="467BDD24" wp14:editId="7190EDBB">
+            <wp:extent cx="5943600" cy="3120390"/>
+            <wp:effectExtent l="0" t="0" r="0" b="3810"/>
+            <wp:docPr id="7" name="Picture 7"/>
+            <wp:cNvGraphicFramePr>
+              <a:graphicFrameLocks xmlns:a="http://schemas.openxmlformats.org/drawingml/2006/main" noChangeAspect="1"/>
+            </wp:cNvGraphicFramePr>
+            <a:graphic xmlns:a="http://schemas.openxmlformats.org/drawingml/2006/main">
+              <a:graphicData uri="http://schemas.openxmlformats.org/drawingml/2006/picture">
+                <pic:pic xmlns:pic="http://schemas.openxmlformats.org/drawingml/2006/picture">
+                  <pic:nvPicPr>
+                    <pic:cNvPr id="1" name=""/>
+                    <pic:cNvPicPr/>
+                  </pic:nvPicPr>
+                  <pic:blipFill>
+                    <a:blip r:embed="rId10"/>
+                    <a:stretch>
+                      <a:fillRect/>
+                    </a:stretch>
+                  </pic:blipFill>
+                  <pic:spPr>
+                    <a:xfrm>
+                      <a:off x="0" y="0"/>
+                      <a:ext cx="5943600" cy="3120390"/>
+                    </a:xfrm>
+                    <a:prstGeom prst="rect">
+                      <a:avLst/>
+                    </a:prstGeom>
+                  </pic:spPr>
+                </pic:pic>
+              </a:graphicData>
+            </a:graphic>
+          </wp:inline>
+        </w:drawing>
+      </w:r>
+    </w:p>
     <w:p/>
     <w:p/>
     <w:p/>

</xml_diff>